<commit_message>
labor_protection.docx has been corrected.
</commit_message>
<xml_diff>
--- a/documentation/labor_protection.docx
+++ b/documentation/labor_protection.docx
@@ -22,6 +22,26 @@
     <w:p>
       <w:r>
         <w:t>4.1 Охрана труда</w:t>
+      </w:r>
+    </w:p>
+    <w:p>
+      <w:r>
+        <w:t>4.1.1</w:t>
+      </w:r>
+      <w:r>
+        <w:rPr>
+          <w:rFonts w:ascii="TimesNewRomanPS-BoldMT" w:hAnsi="TimesNewRomanPS-BoldMT" w:cs="TimesNewRomanPS-BoldMT"/>
+          <w:bCs/>
+          <w:sz w:val="24"/>
+          <w:szCs w:val="24"/>
+        </w:rPr>
+        <w:t xml:space="preserve"> </w:t>
+      </w:r>
+      <w:r>
+        <w:t xml:space="preserve">Выявление и анализ опасных и вредных производственных факторов, действующих в рабочей зоне проектируемого </w:t>
+      </w:r>
+      <w:r>
+        <w:t>изделия</w:t>
       </w:r>
     </w:p>
     <w:p>
@@ -31,44 +51,23 @@
         <w:adjustRightInd w:val="0"/>
         <w:spacing w:after="0"/>
         <w:jc w:val="left"/>
-      </w:pPr>
-      <w:r>
-        <w:t>4.1.1</w:t>
-      </w:r>
-      <w:r>
-        <w:rPr>
-          <w:rFonts w:ascii="TimesNewRomanPS-BoldMT" w:hAnsi="TimesNewRomanPS-BoldMT" w:cs="TimesNewRomanPS-BoldMT"/>
-          <w:bCs/>
-          <w:sz w:val="24"/>
-          <w:szCs w:val="24"/>
-        </w:rPr>
-        <w:t xml:space="preserve"> </w:t>
-      </w:r>
-      <w:r>
-        <w:t xml:space="preserve">Выявление и анализ опасных и вредных производственных факторов, действующих в рабочей зоне проектируемого </w:t>
-      </w:r>
-      <w:r>
-        <w:t>изделия</w:t>
-      </w:r>
-    </w:p>
-    <w:p>
-      <w:pPr>
-        <w:autoSpaceDE w:val="0"/>
-        <w:autoSpaceDN w:val="0"/>
-        <w:adjustRightInd w:val="0"/>
+        <w:rPr>
+          <w:b/>
+        </w:rPr>
+      </w:pPr>
+    </w:p>
+    <w:p>
+      <w:pPr>
+        <w:pStyle w:val="a3"/>
+      </w:pPr>
+      <w:r>
+        <w:t>Объектом проектирования является генератор-измеритель, задачей которого является генерация периодических сигналов произвольной формы, с заданными пользователем характеристиками, и измерение параметров питания нагрузки, подключенной к его выходу. Планируется использовать в лабораториях ХАИ.</w:t>
+      </w:r>
+    </w:p>
+    <w:p>
+      <w:pPr>
         <w:spacing w:after="0"/>
-        <w:jc w:val="left"/>
-        <w:rPr>
-          <w:b/>
-        </w:rPr>
-      </w:pPr>
-    </w:p>
-    <w:p>
-      <w:r>
-        <w:t>Объектом проектирования является генератор-измеритель, задачей которого является генерация периодических сигналов произвольной формы, с заданными пользователем характеристиками, и измерение параметров питания нагрузки, подключенной к его выходу. Планируется использовать в лабораториях ХАИ.</w:t>
-      </w:r>
-    </w:p>
-    <w:p>
+      </w:pPr>
       <w:r>
         <w:t xml:space="preserve">На рисунке 4.1 представлена упрощенная функциональная схема проектируемого устройства. </w:t>
       </w:r>
@@ -99,10 +98,10 @@
             <v:path o:extrusionok="f" gradientshapeok="t" o:connecttype="rect"/>
             <o:lock v:ext="edit" aspectratio="t"/>
           </v:shapetype>
-          <v:shape id="_x0000_i1029" type="#_x0000_t75" style="width:481.55pt;height:228.15pt" o:ole="">
+          <v:shape id="_x0000_i1025" type="#_x0000_t75" style="width:481.55pt;height:228.15pt" o:ole="">
             <v:imagedata r:id="rId6" o:title=""/>
           </v:shape>
-          <o:OLEObject Type="Embed" ProgID="Visio.Drawing.11" ShapeID="_x0000_i1029" DrawAspect="Content" ObjectID="_1452509875" r:id="rId7"/>
+          <o:OLEObject Type="Embed" ProgID="Visio.Drawing.11" ShapeID="_x0000_i1025" DrawAspect="Content" ObjectID="_1452601419" r:id="rId7"/>
         </w:object>
       </w:r>
     </w:p>
@@ -141,6 +140,8 @@
         <w:tabs>
           <w:tab w:val="left" w:pos="1440"/>
         </w:tabs>
+        <w:spacing w:after="0" w:line="240" w:lineRule="auto"/>
+        <w:ind w:left="1066" w:hanging="357"/>
         <w:jc w:val="both"/>
       </w:pPr>
       <w:r>
@@ -161,6 +162,8 @@
         <w:tabs>
           <w:tab w:val="left" w:pos="1440"/>
         </w:tabs>
+        <w:spacing w:after="0" w:line="240" w:lineRule="auto"/>
+        <w:ind w:left="1066" w:hanging="357"/>
         <w:jc w:val="both"/>
       </w:pPr>
       <w:r>
@@ -181,6 +184,8 @@
         <w:tabs>
           <w:tab w:val="left" w:pos="1440"/>
         </w:tabs>
+        <w:spacing w:after="0" w:line="240" w:lineRule="auto"/>
+        <w:ind w:left="1066" w:hanging="357"/>
         <w:jc w:val="both"/>
       </w:pPr>
       <w:r>
@@ -201,6 +206,8 @@
         <w:tabs>
           <w:tab w:val="left" w:pos="1440"/>
         </w:tabs>
+        <w:spacing w:after="0" w:line="240" w:lineRule="auto"/>
+        <w:ind w:left="1066" w:hanging="357"/>
         <w:jc w:val="both"/>
       </w:pPr>
       <w:r>
@@ -221,6 +228,8 @@
         <w:tabs>
           <w:tab w:val="left" w:pos="1440"/>
         </w:tabs>
+        <w:spacing w:after="0" w:line="240" w:lineRule="auto"/>
+        <w:ind w:left="1066" w:hanging="357"/>
         <w:jc w:val="both"/>
       </w:pPr>
       <w:r>
@@ -228,16 +237,33 @@
           <w:sz w:val="28"/>
           <w:szCs w:val="28"/>
         </w:rPr>
+        <w:t>осветительные приборы.</w:t>
+      </w:r>
+    </w:p>
+    <w:p>
+      <w:pPr>
+        <w:pStyle w:val="DefaultStyle"/>
+        <w:tabs>
+          <w:tab w:val="left" w:pos="1440"/>
+        </w:tabs>
+        <w:spacing w:after="0" w:line="240" w:lineRule="auto"/>
+        <w:ind w:left="1066"/>
+        <w:jc w:val="both"/>
+      </w:pPr>
+    </w:p>
+    <w:p>
+      <w:pPr>
+        <w:pStyle w:val="a3"/>
+      </w:pPr>
+      <w:r>
         <w:lastRenderedPageBreak/>
-        <w:t>осветительные приборы.</w:t>
-      </w:r>
-    </w:p>
-    <w:p>
-      <w:r>
         <w:t>Перечислим опасные и вредные факторы, характерные для данного помещения.</w:t>
       </w:r>
     </w:p>
     <w:p>
+      <w:pPr>
+        <w:pStyle w:val="a3"/>
+      </w:pPr>
       <w:r>
         <w:t>Физические опасные и вредные факторы:</w:t>
       </w:r>
@@ -357,6 +383,8 @@
         <w:tabs>
           <w:tab w:val="left" w:pos="1440"/>
         </w:tabs>
+        <w:spacing w:after="0" w:line="240" w:lineRule="auto"/>
+        <w:ind w:left="1066" w:hanging="357"/>
         <w:jc w:val="both"/>
       </w:pPr>
       <w:r>
@@ -377,6 +405,8 @@
         <w:tabs>
           <w:tab w:val="left" w:pos="1440"/>
         </w:tabs>
+        <w:spacing w:after="0" w:line="240" w:lineRule="auto"/>
+        <w:ind w:left="1066" w:hanging="357"/>
         <w:jc w:val="both"/>
       </w:pPr>
       <w:r>
@@ -397,6 +427,8 @@
         <w:tabs>
           <w:tab w:val="left" w:pos="1440"/>
         </w:tabs>
+        <w:spacing w:after="0" w:line="240" w:lineRule="auto"/>
+        <w:ind w:left="1066" w:hanging="357"/>
         <w:jc w:val="both"/>
       </w:pPr>
       <w:r>
@@ -417,6 +449,8 @@
         <w:tabs>
           <w:tab w:val="left" w:pos="1440"/>
         </w:tabs>
+        <w:spacing w:after="0" w:line="240" w:lineRule="auto"/>
+        <w:ind w:left="1066" w:hanging="357"/>
         <w:jc w:val="both"/>
       </w:pPr>
       <w:r>
@@ -426,6 +460,17 @@
         </w:rPr>
         <w:t>эмоциональные перегрузки.</w:t>
       </w:r>
+    </w:p>
+    <w:p>
+      <w:pPr>
+        <w:pStyle w:val="DefaultStyle"/>
+        <w:tabs>
+          <w:tab w:val="left" w:pos="1440"/>
+        </w:tabs>
+        <w:spacing w:after="0" w:line="240" w:lineRule="auto"/>
+        <w:ind w:left="1066"/>
+        <w:jc w:val="both"/>
+      </w:pPr>
     </w:p>
     <w:p>
       <w:pPr>
@@ -455,7 +500,6 @@
         <w:rPr>
           <w:sz w:val="28"/>
         </w:rPr>
-        <w:lastRenderedPageBreak/>
         <w:t xml:space="preserve">4.1.2 Разработка мероприятий по предотвращению или ослабления возможного воздействия опасных и вредных производственных факторов </w:t>
       </w:r>
       <w:proofErr w:type="gramStart"/>
@@ -492,11 +536,18 @@
       </w:r>
     </w:p>
     <w:p>
-      <w:r>
+      <w:pPr>
+        <w:pStyle w:val="a3"/>
+      </w:pPr>
+      <w:r>
+        <w:lastRenderedPageBreak/>
         <w:t>Защитным заземлением называется преднамеренное электрическое соединение с землей металлических нетоковедущих частей электроустановок, которые могут оказаться под напряжением.</w:t>
       </w:r>
     </w:p>
     <w:p>
+      <w:pPr>
+        <w:pStyle w:val="a3"/>
+      </w:pPr>
       <w:r>
         <w:t>Защитному заземлению подлежат металлические части электроустановок, доступные для прикосновения человека, не имеющих других видов защиты и обеспечивающих электробезопасность. Защитное заземление применяется в сетях до 1000</w:t>
       </w:r>
@@ -510,6 +561,9 @@
       </w:r>
     </w:p>
     <w:p>
+      <w:pPr>
+        <w:pStyle w:val="a3"/>
+      </w:pPr>
       <w:r>
         <w:t xml:space="preserve">Заземляющее устройство представляет собой совокупность заземлителя (металлического проводника или группы проводников, находящихся в непосредственном соприкосновении с грунтом) и заземляющих проводников, соединяющих заземляемые части электроустановки с </w:t>
       </w:r>
@@ -523,12 +577,16 @@
       </w:r>
     </w:p>
     <w:p>
+      <w:pPr>
+        <w:pStyle w:val="a3"/>
+      </w:pPr>
       <w:r>
         <w:t>Защитное действие заземления основано на том, что при прикосновении к незаземленному корпусу электрооборудования, находящемуся под напряжением, человек попадает под напряжение, равное разности потенциала на корпусе электрооборудования и потенциала участка земли, на котором стоит человек.</w:t>
       </w:r>
     </w:p>
     <w:p>
       <w:pPr>
+        <w:pStyle w:val="a3"/>
         <w:rPr>
           <w:rFonts w:eastAsia="Times New Roman"/>
         </w:rPr>
@@ -539,6 +597,7 @@
     </w:p>
     <w:p>
       <w:pPr>
+        <w:pStyle w:val="a3"/>
         <w:rPr>
           <w:rFonts w:eastAsia="Times New Roman"/>
         </w:rPr>
@@ -552,42 +611,6 @@
         </w:rPr>
         <w:t>.</w:t>
       </w:r>
-    </w:p>
-    <w:p>
-      <w:pPr>
-        <w:spacing w:line="360" w:lineRule="auto"/>
-        <w:ind w:firstLine="540"/>
-        <w:rPr>
-          <w:rFonts w:eastAsia="Times New Roman"/>
-        </w:rPr>
-      </w:pPr>
-    </w:p>
-    <w:p>
-      <w:pPr>
-        <w:spacing w:line="360" w:lineRule="auto"/>
-        <w:ind w:firstLine="540"/>
-        <w:rPr>
-          <w:rFonts w:eastAsia="Times New Roman"/>
-        </w:rPr>
-      </w:pPr>
-    </w:p>
-    <w:p>
-      <w:pPr>
-        <w:spacing w:line="360" w:lineRule="auto"/>
-        <w:ind w:firstLine="540"/>
-        <w:rPr>
-          <w:rFonts w:eastAsia="Times New Roman"/>
-        </w:rPr>
-      </w:pPr>
-    </w:p>
-    <w:p>
-      <w:pPr>
-        <w:spacing w:line="360" w:lineRule="auto"/>
-        <w:ind w:firstLine="540"/>
-        <w:rPr>
-          <w:rFonts w:eastAsia="Times New Roman"/>
-        </w:rPr>
-      </w:pPr>
     </w:p>
     <w:p>
       <w:pPr>
@@ -595,8 +618,14 @@
         <w:ind w:firstLine="0"/>
         <w:jc w:val="left"/>
       </w:pPr>
-      <w:r>
-        <w:lastRenderedPageBreak/>
+    </w:p>
+    <w:p>
+      <w:pPr>
+        <w:spacing w:line="360" w:lineRule="auto"/>
+        <w:ind w:firstLine="0"/>
+        <w:jc w:val="left"/>
+      </w:pPr>
+      <w:r>
         <w:t xml:space="preserve">Таблица </w:t>
       </w:r>
       <w:r>
@@ -976,8 +1005,12 @@
       </w:tr>
     </w:tbl>
     <w:p/>
-    <w:p>
-      <w:r>
+    <w:p/>
+    <w:p/>
+    <w:p/>
+    <w:p>
+      <w:r>
+        <w:lastRenderedPageBreak/>
         <w:t>Определим расчетное удельное электрическое сопротивление грунта с учетом климатического коэффициента:</w:t>
       </w:r>
     </w:p>
@@ -2211,7 +2244,6 @@
           <w:position w:val="-24"/>
           <w:lang w:eastAsia="ru-RU"/>
         </w:rPr>
-        <w:lastRenderedPageBreak/>
         <w:drawing>
           <wp:inline distT="0" distB="0" distL="0" distR="0">
             <wp:extent cx="4024630" cy="391795"/>
@@ -2521,7 +2553,11 @@
       </w:r>
       <w:proofErr w:type="spellEnd"/>
       <w:r>
-        <w:t xml:space="preserve"> сети с изолированной нейтралью нормативная величина сопротивления защитного заземления </w:t>
+        <w:t xml:space="preserve"> сети с изолированной нейтралью </w:t>
+      </w:r>
+      <w:r>
+        <w:lastRenderedPageBreak/>
+        <w:t xml:space="preserve">нормативная величина сопротивления защитного заземления </w:t>
       </w:r>
       <w:r>
         <w:rPr>
@@ -3170,15 +3206,7 @@
         <w:t>a</w:t>
       </w:r>
       <w:r>
-        <w:t xml:space="preserve"> – расстояние между </w:t>
-      </w:r>
-      <w:proofErr w:type="spellStart"/>
-      <w:r>
-        <w:t>заземлителями</w:t>
-      </w:r>
-      <w:proofErr w:type="spellEnd"/>
-      <w:r>
-        <w:t xml:space="preserve">, </w:t>
+        <w:t xml:space="preserve"> – расстояние между заземлителями, </w:t>
       </w:r>
       <w:r>
         <w:rPr>
@@ -3305,21 +3333,6 @@
         <w:ind w:firstLine="540"/>
         <w:jc w:val="right"/>
         <w:rPr>
-          <w:lang w:eastAsia="zh-CN"/>
-        </w:rPr>
-      </w:pPr>
-    </w:p>
-    <w:p>
-      <w:pPr>
-        <w:tabs>
-          <w:tab w:val="center" w:pos="5040"/>
-          <w:tab w:val="left" w:pos="9000"/>
-        </w:tabs>
-        <w:wordWrap w:val="0"/>
-        <w:spacing w:line="360" w:lineRule="auto"/>
-        <w:ind w:firstLine="540"/>
-        <w:jc w:val="right"/>
-        <w:rPr>
           <w:rFonts w:eastAsia="Times New Roman"/>
         </w:rPr>
       </w:pPr>
@@ -3330,7 +3343,6 @@
           <w:position w:val="-30"/>
           <w:lang w:eastAsia="ru-RU"/>
         </w:rPr>
-        <w:lastRenderedPageBreak/>
         <w:drawing>
           <wp:inline distT="0" distB="0" distL="0" distR="0">
             <wp:extent cx="1230630" cy="457200"/>
@@ -3629,6 +3641,7 @@
           <w:noProof/>
           <w:lang w:eastAsia="ru-RU"/>
         </w:rPr>
+        <w:lastRenderedPageBreak/>
         <w:drawing>
           <wp:inline distT="0" distB="0" distL="0" distR="0">
             <wp:extent cx="3054985" cy="1266190"/>
@@ -3683,7 +3696,13 @@
         <w:jc w:val="center"/>
       </w:pPr>
       <w:r>
-        <w:t xml:space="preserve">Рис. </w:t>
+        <w:t>Рис</w:t>
+      </w:r>
+      <w:r>
+        <w:t>унок</w:t>
+      </w:r>
+      <w:r>
+        <w:t xml:space="preserve"> </w:t>
       </w:r>
       <w:r>
         <w:t>4</w:t>
@@ -3695,7 +3714,13 @@
         <w:t>2</w:t>
       </w:r>
       <w:r>
-        <w:t>. Полоса у поверхности</w:t>
+        <w:t xml:space="preserve"> </w:t>
+      </w:r>
+      <w:r>
+        <w:t xml:space="preserve">– </w:t>
+      </w:r>
+      <w:r>
+        <w:t>Полоса у поверхности</w:t>
       </w:r>
     </w:p>
     <w:p>
@@ -3921,18 +3946,11 @@
           </w:tcPr>
           <w:p>
             <w:pPr>
+              <w:ind w:firstLine="0"/>
               <w:jc w:val="center"/>
             </w:pPr>
             <w:r>
-              <w:t xml:space="preserve">Отношение расстояния между </w:t>
-            </w:r>
-            <w:proofErr w:type="spellStart"/>
-            <w:r>
-              <w:t>заземлителями</w:t>
-            </w:r>
-            <w:proofErr w:type="spellEnd"/>
-            <w:r>
-              <w:t xml:space="preserve"> к их длине</w:t>
+              <w:t>Отношение расстояния между заземлителями к их длине</w:t>
             </w:r>
           </w:p>
         </w:tc>
@@ -3949,6 +3967,7 @@
           </w:tcPr>
           <w:p>
             <w:pPr>
+              <w:ind w:firstLine="0"/>
               <w:jc w:val="center"/>
             </w:pPr>
             <w:r>
@@ -3969,6 +3988,7 @@
           </w:tcPr>
           <w:p>
             <w:pPr>
+              <w:ind w:firstLine="0"/>
               <w:jc w:val="center"/>
             </w:pPr>
             <w:r>
@@ -3991,6 +4011,7 @@
           </w:tcPr>
           <w:p>
             <w:pPr>
+              <w:ind w:firstLine="0"/>
               <w:jc w:val="center"/>
             </w:pPr>
             <w:r>
@@ -4011,6 +4032,7 @@
           </w:tcPr>
           <w:p>
             <w:pPr>
+              <w:ind w:firstLine="0"/>
               <w:jc w:val="center"/>
             </w:pPr>
             <w:r>
@@ -4019,6 +4041,7 @@
           </w:p>
           <w:p>
             <w:pPr>
+              <w:ind w:firstLine="0"/>
               <w:jc w:val="center"/>
             </w:pPr>
             <w:r>
@@ -4027,6 +4050,7 @@
           </w:p>
           <w:p>
             <w:pPr>
+              <w:ind w:firstLine="0"/>
               <w:jc w:val="center"/>
             </w:pPr>
             <w:r>
@@ -4035,6 +4059,7 @@
           </w:p>
           <w:p>
             <w:pPr>
+              <w:ind w:firstLine="0"/>
               <w:jc w:val="center"/>
             </w:pPr>
             <w:r>
@@ -4043,6 +4068,7 @@
           </w:p>
           <w:p>
             <w:pPr>
+              <w:ind w:firstLine="0"/>
               <w:jc w:val="center"/>
             </w:pPr>
             <w:r>
@@ -4051,6 +4077,7 @@
           </w:p>
           <w:p>
             <w:pPr>
+              <w:ind w:firstLine="0"/>
               <w:jc w:val="center"/>
             </w:pPr>
             <w:r>
@@ -4071,6 +4098,7 @@
           </w:tcPr>
           <w:p>
             <w:pPr>
+              <w:ind w:firstLine="0"/>
               <w:jc w:val="center"/>
             </w:pPr>
             <w:r>
@@ -4079,6 +4107,7 @@
           </w:p>
           <w:p>
             <w:pPr>
+              <w:ind w:firstLine="0"/>
               <w:jc w:val="center"/>
             </w:pPr>
             <w:r>
@@ -4087,6 +4116,7 @@
           </w:p>
           <w:p>
             <w:pPr>
+              <w:ind w:firstLine="0"/>
               <w:jc w:val="center"/>
             </w:pPr>
             <w:r>
@@ -4095,6 +4125,7 @@
           </w:p>
           <w:p>
             <w:pPr>
+              <w:ind w:firstLine="0"/>
               <w:jc w:val="center"/>
             </w:pPr>
             <w:r>
@@ -4103,6 +4134,7 @@
           </w:p>
           <w:p>
             <w:pPr>
+              <w:ind w:firstLine="0"/>
               <w:jc w:val="center"/>
             </w:pPr>
             <w:r>
@@ -4111,6 +4143,7 @@
           </w:p>
           <w:p>
             <w:pPr>
+              <w:ind w:firstLine="0"/>
               <w:jc w:val="center"/>
             </w:pPr>
             <w:r>
@@ -4145,7 +4178,6 @@
           <w:position w:val="-24"/>
           <w:lang w:eastAsia="ru-RU"/>
         </w:rPr>
-        <w:lastRenderedPageBreak/>
         <w:drawing>
           <wp:inline distT="0" distB="0" distL="0" distR="0">
             <wp:extent cx="3376295" cy="391795"/>
@@ -4222,34 +4254,12 @@
     </w:p>
     <w:p>
       <w:pPr>
-        <w:rPr>
-          <w:b/>
-        </w:rPr>
-      </w:pPr>
-    </w:p>
-    <w:p>
-      <w:pPr>
         <w:autoSpaceDE w:val="0"/>
         <w:autoSpaceDN w:val="0"/>
         <w:adjustRightInd w:val="0"/>
         <w:spacing w:after="0"/>
         <w:jc w:val="left"/>
       </w:pPr>
-      <w:r>
-        <w:t>4.1.3</w:t>
-      </w:r>
-      <w:r>
-        <w:rPr>
-          <w:rFonts w:ascii="TimesNewRomanPS-BoldMT" w:hAnsi="TimesNewRomanPS-BoldMT" w:cs="TimesNewRomanPS-BoldMT"/>
-          <w:bCs/>
-          <w:sz w:val="24"/>
-          <w:szCs w:val="24"/>
-        </w:rPr>
-        <w:t xml:space="preserve"> </w:t>
-      </w:r>
-      <w:r>
-        <w:t>Обеспечение экологической безопасности функционирования проектируемого объекта при воздействии опасных и вредных производственных факторов</w:t>
-      </w:r>
     </w:p>
     <w:p>
       <w:pPr>
@@ -4258,12 +4268,40 @@
         <w:adjustRightInd w:val="0"/>
         <w:spacing w:after="0"/>
         <w:jc w:val="left"/>
+      </w:pPr>
+      <w:r>
+        <w:lastRenderedPageBreak/>
+        <w:t>4.1.3</w:t>
+      </w:r>
+      <w:r>
+        <w:rPr>
+          <w:rFonts w:ascii="TimesNewRomanPS-BoldMT" w:hAnsi="TimesNewRomanPS-BoldMT" w:cs="TimesNewRomanPS-BoldMT"/>
+          <w:bCs/>
+          <w:sz w:val="24"/>
+          <w:szCs w:val="24"/>
+        </w:rPr>
+        <w:t xml:space="preserve"> </w:t>
+      </w:r>
+      <w:r>
+        <w:t>Обеспечение экологической безопасности функционирования проектируемого объекта при воздействии опасных и вредных производственных факторов</w:t>
+      </w:r>
+    </w:p>
+    <w:p>
+      <w:pPr>
+        <w:autoSpaceDE w:val="0"/>
+        <w:autoSpaceDN w:val="0"/>
+        <w:adjustRightInd w:val="0"/>
+        <w:spacing w:after="0"/>
+        <w:jc w:val="left"/>
         <w:rPr>
           <w:b/>
         </w:rPr>
       </w:pPr>
     </w:p>
     <w:p>
+      <w:pPr>
+        <w:pStyle w:val="a3"/>
+      </w:pPr>
       <w:r>
         <w:t>Не экономное использование ресурсов при проектировании и опытном производстве устройств может привести к загрязнению окружающей среды и, как следствие, принести вред населению.</w:t>
       </w:r>
@@ -4291,7 +4329,7 @@
         <w:t>4.2  Безопасность в чрезвычайных ситуациях</w:t>
       </w:r>
       <w:r>
-        <w:t xml:space="preserve"> (ЧС Пожар в результате возгорания мазута)</w:t>
+        <w:t xml:space="preserve"> </w:t>
       </w:r>
     </w:p>
     <w:p>
@@ -4303,6 +4341,9 @@
       </w:r>
     </w:p>
     <w:p>
+      <w:pPr>
+        <w:pStyle w:val="a3"/>
+      </w:pPr>
       <w:r>
         <w:t xml:space="preserve">Местность </w:t>
       </w:r>
@@ -4371,13 +4412,18 @@
       </w:r>
     </w:p>
     <w:p>
+      <w:pPr>
+        <w:pStyle w:val="a3"/>
+      </w:pPr>
       <w:r>
         <w:t>Павловский авиационный завод по плану должен вырабатывать четыре транспортных самолета типа АН-70 в месяц. Постановлением КМУ завод отнесен к предприятиям первой категории относительно  мер гражданской защиты.</w:t>
       </w:r>
     </w:p>
     <w:p>
-      <w:r>
-        <w:lastRenderedPageBreak/>
+      <w:pPr>
+        <w:pStyle w:val="a3"/>
+      </w:pPr>
+      <w:r>
         <w:t>В данном подразделе приведён перечень чрезвычайных ситуаций, которые могут возникнуть на территории исследуемого объекта.</w:t>
       </w:r>
     </w:p>
@@ -4613,6 +4659,7 @@
         <w:rPr>
           <w:szCs w:val="28"/>
         </w:rPr>
+        <w:lastRenderedPageBreak/>
         <w:t xml:space="preserve">В </w:t>
       </w:r>
       <w:proofErr w:type="gramStart"/>
@@ -5291,7 +5338,6 @@
         <w:rPr>
           <w:szCs w:val="28"/>
         </w:rPr>
-        <w:lastRenderedPageBreak/>
         <w:t xml:space="preserve"> На складе взрывчатых веществ – пожары и внезапные взрывы (10200);</w:t>
       </w:r>
     </w:p>
@@ -5488,6 +5534,7 @@
         <w:rPr>
           <w:szCs w:val="28"/>
         </w:rPr>
+        <w:lastRenderedPageBreak/>
         <w:t xml:space="preserve"> На коммунальном газопроводе – авария в системе жизнеобеспечения (10800);</w:t>
       </w:r>
     </w:p>
@@ -5999,18 +6046,6 @@
         <w:spacing w:after="0"/>
         <w:jc w:val="left"/>
       </w:pPr>
-      <w:r>
-        <w:t xml:space="preserve">4.2.2 </w:t>
-      </w:r>
-      <w:r>
-        <w:t xml:space="preserve"> </w:t>
-      </w:r>
-      <w:r>
-        <w:t xml:space="preserve">Разработка мероприятий по уменьшению вероятности возникновения чрезвычайных ситуаций при производстве  проектируемого </w:t>
-      </w:r>
-      <w:r>
-        <w:t>изделия</w:t>
-      </w:r>
     </w:p>
     <w:p>
       <w:pPr>
@@ -6019,77 +6054,7 @@
         <w:adjustRightInd w:val="0"/>
         <w:spacing w:after="0"/>
         <w:jc w:val="left"/>
-        <w:rPr>
-          <w:b/>
-        </w:rPr>
-      </w:pPr>
-    </w:p>
-    <w:p>
-      <w:pPr>
-        <w:rPr>
-          <w:szCs w:val="28"/>
-        </w:rPr>
-      </w:pPr>
-      <w:r>
-        <w:rPr>
-          <w:szCs w:val="28"/>
-        </w:rPr>
-        <w:t xml:space="preserve">В данном разделе проведены обнаружение и оценка ожидаемой </w:t>
-      </w:r>
-      <w:r>
-        <w:rPr>
-          <w:szCs w:val="28"/>
-        </w:rPr>
-        <w:t>пожарной</w:t>
-      </w:r>
-      <w:r>
-        <w:rPr>
-          <w:szCs w:val="28"/>
-        </w:rPr>
-        <w:t xml:space="preserve"> обстановки, которая может возникнуть на территории исследуемого объекта в результате аварии на </w:t>
-      </w:r>
-      <w:r>
-        <w:rPr>
-          <w:szCs w:val="28"/>
-        </w:rPr>
-        <w:t>стоянке автомобилей-заправщиков</w:t>
-      </w:r>
-      <w:r>
-        <w:rPr>
-          <w:szCs w:val="28"/>
-        </w:rPr>
-        <w:t xml:space="preserve"> с </w:t>
-      </w:r>
-      <w:r>
-        <w:rPr>
-          <w:szCs w:val="28"/>
-        </w:rPr>
-        <w:t>возгоранием</w:t>
-      </w:r>
-      <w:r>
-        <w:rPr>
-          <w:szCs w:val="28"/>
-        </w:rPr>
-        <w:t xml:space="preserve"> </w:t>
-      </w:r>
-      <w:r>
-        <w:rPr>
-          <w:szCs w:val="28"/>
-        </w:rPr>
-        <w:t>мазута</w:t>
-      </w:r>
-      <w:r>
-        <w:rPr>
-          <w:szCs w:val="28"/>
-        </w:rPr>
-        <w:t>. Расчетные данные взяты исходя из варианта №2</w:t>
-      </w:r>
-      <w:r>
-        <w:rPr>
-          <w:szCs w:val="28"/>
-        </w:rPr>
-        <w:t>.</w:t>
-      </w:r>
+      </w:pPr>
     </w:p>
     <w:p>
       <w:pPr>
@@ -6098,63 +6063,190 @@
         <w:adjustRightInd w:val="0"/>
         <w:spacing w:after="0"/>
         <w:jc w:val="left"/>
-        <w:rPr>
-          <w:szCs w:val="28"/>
-        </w:rPr>
-      </w:pPr>
-      <w:r>
-        <w:rPr>
-          <w:szCs w:val="28"/>
-        </w:rPr>
-        <w:t>Карточка ожидаемой радиационной обстановки, которая может возникнуть на территории Павловского авиационного завода</w:t>
-      </w:r>
-      <w:r>
-        <w:rPr>
-          <w:szCs w:val="28"/>
-        </w:rPr>
-        <w:t>,</w:t>
-      </w:r>
-      <w:r>
-        <w:rPr>
-          <w:szCs w:val="28"/>
-        </w:rPr>
-        <w:t xml:space="preserve"> в результате аварии на </w:t>
-      </w:r>
-      <w:r>
-        <w:rPr>
-          <w:szCs w:val="28"/>
-        </w:rPr>
-        <w:t>стоянке автомобилей-заправщиков</w:t>
-      </w:r>
-      <w:r>
-        <w:rPr>
-          <w:szCs w:val="28"/>
-        </w:rPr>
+      </w:pPr>
+    </w:p>
+    <w:p>
+      <w:pPr>
+        <w:autoSpaceDE w:val="0"/>
+        <w:autoSpaceDN w:val="0"/>
+        <w:adjustRightInd w:val="0"/>
+        <w:spacing w:after="0"/>
+        <w:jc w:val="left"/>
+      </w:pPr>
+    </w:p>
+    <w:p>
+      <w:pPr>
+        <w:autoSpaceDE w:val="0"/>
+        <w:autoSpaceDN w:val="0"/>
+        <w:adjustRightInd w:val="0"/>
+        <w:spacing w:after="0"/>
+        <w:jc w:val="left"/>
+      </w:pPr>
+    </w:p>
+    <w:p>
+      <w:pPr>
+        <w:autoSpaceDE w:val="0"/>
+        <w:autoSpaceDN w:val="0"/>
+        <w:adjustRightInd w:val="0"/>
+        <w:spacing w:after="0"/>
+        <w:jc w:val="left"/>
+      </w:pPr>
+    </w:p>
+    <w:p>
+      <w:pPr>
+        <w:autoSpaceDE w:val="0"/>
+        <w:autoSpaceDN w:val="0"/>
+        <w:adjustRightInd w:val="0"/>
+        <w:spacing w:after="0"/>
+        <w:jc w:val="left"/>
+      </w:pPr>
+    </w:p>
+    <w:p>
+      <w:pPr>
+        <w:autoSpaceDE w:val="0"/>
+        <w:autoSpaceDN w:val="0"/>
+        <w:adjustRightInd w:val="0"/>
+        <w:spacing w:after="0"/>
+        <w:jc w:val="left"/>
+      </w:pPr>
+    </w:p>
+    <w:p>
+      <w:pPr>
+        <w:autoSpaceDE w:val="0"/>
+        <w:autoSpaceDN w:val="0"/>
+        <w:adjustRightInd w:val="0"/>
+        <w:spacing w:after="0"/>
+        <w:jc w:val="left"/>
+      </w:pPr>
+      <w:r>
+        <w:lastRenderedPageBreak/>
+        <w:t xml:space="preserve">4.2.2 </w:t>
+      </w:r>
+      <w:r>
         <w:t xml:space="preserve"> </w:t>
       </w:r>
       <w:r>
-        <w:rPr>
-          <w:szCs w:val="28"/>
-        </w:rPr>
-        <w:t>находится</w:t>
-      </w:r>
-      <w:r>
-        <w:rPr>
-          <w:szCs w:val="28"/>
-        </w:rPr>
-        <w:t xml:space="preserve"> в приложении </w:t>
-      </w:r>
-      <w:r>
-        <w:rPr>
-          <w:szCs w:val="28"/>
-        </w:rPr>
-        <w:t>В</w:t>
-      </w:r>
-      <w:r>
-        <w:rPr>
-          <w:szCs w:val="28"/>
-        </w:rPr>
-        <w:t>.</w:t>
+        <w:t xml:space="preserve">Разработка мероприятий по уменьшению вероятности возникновения чрезвычайных ситуаций при производстве  проектируемого </w:t>
+      </w:r>
+      <w:r>
+        <w:t>изделия</w:t>
+      </w:r>
+    </w:p>
+    <w:p>
+      <w:pPr>
+        <w:autoSpaceDE w:val="0"/>
+        <w:autoSpaceDN w:val="0"/>
+        <w:adjustRightInd w:val="0"/>
+        <w:spacing w:after="0"/>
+        <w:jc w:val="left"/>
+        <w:rPr>
+          <w:b/>
+        </w:rPr>
+      </w:pPr>
+    </w:p>
+    <w:p>
+      <w:pPr>
+        <w:pStyle w:val="a3"/>
+      </w:pPr>
+      <w:r>
+        <w:t xml:space="preserve">В данном разделе проведены обнаружение и оценка ожидаемой </w:t>
+      </w:r>
+      <w:r>
+        <w:t>пожарной</w:t>
+      </w:r>
+      <w:r>
+        <w:t xml:space="preserve"> обстановки, которая может возникнуть на территории исследуемого объекта в результате </w:t>
+      </w:r>
+      <w:r>
+        <w:t>возгорания</w:t>
+      </w:r>
+      <w:r>
+        <w:t xml:space="preserve"> </w:t>
+      </w:r>
+      <w:r>
+        <w:t>мазута на котельной.</w:t>
+      </w:r>
+    </w:p>
+    <w:p>
+      <w:pPr>
+        <w:pStyle w:val="a3"/>
+        <w:rPr>
+          <w:lang w:val="en-US"/>
+        </w:rPr>
+      </w:pPr>
+      <w:r>
+        <w:rPr>
+          <w:szCs w:val="28"/>
+        </w:rPr>
+        <w:t>Расчетные данные взяты исходя из варианта №</w:t>
+      </w:r>
+      <w:r>
+        <w:rPr>
+          <w:szCs w:val="28"/>
+          <w:lang w:val="en-US"/>
+        </w:rPr>
+        <w:t>9 (Q</w:t>
+      </w:r>
+      <w:r>
+        <w:rPr>
+          <w:szCs w:val="28"/>
+          <w:vertAlign w:val="subscript"/>
+        </w:rPr>
+        <w:t>мазут</w:t>
+      </w:r>
+      <w:r>
+        <w:rPr>
+          <w:szCs w:val="28"/>
+        </w:rPr>
+        <w:t xml:space="preserve"> = 125000 кг</w:t>
+      </w:r>
+      <w:r>
+        <w:rPr>
+          <w:szCs w:val="28"/>
+          <w:lang w:val="en-US"/>
+        </w:rPr>
+        <w:t>).</w:t>
+      </w:r>
+    </w:p>
+    <w:p>
+      <w:pPr>
+        <w:pStyle w:val="a3"/>
+        <w:rPr>
+          <w:szCs w:val="28"/>
+        </w:rPr>
+      </w:pPr>
+      <w:r>
+        <w:rPr>
+          <w:szCs w:val="28"/>
+        </w:rPr>
+        <w:t xml:space="preserve">Карточка ожидаемой </w:t>
+      </w:r>
+      <w:r>
+        <w:t>пожарной</w:t>
+      </w:r>
+      <w:r>
+        <w:t xml:space="preserve"> </w:t>
+      </w:r>
+      <w:r>
+        <w:rPr>
+          <w:szCs w:val="28"/>
+        </w:rPr>
+        <w:t xml:space="preserve">обстановки, которая может возникнуть на территории Павловского авиационного завода, в результате </w:t>
+      </w:r>
+      <w:r>
+        <w:t>возгорания</w:t>
+      </w:r>
+      <w:r>
+        <w:t xml:space="preserve"> </w:t>
+      </w:r>
+      <w:r>
+        <w:t>мазута на котельной</w:t>
+      </w:r>
+      <w:r>
+        <w:rPr>
+          <w:szCs w:val="28"/>
+        </w:rPr>
+        <w:t xml:space="preserve"> находится в приложении В.</w:t>
       </w:r>
     </w:p>
     <w:p>
@@ -6216,28 +6308,27 @@
     </w:p>
     <w:p>
       <w:pPr>
+        <w:pStyle w:val="a3"/>
+      </w:pPr>
+      <w:r>
+        <w:t xml:space="preserve">Формы зон горения будут в виде кругов вокруг центра возгорания. </w:t>
+      </w:r>
+    </w:p>
+    <w:p>
+      <w:pPr>
+        <w:pStyle w:val="a3"/>
+      </w:pPr>
+      <w:r>
+        <w:t>Радиусы этих зон можно посчитать следующим образом:</w:t>
+      </w:r>
+    </w:p>
+    <w:p>
+      <w:pPr>
         <w:autoSpaceDE w:val="0"/>
         <w:autoSpaceDN w:val="0"/>
         <w:adjustRightInd w:val="0"/>
         <w:spacing w:after="0"/>
-        <w:jc w:val="left"/>
-        <w:rPr>
-          <w:szCs w:val="28"/>
-        </w:rPr>
-      </w:pPr>
-      <w:r>
-        <w:rPr>
-          <w:szCs w:val="28"/>
-        </w:rPr>
-        <w:t>Формы зон горения будут в виде кругов вокруг центра возгорания. Радиусы этих зон можно посчитать следующим образом:</w:t>
-      </w:r>
-    </w:p>
-    <w:p>
-      <w:pPr>
-        <w:autoSpaceDE w:val="0"/>
-        <w:autoSpaceDN w:val="0"/>
-        <w:adjustRightInd w:val="0"/>
-        <w:spacing w:after="0"/>
+        <w:ind w:firstLine="708"/>
         <w:jc w:val="left"/>
         <w:rPr>
           <w:szCs w:val="28"/>
@@ -6362,13 +6453,7 @@
               <w:rPr>
                 <w:rFonts w:ascii="Cambria Math" w:hAnsi="Cambria Math"/>
               </w:rPr>
-              <m:t>0,</m:t>
-            </m:r>
-            <m:r>
-              <w:rPr>
-                <w:rFonts w:ascii="Cambria Math" w:hAnsi="Cambria Math"/>
-              </w:rPr>
-              <m:t>5</m:t>
+              <m:t>0,5</m:t>
             </m:r>
           </m:sup>
         </m:sSup>
@@ -6385,6 +6470,15 @@
         </w:rPr>
         <w:t xml:space="preserve">                                               (4.7)</w:t>
       </w:r>
+    </w:p>
+    <w:p>
+      <w:pPr>
+        <w:pStyle w:val="a3"/>
+        <w:jc w:val="center"/>
+        <w:rPr>
+          <w:rFonts w:eastAsiaTheme="minorEastAsia"/>
+        </w:rPr>
+      </w:pPr>
     </w:p>
     <w:p>
       <w:pPr>
@@ -6670,7 +6764,13 @@
                     <w:rPr>
                       <w:rFonts w:ascii="Cambria Math" w:hAnsi="Cambria Math"/>
                     </w:rPr>
-                    <m:t>19*</m:t>
+                    <m:t>12,5</m:t>
+                  </m:r>
+                  <m:r>
+                    <w:rPr>
+                      <w:rFonts w:ascii="Cambria Math" w:hAnsi="Cambria Math"/>
+                    </w:rPr>
+                    <m:t>*</m:t>
                   </m:r>
                   <m:sSup>
                     <m:sSupPr>
@@ -6752,13 +6852,7 @@
                 <w:rPr>
                   <w:rFonts w:ascii="Cambria Math" w:hAnsi="Cambria Math"/>
                 </w:rPr>
-                <m:t>0,</m:t>
-              </m:r>
-              <m:r>
-                <w:rPr>
-                  <w:rFonts w:ascii="Cambria Math" w:hAnsi="Cambria Math"/>
-                </w:rPr>
-                <m:t>5</m:t>
+                <m:t>0,5</m:t>
               </m:r>
             </m:sup>
           </m:sSup>
@@ -6772,19 +6866,25 @@
             <w:rPr>
               <w:rFonts w:ascii="Cambria Math" w:hAnsi="Cambria Math"/>
             </w:rPr>
-            <m:t>34,78</m:t>
+            <m:t>28</m:t>
           </m:r>
           <m:r>
             <w:rPr>
               <w:rFonts w:ascii="Cambria Math" w:hAnsi="Cambria Math"/>
             </w:rPr>
-            <m:t>м</m:t>
+            <m:t>,</m:t>
           </m:r>
           <m:r>
             <w:rPr>
               <w:rFonts w:ascii="Cambria Math" w:hAnsi="Cambria Math"/>
             </w:rPr>
-            <m:t xml:space="preserve"> </m:t>
+            <m:t>21</m:t>
+          </m:r>
+          <m:r>
+            <w:rPr>
+              <w:rFonts w:ascii="Cambria Math" w:hAnsi="Cambria Math"/>
+            </w:rPr>
+            <m:t xml:space="preserve">м </m:t>
           </m:r>
         </m:oMath>
       </m:oMathPara>
@@ -6808,6 +6908,7 @@
         <w:autoSpaceDN w:val="0"/>
         <w:adjustRightInd w:val="0"/>
         <w:spacing w:after="0"/>
+        <w:ind w:firstLine="708"/>
         <w:jc w:val="left"/>
         <w:rPr>
           <w:szCs w:val="28"/>
@@ -7075,25 +7176,7 @@
             <w:rPr>
               <w:rFonts w:ascii="Cambria Math" w:hAnsi="Cambria Math"/>
             </w:rPr>
-            <m:t>,</m:t>
-          </m:r>
-          <m:r>
-            <w:rPr>
-              <w:rFonts w:ascii="Cambria Math" w:hAnsi="Cambria Math"/>
-            </w:rPr>
-            <m:t xml:space="preserve">           </m:t>
-          </m:r>
-          <m:r>
-            <w:rPr>
-              <w:rFonts w:ascii="Cambria Math" w:hAnsi="Cambria Math"/>
-            </w:rPr>
-            <m:t xml:space="preserve">                           </m:t>
-          </m:r>
-          <m:r>
-            <w:rPr>
-              <w:rFonts w:ascii="Cambria Math" w:hAnsi="Cambria Math"/>
-            </w:rPr>
-            <m:t xml:space="preserve">  (4.8)</m:t>
+            <m:t>,                                        (4.8)</m:t>
           </m:r>
         </m:oMath>
       </m:oMathPara>
@@ -7210,13 +7293,7 @@
               <w:rPr>
                 <w:rFonts w:ascii="Cambria Math" w:hAnsi="Cambria Math"/>
               </w:rPr>
-              <m:t>мазут-</m:t>
-            </m:r>
-            <m:r>
-              <w:rPr>
-                <w:rFonts w:ascii="Cambria Math" w:hAnsi="Cambria Math"/>
-              </w:rPr>
-              <m:t>39,9*10</m:t>
+              <m:t>мазут-39,9*10</m:t>
             </m:r>
           </m:e>
           <m:sup>
@@ -7493,7 +7570,6 @@
         <w:rPr>
           <w:rFonts w:eastAsiaTheme="minorEastAsia"/>
         </w:rPr>
-        <w:lastRenderedPageBreak/>
         <w:t xml:space="preserve">где </w:t>
       </w:r>
       <m:oMath>
@@ -7543,7 +7619,14 @@
         <w:rPr>
           <w:rFonts w:eastAsiaTheme="minorEastAsia"/>
         </w:rPr>
-        <w:t xml:space="preserve"> (для исследуемого пожара на стоянке автомобилей-заправщиков (при разливе мазута на асфальтовое покрытие стоянки) – 50мм); </w:t>
+        <w:t xml:space="preserve"> (для исследуемого пожара на стоянке автомобилей-заправщиков (при разливе мазута на асфальтовое </w:t>
+      </w:r>
+      <w:r>
+        <w:rPr>
+          <w:rFonts w:eastAsiaTheme="minorEastAsia"/>
+        </w:rPr>
+        <w:lastRenderedPageBreak/>
+        <w:t xml:space="preserve">покрытие стоянки) – 50мм); </w:t>
       </w:r>
       <m:oMath>
         <m:sSub>
@@ -7698,19 +7781,7 @@
           <w:rPr>
             <w:rFonts w:ascii="Cambria Math" w:hAnsi="Cambria Math"/>
           </w:rPr>
-          <m:t>=</m:t>
-        </m:r>
-        <m:r>
-          <w:rPr>
-            <w:rFonts w:ascii="Cambria Math" w:hAnsi="Cambria Math"/>
-          </w:rPr>
-          <m:t>1351,35</m:t>
-        </m:r>
-        <m:r>
-          <w:rPr>
-            <w:rFonts w:ascii="Cambria Math" w:hAnsi="Cambria Math"/>
-          </w:rPr>
-          <m:t xml:space="preserve">с </m:t>
+          <m:t xml:space="preserve">=1351,35с </m:t>
         </m:r>
       </m:oMath>
       <w:r>
@@ -7829,7 +7900,14 @@
                           <w:rFonts w:ascii="Cambria Math" w:hAnsi="Cambria Math"/>
                           <w:lang w:val="en-US"/>
                         </w:rPr>
-                        <m:t>19*10</m:t>
+                        <m:t>12,5</m:t>
+                      </m:r>
+                      <m:r>
+                        <w:rPr>
+                          <w:rFonts w:ascii="Cambria Math" w:hAnsi="Cambria Math"/>
+                          <w:lang w:val="en-US"/>
+                        </w:rPr>
+                        <m:t>*10</m:t>
                       </m:r>
                     </m:e>
                     <m:sup>
@@ -7916,13 +7994,7 @@
                     <w:rPr>
                       <w:rFonts w:ascii="Cambria Math" w:hAnsi="Cambria Math"/>
                     </w:rPr>
-                    <m:t>*</m:t>
-                  </m:r>
-                  <m:r>
-                    <w:rPr>
-                      <w:rFonts w:ascii="Cambria Math" w:hAnsi="Cambria Math"/>
-                    </w:rPr>
-                    <m:t>1351,35</m:t>
+                    <m:t>*1351,35</m:t>
                   </m:r>
                 </m:den>
               </m:f>
@@ -7946,19 +8018,19 @@
             <w:rPr>
               <w:rFonts w:ascii="Cambria Math" w:hAnsi="Cambria Math"/>
             </w:rPr>
-            <m:t>=</m:t>
+            <m:t>= 1</m:t>
           </m:r>
           <m:r>
             <w:rPr>
               <w:rFonts w:ascii="Cambria Math" w:hAnsi="Cambria Math"/>
             </w:rPr>
-            <m:t xml:space="preserve"> </m:t>
+            <m:t>04</m:t>
           </m:r>
           <m:r>
             <w:rPr>
               <w:rFonts w:ascii="Cambria Math" w:hAnsi="Cambria Math"/>
             </w:rPr>
-            <m:t>128м</m:t>
+            <m:t>м</m:t>
           </m:r>
         </m:oMath>
       </m:oMathPara>
@@ -7982,6 +8054,7 @@
         <w:autoSpaceDN w:val="0"/>
         <w:adjustRightInd w:val="0"/>
         <w:spacing w:after="0"/>
+        <w:ind w:firstLine="708"/>
         <w:jc w:val="left"/>
         <w:rPr>
           <w:szCs w:val="28"/>
@@ -8372,7 +8445,14 @@
                           <w:rFonts w:ascii="Cambria Math" w:hAnsi="Cambria Math"/>
                           <w:lang w:val="en-US"/>
                         </w:rPr>
-                        <m:t>19*10</m:t>
+                        <m:t>12,5</m:t>
+                      </m:r>
+                      <m:r>
+                        <w:rPr>
+                          <w:rFonts w:ascii="Cambria Math" w:hAnsi="Cambria Math"/>
+                          <w:lang w:val="en-US"/>
+                        </w:rPr>
+                        <m:t>*10</m:t>
                       </m:r>
                     </m:e>
                     <m:sup>
@@ -8459,13 +8539,7 @@
                     <w:rPr>
                       <w:rFonts w:ascii="Cambria Math" w:hAnsi="Cambria Math"/>
                     </w:rPr>
-                    <m:t>*</m:t>
-                  </m:r>
-                  <m:r>
-                    <w:rPr>
-                      <w:rFonts w:ascii="Cambria Math" w:hAnsi="Cambria Math"/>
-                    </w:rPr>
-                    <m:t>1351,35</m:t>
+                    <m:t>*1351,35</m:t>
                   </m:r>
                 </m:den>
               </m:f>
@@ -8489,19 +8563,19 @@
             <w:rPr>
               <w:rFonts w:ascii="Cambria Math" w:hAnsi="Cambria Math"/>
             </w:rPr>
-            <m:t>=</m:t>
+            <m:t xml:space="preserve">= </m:t>
           </m:r>
           <m:r>
             <w:rPr>
               <w:rFonts w:ascii="Cambria Math" w:hAnsi="Cambria Math"/>
             </w:rPr>
-            <m:t xml:space="preserve"> </m:t>
+            <m:t>534</m:t>
           </m:r>
           <m:r>
             <w:rPr>
               <w:rFonts w:ascii="Cambria Math" w:hAnsi="Cambria Math"/>
             </w:rPr>
-            <m:t>658м</m:t>
+            <m:t>м</m:t>
           </m:r>
         </m:oMath>
       </m:oMathPara>
@@ -8524,6 +8598,388 @@
         <w:pStyle w:val="a3"/>
       </w:pPr>
       <w:r>
+        <w:t>Котельная сгорит. (ОФ = 3000 тыс. грн.) (максимальная смена – 15 человек).</w:t>
+      </w:r>
+    </w:p>
+    <w:p>
+      <w:pPr>
+        <w:autoSpaceDE w:val="0"/>
+        <w:autoSpaceDN w:val="0"/>
+        <w:adjustRightInd w:val="0"/>
+        <w:spacing w:after="0"/>
+        <w:ind w:firstLine="0"/>
+        <w:jc w:val="center"/>
+        <w:rPr>
+          <w:rFonts w:eastAsiaTheme="minorEastAsia"/>
+        </w:rPr>
+      </w:pPr>
+    </w:p>
+    <w:p>
+      <w:pPr>
+        <w:pStyle w:val="a3"/>
+      </w:pPr>
+      <w:r>
+        <w:t xml:space="preserve">Около </w:t>
+      </w:r>
+      <w:r>
+        <w:t>компрессорной станции</w:t>
+      </w:r>
+      <w:r>
+        <w:t xml:space="preserve"> интенсивность теплового излучения </w:t>
+      </w:r>
+      <w:r>
+        <w:rPr>
+          <w:lang w:val="en-US"/>
+        </w:rPr>
+        <w:t xml:space="preserve">~ 28 </w:t>
+      </w:r>
+      <w:r>
+        <w:t>кВт/м</w:t>
+      </w:r>
+      <w:proofErr w:type="gramStart"/>
+      <w:r>
+        <w:rPr>
+          <w:vertAlign w:val="superscript"/>
+        </w:rPr>
+        <w:t>2</w:t>
+      </w:r>
+      <w:proofErr w:type="gramEnd"/>
+      <w:r>
+        <w:t>. В его конструкции</w:t>
+      </w:r>
+      <w:r>
+        <w:t xml:space="preserve"> присутствуют дерево и рубероид, которые имеют пороговое значение интенсивности теплового излучения меньше чем </w:t>
+      </w:r>
+      <w:r>
+        <w:rPr>
+          <w:lang w:val="en-US"/>
+        </w:rPr>
+        <w:t xml:space="preserve">28 </w:t>
+      </w:r>
+      <w:r>
+        <w:t>кВт/м</w:t>
+      </w:r>
+      <w:proofErr w:type="gramStart"/>
+      <w:r>
+        <w:rPr>
+          <w:vertAlign w:val="superscript"/>
+        </w:rPr>
+        <w:t>2</w:t>
+      </w:r>
+      <w:proofErr w:type="gramEnd"/>
+      <w:r>
+        <w:t>. Значит это здание сгорит.</w:t>
+      </w:r>
+      <w:r>
+        <w:t xml:space="preserve"> (ОФ = 1000 тыс. грн.)</w:t>
+      </w:r>
+      <w:r>
+        <w:t xml:space="preserve"> (максимальная смена – 25 человек).</w:t>
+      </w:r>
+    </w:p>
+    <w:p>
+      <w:pPr>
+        <w:pStyle w:val="a3"/>
+      </w:pPr>
+      <w:r>
+        <w:t xml:space="preserve">Около </w:t>
+      </w:r>
+      <w:r>
+        <w:t>газгольдера</w:t>
+      </w:r>
+      <w:r>
+        <w:t xml:space="preserve"> интенсивность теплового излучения </w:t>
+      </w:r>
+      <w:r>
+        <w:rPr>
+          <w:lang w:val="en-US"/>
+        </w:rPr>
+        <w:t xml:space="preserve">~ 28 </w:t>
+      </w:r>
+      <w:r>
+        <w:t>кВт/м</w:t>
+      </w:r>
+      <w:proofErr w:type="gramStart"/>
+      <w:r>
+        <w:rPr>
+          <w:vertAlign w:val="superscript"/>
+        </w:rPr>
+        <w:t>2</w:t>
+      </w:r>
+      <w:proofErr w:type="gramEnd"/>
+      <w:r>
+        <w:t xml:space="preserve">. Он содержит газ, который имеет пороговое значение интенсивности теплового излучения меньше чем </w:t>
+      </w:r>
+      <w:r>
+        <w:rPr>
+          <w:lang w:val="en-US"/>
+        </w:rPr>
+        <w:t xml:space="preserve">28 </w:t>
+      </w:r>
+      <w:r>
+        <w:t>кВт/м</w:t>
+      </w:r>
+      <w:proofErr w:type="gramStart"/>
+      <w:r>
+        <w:rPr>
+          <w:vertAlign w:val="superscript"/>
+        </w:rPr>
+        <w:t>2</w:t>
+      </w:r>
+      <w:proofErr w:type="gramEnd"/>
+      <w:r>
+        <w:t>. Значит это здание сгорит.</w:t>
+      </w:r>
+      <w:r>
+        <w:t xml:space="preserve"> (ОФ = 1000 тыс. грн.)</w:t>
+      </w:r>
+      <w:r>
+        <w:t xml:space="preserve"> </w:t>
+      </w:r>
+      <w:r>
+        <w:t>(максимальная смена – 2 человек).</w:t>
+      </w:r>
+    </w:p>
+    <w:p>
+      <w:pPr>
+        <w:pStyle w:val="a3"/>
+      </w:pPr>
+      <w:r>
+        <w:t xml:space="preserve">Около </w:t>
+      </w:r>
+      <w:r>
+        <w:t>механического цеха</w:t>
+      </w:r>
+      <w:r>
+        <w:t xml:space="preserve"> интенсивность теплового излучения </w:t>
+      </w:r>
+      <w:r>
+        <w:rPr>
+          <w:lang w:val="en-US"/>
+        </w:rPr>
+        <w:t>~ 2</w:t>
+      </w:r>
+      <w:proofErr w:type="spellStart"/>
+      <w:r>
+        <w:t>2</w:t>
+      </w:r>
+      <w:proofErr w:type="spellEnd"/>
+      <w:r>
+        <w:t xml:space="preserve"> кВт/м</w:t>
+      </w:r>
+      <w:proofErr w:type="gramStart"/>
+      <w:r>
+        <w:rPr>
+          <w:vertAlign w:val="superscript"/>
+        </w:rPr>
+        <w:t>2</w:t>
+      </w:r>
+      <w:proofErr w:type="gramEnd"/>
+      <w:r>
+        <w:t xml:space="preserve">. В его конструкции присутствуют дерево, которое имеют пороговое значение интенсивности теплового излучения меньше чем </w:t>
+      </w:r>
+      <w:r>
+        <w:rPr>
+          <w:lang w:val="en-US"/>
+        </w:rPr>
+        <w:t>2</w:t>
+      </w:r>
+      <w:proofErr w:type="spellStart"/>
+      <w:r>
+        <w:t>2</w:t>
+      </w:r>
+      <w:proofErr w:type="spellEnd"/>
+      <w:r>
+        <w:rPr>
+          <w:lang w:val="en-US"/>
+        </w:rPr>
+        <w:t xml:space="preserve"> </w:t>
+      </w:r>
+      <w:r>
+        <w:t>кВт/м</w:t>
+      </w:r>
+      <w:proofErr w:type="gramStart"/>
+      <w:r>
+        <w:rPr>
+          <w:vertAlign w:val="superscript"/>
+        </w:rPr>
+        <w:t>2</w:t>
+      </w:r>
+      <w:proofErr w:type="gramEnd"/>
+      <w:r>
+        <w:t>. Значит это здание сгорит</w:t>
+      </w:r>
+      <w:proofErr w:type="gramStart"/>
+      <w:r>
+        <w:t>.</w:t>
+      </w:r>
+      <w:r>
+        <w:t xml:space="preserve"> </w:t>
+      </w:r>
+      <w:proofErr w:type="gramEnd"/>
+      <w:r>
+        <w:t>(ОФ = 10000 тыс. грн.)</w:t>
+      </w:r>
+      <w:r>
+        <w:t xml:space="preserve"> (максимальная смена – 300 человек).</w:t>
+      </w:r>
+    </w:p>
+    <w:p>
+      <w:pPr>
+        <w:pStyle w:val="a3"/>
+      </w:pPr>
+      <w:r>
+        <w:t xml:space="preserve">Около </w:t>
+      </w:r>
+      <w:r>
+        <w:t>летно-испытательной станции</w:t>
+      </w:r>
+      <w:r>
+        <w:t xml:space="preserve"> интенсивность теплового излучения </w:t>
+      </w:r>
+      <w:r>
+        <w:rPr>
+          <w:lang w:val="en-US"/>
+        </w:rPr>
+        <w:t>~ 2</w:t>
+      </w:r>
+      <w:r>
+        <w:t>0 кВт/м</w:t>
+      </w:r>
+      <w:proofErr w:type="gramStart"/>
+      <w:r>
+        <w:rPr>
+          <w:vertAlign w:val="superscript"/>
+        </w:rPr>
+        <w:t>2</w:t>
+      </w:r>
+      <w:proofErr w:type="gramEnd"/>
+      <w:r>
+        <w:t xml:space="preserve">. В его конструкции присутствуют дерево, которое имеют пороговое значение интенсивности теплового излучения меньше чем </w:t>
+      </w:r>
+      <w:r>
+        <w:rPr>
+          <w:lang w:val="en-US"/>
+        </w:rPr>
+        <w:t>2</w:t>
+      </w:r>
+      <w:r>
+        <w:t>0</w:t>
+      </w:r>
+      <w:r>
+        <w:rPr>
+          <w:lang w:val="en-US"/>
+        </w:rPr>
+        <w:t xml:space="preserve"> </w:t>
+      </w:r>
+      <w:r>
+        <w:t>кВт/м</w:t>
+      </w:r>
+      <w:proofErr w:type="gramStart"/>
+      <w:r>
+        <w:rPr>
+          <w:vertAlign w:val="superscript"/>
+        </w:rPr>
+        <w:t>2</w:t>
+      </w:r>
+      <w:proofErr w:type="gramEnd"/>
+      <w:r>
+        <w:t>. Значит это здание сгорит.</w:t>
+      </w:r>
+      <w:r>
+        <w:t xml:space="preserve"> (ОФ = 1000 тыс. грн.)</w:t>
+      </w:r>
+      <w:r>
+        <w:t xml:space="preserve"> (максимальная смена – 72 человек).</w:t>
+      </w:r>
+    </w:p>
+    <w:p>
+      <w:pPr>
+        <w:autoSpaceDE w:val="0"/>
+        <w:autoSpaceDN w:val="0"/>
+        <w:adjustRightInd w:val="0"/>
+        <w:spacing w:after="0"/>
+        <w:ind w:firstLine="0"/>
+        <w:rPr>
+          <w:rFonts w:eastAsiaTheme="minorEastAsia"/>
+        </w:rPr>
+      </w:pPr>
+    </w:p>
+    <w:p>
+      <w:pPr>
+        <w:autoSpaceDE w:val="0"/>
+        <w:autoSpaceDN w:val="0"/>
+        <w:adjustRightInd w:val="0"/>
+        <w:spacing w:after="0"/>
+        <w:ind w:firstLine="0"/>
+        <w:rPr>
+          <w:rFonts w:eastAsiaTheme="minorEastAsia"/>
+        </w:rPr>
+      </w:pPr>
+    </w:p>
+    <w:p>
+      <w:pPr>
+        <w:autoSpaceDE w:val="0"/>
+        <w:autoSpaceDN w:val="0"/>
+        <w:adjustRightInd w:val="0"/>
+        <w:spacing w:after="0"/>
+        <w:ind w:firstLine="0"/>
+        <w:rPr>
+          <w:rFonts w:eastAsiaTheme="minorEastAsia"/>
+        </w:rPr>
+      </w:pPr>
+    </w:p>
+    <w:p>
+      <w:pPr>
+        <w:autoSpaceDE w:val="0"/>
+        <w:autoSpaceDN w:val="0"/>
+        <w:adjustRightInd w:val="0"/>
+        <w:spacing w:after="0"/>
+        <w:ind w:firstLine="0"/>
+        <w:rPr>
+          <w:rFonts w:eastAsiaTheme="minorEastAsia"/>
+        </w:rPr>
+      </w:pPr>
+    </w:p>
+    <w:p>
+      <w:pPr>
+        <w:autoSpaceDE w:val="0"/>
+        <w:autoSpaceDN w:val="0"/>
+        <w:adjustRightInd w:val="0"/>
+        <w:spacing w:after="0"/>
+        <w:ind w:firstLine="0"/>
+        <w:rPr>
+          <w:rFonts w:eastAsiaTheme="minorEastAsia"/>
+        </w:rPr>
+      </w:pPr>
+    </w:p>
+    <w:p>
+      <w:pPr>
+        <w:autoSpaceDE w:val="0"/>
+        <w:autoSpaceDN w:val="0"/>
+        <w:adjustRightInd w:val="0"/>
+        <w:spacing w:after="0"/>
+        <w:ind w:firstLine="0"/>
+        <w:rPr>
+          <w:rFonts w:eastAsiaTheme="minorEastAsia"/>
+        </w:rPr>
+      </w:pPr>
+    </w:p>
+    <w:p>
+      <w:pPr>
+        <w:autoSpaceDE w:val="0"/>
+        <w:autoSpaceDN w:val="0"/>
+        <w:adjustRightInd w:val="0"/>
+        <w:spacing w:after="0"/>
+        <w:ind w:firstLine="0"/>
+        <w:rPr>
+          <w:rFonts w:eastAsiaTheme="minorEastAsia"/>
+        </w:rPr>
+      </w:pPr>
+    </w:p>
+    <w:p>
+      <w:r>
+        <w:lastRenderedPageBreak/>
         <w:t xml:space="preserve">– </w:t>
       </w:r>
       <w:r>
@@ -8562,25 +9018,7 @@
             <w:rPr>
               <w:rFonts w:ascii="Cambria Math" w:hAnsi="Cambria Math"/>
             </w:rPr>
-            <m:t xml:space="preserve">                                                    </m:t>
-          </m:r>
-          <m:r>
-            <m:rPr>
-              <m:sty m:val="p"/>
-            </m:rPr>
-            <w:rPr>
-              <w:rFonts w:ascii="Cambria Math" w:hAnsi="Cambria Math"/>
-            </w:rPr>
-            <m:t>Потери</m:t>
-          </m:r>
-          <m:r>
-            <m:rPr>
-              <m:sty m:val="p"/>
-            </m:rPr>
-            <w:rPr>
-              <w:rFonts w:ascii="Cambria Math" w:hAnsi="Cambria Math"/>
-            </w:rPr>
-            <m:t xml:space="preserve"> ОФ=</m:t>
+            <m:t xml:space="preserve">                                                    Потери ОФ=</m:t>
           </m:r>
           <m:f>
             <m:fPr>
@@ -8668,16 +9106,7 @@
             <w:rPr>
               <w:rFonts w:ascii="Cambria Math" w:hAnsi="Cambria Math"/>
             </w:rPr>
-            <m:t>,                                  (4.11</m:t>
-          </m:r>
-          <m:r>
-            <m:rPr>
-              <m:sty m:val="p"/>
-            </m:rPr>
-            <w:rPr>
-              <w:rFonts w:ascii="Cambria Math" w:hAnsi="Cambria Math"/>
-            </w:rPr>
-            <m:t>)</m:t>
+            <m:t>,                                  (4.11)</m:t>
           </m:r>
         </m:oMath>
       </m:oMathPara>
@@ -8766,7 +9195,31 @@
         <w:rPr>
           <w:rFonts w:eastAsiaTheme="minorEastAsia"/>
         </w:rPr>
-        <w:t xml:space="preserve"> - суммарная стоимость основных фондов элементов, где могут возникнуть первичный вторичный пожары, тис</w:t>
+        <w:t xml:space="preserve"> - суммарная стоимость основных фондов элементов, где могут возникнуть первичны</w:t>
+      </w:r>
+      <w:r>
+        <w:rPr>
+          <w:rFonts w:eastAsiaTheme="minorEastAsia"/>
+        </w:rPr>
+        <w:t xml:space="preserve">е и </w:t>
+      </w:r>
+      <w:r>
+        <w:rPr>
+          <w:rFonts w:eastAsiaTheme="minorEastAsia"/>
+        </w:rPr>
+        <w:t xml:space="preserve"> вторичны</w:t>
+      </w:r>
+      <w:r>
+        <w:rPr>
+          <w:rFonts w:eastAsiaTheme="minorEastAsia"/>
+        </w:rPr>
+        <w:t>е</w:t>
+      </w:r>
+      <w:r>
+        <w:rPr>
+          <w:rFonts w:eastAsiaTheme="minorEastAsia"/>
+        </w:rPr>
+        <w:t xml:space="preserve"> пожары, тис</w:t>
       </w:r>
       <w:proofErr w:type="gramStart"/>
       <w:r>
@@ -8817,7 +9270,35 @@
         <w:rPr>
           <w:rFonts w:eastAsiaTheme="minorEastAsia"/>
         </w:rPr>
-        <w:t>, тис. грн</w:t>
+        <w:t>, тис</w:t>
+      </w:r>
+      <w:proofErr w:type="gramStart"/>
+      <w:r>
+        <w:rPr>
+          <w:rFonts w:eastAsiaTheme="minorEastAsia"/>
+        </w:rPr>
+        <w:t>.</w:t>
+      </w:r>
+      <w:proofErr w:type="gramEnd"/>
+      <w:r>
+        <w:rPr>
+          <w:rFonts w:eastAsiaTheme="minorEastAsia"/>
+        </w:rPr>
+        <w:t xml:space="preserve"> </w:t>
+      </w:r>
+      <w:proofErr w:type="gramStart"/>
+      <w:r>
+        <w:rPr>
+          <w:rFonts w:eastAsiaTheme="minorEastAsia"/>
+        </w:rPr>
+        <w:t>г</w:t>
+      </w:r>
+      <w:proofErr w:type="gramEnd"/>
+      <w:r>
+        <w:rPr>
+          <w:rFonts w:eastAsiaTheme="minorEastAsia"/>
+        </w:rPr>
+        <w:t>рн</w:t>
       </w:r>
       <w:r>
         <w:rPr>
@@ -8857,16 +9338,7 @@
             <w:rPr>
               <w:rFonts w:ascii="Cambria Math" w:hAnsi="Cambria Math"/>
             </w:rPr>
-            <m:t>Потери</m:t>
-          </m:r>
-          <m:r>
-            <m:rPr>
-              <m:sty m:val="p"/>
-            </m:rPr>
-            <w:rPr>
-              <w:rFonts w:ascii="Cambria Math" w:hAnsi="Cambria Math"/>
-            </w:rPr>
-            <m:t xml:space="preserve"> ОФ=</m:t>
+            <m:t>Потери ОФ=</m:t>
           </m:r>
           <m:f>
             <m:fPr>
@@ -8956,6 +9428,100 @@
             </w:rPr>
             <m:t>=</m:t>
           </m:r>
+          <m:f>
+            <m:fPr>
+              <m:ctrlPr>
+                <w:rPr>
+                  <w:rFonts w:ascii="Cambria Math" w:hAnsi="Cambria Math"/>
+                </w:rPr>
+              </m:ctrlPr>
+            </m:fPr>
+            <m:num>
+              <m:r>
+                <m:rPr>
+                  <m:sty m:val="p"/>
+                </m:rPr>
+                <w:rPr>
+                  <w:rFonts w:ascii="Cambria Math" w:hAnsi="Cambria Math"/>
+                </w:rPr>
+                <m:t>0,7*</m:t>
+              </m:r>
+              <m:r>
+                <m:rPr>
+                  <m:sty m:val="p"/>
+                </m:rPr>
+                <w:rPr>
+                  <w:rFonts w:ascii="Cambria Math" w:hAnsi="Cambria Math"/>
+                </w:rPr>
+                <m:t>(3*1000+10000</m:t>
+              </m:r>
+              <m:r>
+                <m:rPr>
+                  <m:sty m:val="p"/>
+                </m:rPr>
+                <w:rPr>
+                  <w:rFonts w:ascii="Cambria Math" w:hAnsi="Cambria Math"/>
+                </w:rPr>
+                <m:t>+3000</m:t>
+              </m:r>
+              <m:r>
+                <m:rPr>
+                  <m:sty m:val="p"/>
+                </m:rPr>
+                <w:rPr>
+                  <w:rFonts w:ascii="Cambria Math" w:hAnsi="Cambria Math"/>
+                </w:rPr>
+                <m:t>)</m:t>
+              </m:r>
+            </m:num>
+            <m:den>
+              <m:r>
+                <m:rPr>
+                  <m:sty m:val="p"/>
+                </m:rPr>
+                <w:rPr>
+                  <w:rFonts w:ascii="Cambria Math" w:hAnsi="Cambria Math"/>
+                </w:rPr>
+                <m:t>1</m:t>
+              </m:r>
+              <m:r>
+                <m:rPr>
+                  <m:sty m:val="p"/>
+                </m:rPr>
+                <w:rPr>
+                  <w:rFonts w:ascii="Cambria Math" w:hAnsi="Cambria Math"/>
+                </w:rPr>
+                <m:t>,</m:t>
+              </m:r>
+              <m:r>
+                <m:rPr>
+                  <m:sty m:val="p"/>
+                </m:rPr>
+                <w:rPr>
+                  <w:rFonts w:ascii="Cambria Math" w:hAnsi="Cambria Math"/>
+                </w:rPr>
+                <m:t>301</m:t>
+              </m:r>
+            </m:den>
+          </m:f>
+          <m:r>
+            <m:rPr>
+              <m:sty m:val="p"/>
+            </m:rPr>
+            <w:rPr>
+              <w:rFonts w:ascii="Cambria Math" w:hAnsi="Cambria Math"/>
+            </w:rPr>
+            <m:t xml:space="preserve">≈ </m:t>
+          </m:r>
+          <m:r>
+            <m:rPr>
+              <m:sty m:val="p"/>
+            </m:rPr>
+            <w:rPr>
+              <w:rFonts w:ascii="Cambria Math" w:hAnsi="Cambria Math"/>
+            </w:rPr>
+            <m:t>8609</m:t>
+          </m:r>
         </m:oMath>
       </m:oMathPara>
     </w:p>
@@ -9086,13 +9652,7 @@
                 <w:rPr>
                   <w:rFonts w:ascii="Cambria Math" w:hAnsi="Cambria Math"/>
                 </w:rPr>
-                <m:t xml:space="preserve">                                               </m:t>
-              </m:r>
-              <m:r>
-                <w:rPr>
-                  <w:rFonts w:ascii="Cambria Math" w:hAnsi="Cambria Math"/>
-                </w:rPr>
-                <m:t>M</m:t>
+                <m:t xml:space="preserve">                                               M</m:t>
               </m:r>
             </m:e>
             <m:sub>
@@ -9203,19 +9763,7 @@
                         <w:rPr>
                           <w:rFonts w:ascii="Cambria Math" w:hAnsi="Cambria Math"/>
                         </w:rPr>
-                        <m:t>вт.</m:t>
-                      </m:r>
-                      <m:r>
-                        <w:rPr>
-                          <w:rFonts w:ascii="Cambria Math" w:hAnsi="Cambria Math"/>
-                        </w:rPr>
-                        <m:t xml:space="preserve">  </m:t>
-                      </m:r>
-                      <m:r>
-                        <w:rPr>
-                          <w:rFonts w:ascii="Cambria Math" w:hAnsi="Cambria Math"/>
-                        </w:rPr>
-                        <m:t>пож</m:t>
+                        <m:t>вт.  пож</m:t>
                       </m:r>
                     </m:sub>
                   </m:sSub>
@@ -9230,16 +9778,7 @@
             <w:rPr>
               <w:rFonts w:ascii="Cambria Math" w:hAnsi="Cambria Math"/>
             </w:rPr>
-            <m:t xml:space="preserve">        </m:t>
-          </m:r>
-          <m:r>
-            <m:rPr>
-              <m:sty m:val="p"/>
-            </m:rPr>
-            <w:rPr>
-              <w:rFonts w:ascii="Cambria Math" w:hAnsi="Cambria Math"/>
-            </w:rPr>
-            <m:t xml:space="preserve">                             (4.12) </m:t>
+            <m:t xml:space="preserve">                                     (4.12) </m:t>
           </m:r>
         </m:oMath>
       </m:oMathPara>
@@ -9270,13 +9809,7 @@
                 <w:rPr>
                   <w:rFonts w:ascii="Cambria Math" w:hAnsi="Cambria Math"/>
                 </w:rPr>
-                <m:t xml:space="preserve">                                                          </m:t>
-              </m:r>
-              <m:r>
-                <w:rPr>
-                  <w:rFonts w:ascii="Cambria Math" w:hAnsi="Cambria Math"/>
-                </w:rPr>
-                <m:t>M</m:t>
+                <m:t xml:space="preserve">                                                          M</m:t>
               </m:r>
             </m:e>
             <m:sub>
@@ -9492,6 +10025,9 @@
         </w:rPr>
       </w:pPr>
       <m:oMathPara>
+        <m:oMathParaPr>
+          <m:jc m:val="center"/>
+        </m:oMathParaPr>
         <m:oMath>
           <m:sSub>
             <m:sSubPr>
@@ -9617,19 +10153,7 @@
                         <w:rPr>
                           <w:rFonts w:ascii="Cambria Math" w:hAnsi="Cambria Math"/>
                         </w:rPr>
-                        <m:t>вт.</m:t>
-                      </m:r>
-                      <m:r>
-                        <w:rPr>
-                          <w:rFonts w:ascii="Cambria Math" w:hAnsi="Cambria Math"/>
-                        </w:rPr>
-                        <m:t xml:space="preserve">  </m:t>
-                      </m:r>
-                      <m:r>
-                        <w:rPr>
-                          <w:rFonts w:ascii="Cambria Math" w:hAnsi="Cambria Math"/>
-                        </w:rPr>
-                        <m:t>пож</m:t>
+                        <m:t>вт.  пож</m:t>
                       </m:r>
                     </m:sub>
                   </m:sSub>
@@ -9646,6 +10170,42 @@
               </m:nary>
             </m:e>
           </m:nary>
+          <m:r>
+            <m:rPr>
+              <m:sty m:val="p"/>
+            </m:rPr>
+            <w:rPr>
+              <w:rFonts w:ascii="Cambria Math" w:hAnsi="Cambria Math"/>
+            </w:rPr>
+            <m:t>15+</m:t>
+          </m:r>
+          <m:r>
+            <m:rPr>
+              <m:sty m:val="p"/>
+            </m:rPr>
+            <w:rPr>
+              <w:rFonts w:ascii="Cambria Math" w:hAnsi="Cambria Math"/>
+            </w:rPr>
+            <m:t>399=414</m:t>
+          </m:r>
+          <m:r>
+            <m:rPr>
+              <m:sty m:val="p"/>
+            </m:rPr>
+            <w:rPr>
+              <w:rFonts w:ascii="Cambria Math" w:hAnsi="Cambria Math"/>
+            </w:rPr>
+            <m:t xml:space="preserve"> человек</m:t>
+          </m:r>
+          <m:r>
+            <m:rPr>
+              <m:sty m:val="p"/>
+            </m:rPr>
+            <w:rPr>
+              <w:rFonts w:ascii="Cambria Math" w:hAnsi="Cambria Math"/>
+            </w:rPr>
+            <m:t xml:space="preserve">     </m:t>
+          </m:r>
         </m:oMath>
       </m:oMathPara>
     </w:p>
@@ -9691,13 +10251,7 @@
                 <w:rPr>
                   <w:rFonts w:ascii="Cambria Math" w:hAnsi="Cambria Math"/>
                 </w:rPr>
-                <m:t xml:space="preserve"> </m:t>
-              </m:r>
-              <m:r>
-                <w:rPr>
-                  <w:rFonts w:ascii="Cambria Math" w:hAnsi="Cambria Math"/>
-                </w:rPr>
-                <m:t>M</m:t>
+                <m:t xml:space="preserve"> M</m:t>
               </m:r>
             </m:e>
             <m:sub>
@@ -9758,6 +10312,24 @@
             </w:rPr>
             <m:t>=</m:t>
           </m:r>
+          <m:r>
+            <m:rPr>
+              <m:sty m:val="p"/>
+            </m:rPr>
+            <w:rPr>
+              <w:rFonts w:ascii="Cambria Math" w:hAnsi="Cambria Math"/>
+            </w:rPr>
+            <m:t>393</m:t>
+          </m:r>
+          <m:r>
+            <m:rPr>
+              <m:sty m:val="p"/>
+            </m:rPr>
+            <w:rPr>
+              <w:rFonts w:ascii="Cambria Math" w:hAnsi="Cambria Math"/>
+            </w:rPr>
+            <m:t xml:space="preserve"> человек</m:t>
+          </m:r>
         </m:oMath>
       </m:oMathPara>
     </w:p>
@@ -9853,16 +10425,7 @@
             <w:rPr>
               <w:rFonts w:ascii="Cambria Math" w:hAnsi="Cambria Math"/>
             </w:rPr>
-            <m:t>Потери</m:t>
-          </m:r>
-          <m:r>
-            <m:rPr>
-              <m:sty m:val="p"/>
-            </m:rPr>
-            <w:rPr>
-              <w:rFonts w:ascii="Cambria Math" w:hAnsi="Cambria Math"/>
-            </w:rPr>
-            <m:t xml:space="preserve"> ОФ+18*</m:t>
+            <m:t>Потери ОФ+18*</m:t>
           </m:r>
           <m:sSub>
             <m:sSubPr>
@@ -9877,13 +10440,7 @@
                 <w:rPr>
                   <w:rFonts w:ascii="Cambria Math" w:hAnsi="Cambria Math"/>
                 </w:rPr>
-                <m:t xml:space="preserve"> </m:t>
-              </m:r>
-              <m:r>
-                <w:rPr>
-                  <w:rFonts w:ascii="Cambria Math" w:hAnsi="Cambria Math"/>
-                </w:rPr>
-                <m:t>M</m:t>
+                <m:t xml:space="preserve"> M</m:t>
               </m:r>
             </m:e>
             <m:sub>
@@ -9966,13 +10523,7 @@
                     <w:rPr>
                       <w:rFonts w:ascii="Cambria Math" w:hAnsi="Cambria Math"/>
                     </w:rPr>
-                    <m:t xml:space="preserve"> </m:t>
-                  </m:r>
-                  <m:r>
-                    <w:rPr>
-                      <w:rFonts w:ascii="Cambria Math" w:hAnsi="Cambria Math"/>
-                    </w:rPr>
-                    <m:t>M</m:t>
+                    <m:t xml:space="preserve"> M</m:t>
                   </m:r>
                 </m:e>
                 <m:sub>
@@ -10023,6 +10574,48 @@
               <w:rFonts w:ascii="Cambria Math" w:hAnsi="Cambria Math"/>
             </w:rPr>
             <m:t>Ущ=</m:t>
+          </m:r>
+          <m:r>
+            <w:rPr>
+              <w:rFonts w:ascii="Cambria Math" w:hAnsi="Cambria Math"/>
+            </w:rPr>
+            <m:t>8609+18*393,3+288*</m:t>
+          </m:r>
+          <m:d>
+            <m:dPr>
+              <m:ctrlPr>
+                <w:rPr>
+                  <w:rFonts w:ascii="Cambria Math" w:hAnsi="Cambria Math"/>
+                  <w:i/>
+                </w:rPr>
+              </m:ctrlPr>
+            </m:dPr>
+            <m:e>
+              <m:r>
+                <w:rPr>
+                  <w:rFonts w:ascii="Cambria Math" w:hAnsi="Cambria Math"/>
+                </w:rPr>
+                <m:t>414-393,3</m:t>
+              </m:r>
+            </m:e>
+          </m:d>
+          <m:r>
+            <w:rPr>
+              <w:rFonts w:ascii="Cambria Math" w:hAnsi="Cambria Math"/>
+            </w:rPr>
+            <m:t>=</m:t>
+          </m:r>
+          <m:r>
+            <w:rPr>
+              <w:rFonts w:ascii="Cambria Math" w:hAnsi="Cambria Math"/>
+            </w:rPr>
+            <m:t xml:space="preserve"> </m:t>
+          </m:r>
+          <m:r>
+            <w:rPr>
+              <w:rFonts w:ascii="Cambria Math" w:hAnsi="Cambria Math"/>
+            </w:rPr>
+            <m:t>21650</m:t>
           </m:r>
         </m:oMath>
       </m:oMathPara>
@@ -10160,17 +10753,72 @@
               </m:r>
             </m:sub>
           </m:sSub>
+        </m:oMath>
+      </m:oMathPara>
+    </w:p>
+    <w:p>
+      <w:pPr>
+        <w:pStyle w:val="a3"/>
+        <w:rPr>
+          <w:rFonts w:eastAsiaTheme="minorEastAsia"/>
+        </w:rPr>
+      </w:pPr>
+    </w:p>
+    <w:p>
+      <w:pPr>
+        <w:pStyle w:val="a3"/>
+        <w:rPr>
+          <w:rFonts w:eastAsiaTheme="minorEastAsia"/>
+        </w:rPr>
+      </w:pPr>
+      <m:oMathPara>
+        <m:oMath>
+          <m:sSub>
+            <m:sSubPr>
+              <m:ctrlPr>
+                <w:rPr>
+                  <w:rFonts w:ascii="Cambria Math" w:hAnsi="Cambria Math"/>
+                  <w:i/>
+                </w:rPr>
+              </m:ctrlPr>
+            </m:sSubPr>
+            <m:e>
+              <m:r>
+                <w:rPr>
+                  <w:rFonts w:ascii="Cambria Math" w:hAnsi="Cambria Math"/>
+                  <w:lang w:val="en-US"/>
+                </w:rPr>
+                <m:t>M</m:t>
+              </m:r>
+            </m:e>
+            <m:sub>
+              <m:r>
+                <w:rPr>
+                  <w:rFonts w:ascii="Cambria Math" w:hAnsi="Cambria Math"/>
+                </w:rPr>
+                <m:t>погибш</m:t>
+              </m:r>
+            </m:sub>
+          </m:sSub>
           <m:r>
             <w:rPr>
               <w:rFonts w:ascii="Cambria Math" w:hAnsi="Cambria Math"/>
             </w:rPr>
-            <m:t>= человек</m:t>
+            <m:t>=414-393= 21 человек</m:t>
           </m:r>
         </m:oMath>
       </m:oMathPara>
     </w:p>
     <w:p>
       <w:pPr>
+        <w:pStyle w:val="a3"/>
+        <w:rPr>
+          <w:rFonts w:eastAsiaTheme="minorEastAsia"/>
+        </w:rPr>
+      </w:pPr>
+    </w:p>
+    <w:p>
+      <w:pPr>
         <w:shd w:val="clear" w:color="auto" w:fill="FFFFFF"/>
         <w:rPr>
           <w:szCs w:val="28"/>
@@ -10180,7 +10828,19 @@
         <w:rPr>
           <w:szCs w:val="28"/>
         </w:rPr>
-        <w:t>Это значит, что уровень чрезвычайной ситуации – нестандартная ситуация.</w:t>
+        <w:t xml:space="preserve">Это значит, что уровень чрезвычайной ситуации – </w:t>
+      </w:r>
+      <w:r>
+        <w:rPr>
+          <w:szCs w:val="28"/>
+        </w:rPr>
+        <w:t>общегосударственный</w:t>
+      </w:r>
+      <w:r>
+        <w:rPr>
+          <w:szCs w:val="28"/>
+        </w:rPr>
+        <w:t>.</w:t>
       </w:r>
     </w:p>
     <w:p>
@@ -10188,6 +10848,7 @@
         <w:pStyle w:val="a3"/>
       </w:pPr>
       <w:r>
+        <w:lastRenderedPageBreak/>
         <w:t>– Перечень неотложных работ в зоне ЧС:</w:t>
       </w:r>
     </w:p>
@@ -10214,6 +10875,9 @@
       <w:r>
         <w:t xml:space="preserve"> </w:t>
       </w:r>
+      <w:r>
+        <w:t>(</w:t>
+      </w:r>
       <w:proofErr w:type="gramStart"/>
       <w:r>
         <w:rPr>
@@ -10231,9 +10895,21 @@
       </w:r>
       <w:proofErr w:type="spellEnd"/>
       <w:r>
+        <w:rPr>
+          <w:vertAlign w:val="subscript"/>
+        </w:rPr>
+        <w:t xml:space="preserve"> </w:t>
+      </w:r>
+      <w:r>
+        <w:t>= 5)</w:t>
+      </w:r>
+      <w:r>
         <w:t xml:space="preserve"> и маршрутов движения спасателей – </w:t>
       </w:r>
       <w:r>
+        <w:t>(</w:t>
+      </w:r>
+      <w:r>
         <w:rPr>
           <w:lang w:val="en-US"/>
         </w:rPr>
@@ -10250,6 +10926,9 @@
           <w:vertAlign w:val="subscript"/>
         </w:rPr>
         <w:t>ш</w:t>
+      </w:r>
+      <w:r>
+        <w:t xml:space="preserve"> = 5)</w:t>
       </w:r>
       <w:r>
         <w:t xml:space="preserve">, (где </w:t>
@@ -10388,33 +11067,12 @@
         <w:t>поиск пострадавших (</w:t>
       </w:r>
       <m:oMath>
-        <m:sSub>
-          <m:sSubPr>
-            <m:ctrlPr>
-              <w:rPr>
-                <w:rFonts w:ascii="Cambria Math" w:hAnsi="Cambria Math"/>
-                <w:i/>
-              </w:rPr>
-            </m:ctrlPr>
-          </m:sSubPr>
-          <m:e>
-            <m:r>
-              <w:rPr>
-                <w:rFonts w:ascii="Cambria Math" w:hAnsi="Cambria Math"/>
-                <w:lang w:val="en-US"/>
-              </w:rPr>
-              <m:t>M</m:t>
-            </m:r>
-          </m:e>
-          <m:sub>
-            <m:r>
-              <w:rPr>
-                <w:rFonts w:ascii="Cambria Math" w:hAnsi="Cambria Math"/>
-              </w:rPr>
-              <m:t>общ</m:t>
-            </m:r>
-          </m:sub>
-        </m:sSub>
+        <m:r>
+          <w:rPr>
+            <w:rFonts w:ascii="Cambria Math" w:hAnsi="Cambria Math"/>
+          </w:rPr>
+          <m:t>414</m:t>
+        </m:r>
       </m:oMath>
       <w:r>
         <w:rPr>
@@ -10445,39 +11103,32 @@
       <w:r>
         <w:t xml:space="preserve">предоставление неотложной медицинской помощи пострадавшим </w:t>
       </w:r>
-      <m:oMath>
-        <m:sSub>
-          <m:sSubPr>
-            <m:ctrlPr>
-              <w:rPr>
-                <w:rFonts w:ascii="Cambria Math" w:hAnsi="Cambria Math"/>
-                <w:i/>
-              </w:rPr>
-            </m:ctrlPr>
-          </m:sSubPr>
-          <m:e>
-            <m:r>
-              <w:rPr>
-                <w:rFonts w:ascii="Cambria Math" w:hAnsi="Cambria Math"/>
-              </w:rPr>
-              <m:t>M</m:t>
-            </m:r>
-          </m:e>
-          <m:sub>
-            <m:r>
-              <w:rPr>
-                <w:rFonts w:ascii="Cambria Math" w:hAnsi="Cambria Math"/>
-              </w:rPr>
-              <m:t>сан</m:t>
-            </m:r>
-          </m:sub>
-        </m:sSub>
-      </m:oMath>
+      <w:r>
+        <w:t xml:space="preserve">    </w:t>
+      </w:r>
       <w:r>
         <w:rPr>
           <w:rFonts w:eastAsiaTheme="minorEastAsia"/>
         </w:rPr>
-        <w:t xml:space="preserve"> человек и </w:t>
+        <w:t xml:space="preserve">(393 </w:t>
+      </w:r>
+      <w:r>
+        <w:rPr>
+          <w:rFonts w:eastAsiaTheme="minorEastAsia"/>
+        </w:rPr>
+        <w:t>человек</w:t>
+      </w:r>
+      <w:r>
+        <w:rPr>
+          <w:rFonts w:eastAsiaTheme="minorEastAsia"/>
+        </w:rPr>
+        <w:t>)</w:t>
+      </w:r>
+      <w:r>
+        <w:rPr>
+          <w:rFonts w:eastAsiaTheme="minorEastAsia"/>
+        </w:rPr>
+        <w:t xml:space="preserve"> и </w:t>
       </w:r>
       <w:r>
         <w:rPr>
@@ -10498,7 +11149,19 @@
         <w:rPr>
           <w:rFonts w:eastAsiaTheme="minorEastAsia"/>
         </w:rPr>
-        <w:t>выведение непострадавшего персонала в безопасные районы;</w:t>
+        <w:t>выведение непострадавшего персонала в безопасные районы</w:t>
+      </w:r>
+      <w:r>
+        <w:rPr>
+          <w:rFonts w:eastAsiaTheme="minorEastAsia"/>
+        </w:rPr>
+        <w:t xml:space="preserve"> (1216 человек)</w:t>
+      </w:r>
+      <w:r>
+        <w:rPr>
+          <w:rFonts w:eastAsiaTheme="minorEastAsia"/>
+        </w:rPr>
+        <w:t>;</w:t>
       </w:r>
     </w:p>
     <w:p>
@@ -10538,7 +11201,6 @@
           <w:ilvl w:val="0"/>
           <w:numId w:val="11"/>
         </w:numPr>
-        <w:ind w:firstLine="0"/>
         <w:rPr>
           <w:rFonts w:eastAsiaTheme="minorEastAsia"/>
         </w:rPr>
@@ -10629,7 +11291,6 @@
         <w:autoSpaceDE w:val="0"/>
         <w:autoSpaceDN w:val="0"/>
         <w:adjustRightInd w:val="0"/>
-        <w:spacing w:after="0"/>
         <w:jc w:val="left"/>
       </w:pPr>
       <w:r>
@@ -10654,7 +11315,6 @@
         <w:autoSpaceDE w:val="0"/>
         <w:autoSpaceDN w:val="0"/>
         <w:adjustRightInd w:val="0"/>
-        <w:spacing w:after="0"/>
         <w:jc w:val="left"/>
       </w:pPr>
       <w:r>
@@ -10671,7 +11331,6 @@
         <w:autoSpaceDE w:val="0"/>
         <w:autoSpaceDN w:val="0"/>
         <w:adjustRightInd w:val="0"/>
-        <w:spacing w:after="0"/>
         <w:jc w:val="left"/>
       </w:pPr>
       <w:r>
@@ -10696,7 +11355,6 @@
         <w:autoSpaceDE w:val="0"/>
         <w:autoSpaceDN w:val="0"/>
         <w:adjustRightInd w:val="0"/>
-        <w:spacing w:after="0"/>
         <w:jc w:val="left"/>
       </w:pPr>
       <w:r>
@@ -10734,7 +11392,6 @@
         <w:autoSpaceDE w:val="0"/>
         <w:autoSpaceDN w:val="0"/>
         <w:adjustRightInd w:val="0"/>
-        <w:spacing w:after="0"/>
         <w:jc w:val="left"/>
       </w:pPr>
       <w:r>
@@ -10751,10 +11408,10 @@
         <w:autoSpaceDE w:val="0"/>
         <w:autoSpaceDN w:val="0"/>
         <w:adjustRightInd w:val="0"/>
-        <w:spacing w:after="0"/>
         <w:jc w:val="left"/>
       </w:pPr>
       <w:r>
+        <w:lastRenderedPageBreak/>
         <w:t>учет при разработке генеральных планов застройки населенных пунктов и ведение градостроительства в условиях риска возникновения ЧС на отдельных территориях;</w:t>
       </w:r>
     </w:p>
@@ -10768,7 +11425,6 @@
         <w:autoSpaceDE w:val="0"/>
         <w:autoSpaceDN w:val="0"/>
         <w:adjustRightInd w:val="0"/>
-        <w:spacing w:after="0"/>
         <w:jc w:val="left"/>
       </w:pPr>
       <w:r>
@@ -10785,7 +11441,6 @@
         <w:autoSpaceDE w:val="0"/>
         <w:autoSpaceDN w:val="0"/>
         <w:adjustRightInd w:val="0"/>
-        <w:spacing w:after="0"/>
         <w:jc w:val="left"/>
       </w:pPr>
       <w:r>
@@ -10811,12 +11466,24 @@
         <w:autoSpaceDE w:val="0"/>
         <w:autoSpaceDN w:val="0"/>
         <w:adjustRightInd w:val="0"/>
+        <w:jc w:val="left"/>
+      </w:pPr>
+      <w:r>
+        <w:t>проведение учебной работы с населением о способах оказания первой медицинской помощи.</w:t>
+      </w:r>
+    </w:p>
+    <w:p>
+      <w:pPr>
+        <w:autoSpaceDE w:val="0"/>
+        <w:autoSpaceDN w:val="0"/>
+        <w:adjustRightInd w:val="0"/>
         <w:spacing w:after="0"/>
+        <w:ind w:firstLine="0"/>
         <w:jc w:val="left"/>
-      </w:pPr>
-      <w:r>
-        <w:t>проведение учебной работы с населением о способах оказания первой медицинской помощи.</w:t>
-      </w:r>
+        <w:rPr>
+          <w:b/>
+        </w:rPr>
+      </w:pPr>
     </w:p>
     <w:p>
       <w:pPr>
@@ -10826,6 +11493,9 @@
         <w:spacing w:after="0"/>
         <w:jc w:val="left"/>
       </w:pPr>
+      <w:r>
+        <w:t>4.3 Выводы</w:t>
+      </w:r>
     </w:p>
     <w:p>
       <w:pPr>
@@ -10834,9 +11504,6 @@
         <w:adjustRightInd w:val="0"/>
         <w:spacing w:after="0"/>
         <w:jc w:val="left"/>
-        <w:rPr>
-          <w:b/>
-        </w:rPr>
       </w:pPr>
     </w:p>
     <w:p>
@@ -10846,9 +11513,15 @@
         <w:adjustRightInd w:val="0"/>
         <w:spacing w:after="0"/>
         <w:jc w:val="left"/>
-      </w:pPr>
-      <w:r>
-        <w:t>4.3 Выводы</w:t>
+        <w:rPr>
+          <w:szCs w:val="28"/>
+        </w:rPr>
+      </w:pPr>
+      <w:r>
+        <w:rPr>
+          <w:szCs w:val="28"/>
+        </w:rPr>
+        <w:t>В данном разделе были проведены выявление и анализ опасных и вредных производственных факторов, действующих в рабочей зоне проектируемого объекта, а также анализ возможной чрезвычайной ситуации при производстве проектируемого объекта.</w:t>
       </w:r>
     </w:p>
     <w:p>
@@ -10858,33 +11531,6 @@
         <w:adjustRightInd w:val="0"/>
         <w:spacing w:after="0"/>
         <w:jc w:val="left"/>
-      </w:pPr>
-    </w:p>
-    <w:p>
-      <w:pPr>
-        <w:autoSpaceDE w:val="0"/>
-        <w:autoSpaceDN w:val="0"/>
-        <w:adjustRightInd w:val="0"/>
-        <w:spacing w:after="0"/>
-        <w:jc w:val="left"/>
-        <w:rPr>
-          <w:szCs w:val="28"/>
-        </w:rPr>
-      </w:pPr>
-      <w:r>
-        <w:rPr>
-          <w:szCs w:val="28"/>
-        </w:rPr>
-        <w:t>В данном разделе были проведены выявление и анализ опасных и вредных производственных факторов, действующих в рабочей зоне проектируемого объекта, а также анализ возможной чрезвычайной ситуации при производстве проектируемого объекта.</w:t>
-      </w:r>
-    </w:p>
-    <w:p>
-      <w:pPr>
-        <w:autoSpaceDE w:val="0"/>
-        <w:autoSpaceDN w:val="0"/>
-        <w:adjustRightInd w:val="0"/>
-        <w:spacing w:after="0"/>
-        <w:jc w:val="left"/>
         <w:rPr>
           <w:szCs w:val="28"/>
         </w:rPr>
@@ -10929,11 +11575,129 @@
           <w:szCs w:val="28"/>
         </w:rPr>
       </w:pPr>
-      <w:r>
+    </w:p>
+    <w:p>
+      <w:pPr>
+        <w:jc w:val="center"/>
         <w:rPr>
           <w:b/>
           <w:szCs w:val="28"/>
         </w:rPr>
+      </w:pPr>
+    </w:p>
+    <w:p>
+      <w:pPr>
+        <w:jc w:val="center"/>
+        <w:rPr>
+          <w:b/>
+          <w:szCs w:val="28"/>
+        </w:rPr>
+      </w:pPr>
+    </w:p>
+    <w:p>
+      <w:pPr>
+        <w:jc w:val="center"/>
+        <w:rPr>
+          <w:b/>
+          <w:szCs w:val="28"/>
+        </w:rPr>
+      </w:pPr>
+    </w:p>
+    <w:p>
+      <w:pPr>
+        <w:jc w:val="center"/>
+        <w:rPr>
+          <w:b/>
+          <w:szCs w:val="28"/>
+        </w:rPr>
+      </w:pPr>
+    </w:p>
+    <w:p>
+      <w:pPr>
+        <w:jc w:val="center"/>
+        <w:rPr>
+          <w:b/>
+          <w:szCs w:val="28"/>
+        </w:rPr>
+      </w:pPr>
+    </w:p>
+    <w:p>
+      <w:pPr>
+        <w:jc w:val="center"/>
+        <w:rPr>
+          <w:b/>
+          <w:szCs w:val="28"/>
+        </w:rPr>
+      </w:pPr>
+    </w:p>
+    <w:p>
+      <w:pPr>
+        <w:jc w:val="center"/>
+        <w:rPr>
+          <w:b/>
+          <w:szCs w:val="28"/>
+        </w:rPr>
+      </w:pPr>
+    </w:p>
+    <w:p>
+      <w:pPr>
+        <w:jc w:val="center"/>
+        <w:rPr>
+          <w:b/>
+          <w:szCs w:val="28"/>
+        </w:rPr>
+      </w:pPr>
+    </w:p>
+    <w:p>
+      <w:pPr>
+        <w:jc w:val="center"/>
+        <w:rPr>
+          <w:b/>
+          <w:szCs w:val="28"/>
+        </w:rPr>
+      </w:pPr>
+    </w:p>
+    <w:p>
+      <w:pPr>
+        <w:jc w:val="center"/>
+        <w:rPr>
+          <w:b/>
+          <w:szCs w:val="28"/>
+        </w:rPr>
+      </w:pPr>
+    </w:p>
+    <w:p>
+      <w:pPr>
+        <w:jc w:val="center"/>
+        <w:rPr>
+          <w:b/>
+          <w:szCs w:val="28"/>
+        </w:rPr>
+      </w:pPr>
+    </w:p>
+    <w:p>
+      <w:pPr>
+        <w:jc w:val="center"/>
+        <w:rPr>
+          <w:b/>
+          <w:szCs w:val="28"/>
+        </w:rPr>
+      </w:pPr>
+    </w:p>
+    <w:p>
+      <w:pPr>
+        <w:jc w:val="center"/>
+        <w:rPr>
+          <w:b/>
+          <w:szCs w:val="28"/>
+        </w:rPr>
+      </w:pPr>
+      <w:r>
+        <w:rPr>
+          <w:b/>
+          <w:szCs w:val="28"/>
+        </w:rPr>
+        <w:lastRenderedPageBreak/>
         <w:t>СПИСОК ИСПОЛЬЗОВАННЫХ ИСТОЧНИКОВ</w:t>
       </w:r>
     </w:p>
@@ -11238,7 +12002,6 @@
         <w:br/>
       </w:r>
       <w:r>
-        <w:lastRenderedPageBreak/>
         <w:br/>
       </w:r>
       <w:r>
@@ -11308,6 +12071,7 @@
         <w:rPr>
           <w:szCs w:val="28"/>
         </w:rPr>
+        <w:lastRenderedPageBreak/>
         <w:t xml:space="preserve">ПРИЛОЖЕНИЕ </w:t>
       </w:r>
       <w:proofErr w:type="gramStart"/>
@@ -11384,7 +12148,6 @@
                 <w:b/>
                 <w:szCs w:val="28"/>
               </w:rPr>
-              <w:lastRenderedPageBreak/>
               <w:t>Карточка</w:t>
             </w:r>
           </w:p>
@@ -13128,6 +13891,7 @@
   <w:style w:type="character" w:default="1" w:styleId="a0">
     <w:name w:val="Default Paragraph Font"/>
     <w:uiPriority w:val="1"/>
+    <w:semiHidden/>
     <w:unhideWhenUsed/>
   </w:style>
   <w:style w:type="table" w:default="1" w:styleId="a1">
@@ -13183,8 +13947,9 @@
     <w:name w:val="List Paragraph"/>
     <w:basedOn w:val="a"/>
     <w:qFormat/>
-    <w:rsid w:val="00AD4331"/>
+    <w:rsid w:val="00E00DCC"/>
     <w:pPr>
+      <w:spacing w:after="0"/>
       <w:contextualSpacing/>
     </w:pPr>
   </w:style>
@@ -13580,7 +14345,7 @@
 </file>
 
 <file path=customXml/itemProps1.xml><?xml version="1.0" encoding="utf-8"?>
-<ds:datastoreItem xmlns:ds="http://schemas.openxmlformats.org/officeDocument/2006/customXml" ds:itemID="{57B31A97-3352-4E02-80C2-258BFD9D485E}">
+<ds:datastoreItem xmlns:ds="http://schemas.openxmlformats.org/officeDocument/2006/customXml" ds:itemID="{5ACD5655-850E-4E7C-9215-05B1765A3740}">
   <ds:schemaRefs>
     <ds:schemaRef ds:uri="http://schemas.openxmlformats.org/officeDocument/2006/bibliography"/>
   </ds:schemaRefs>

</xml_diff>

<commit_message>
labor_protection.docx file has been changed.
</commit_message>
<xml_diff>
--- a/documentation/labor_protection.docx
+++ b/documentation/labor_protection.docx
@@ -101,7 +101,7 @@
           <v:shape id="_x0000_i1025" type="#_x0000_t75" style="width:481.55pt;height:228.15pt" o:ole="">
             <v:imagedata r:id="rId6" o:title=""/>
           </v:shape>
-          <o:OLEObject Type="Embed" ProgID="Visio.Drawing.11" ShapeID="_x0000_i1025" DrawAspect="Content" ObjectID="_1452601419" r:id="rId7"/>
+          <o:OLEObject Type="Embed" ProgID="Visio.Drawing.11" ShapeID="_x0000_i1025" DrawAspect="Content" ObjectID="_1452760388" r:id="rId7"/>
         </w:object>
       </w:r>
     </w:p>
@@ -6170,23 +6170,28 @@
     <w:p>
       <w:pPr>
         <w:pStyle w:val="a3"/>
-        <w:rPr>
+      </w:pPr>
+      <w:r>
+        <w:rPr>
+          <w:szCs w:val="28"/>
+        </w:rPr>
+        <w:t>Расчетные данные взяты исходя из варианта №</w:t>
+      </w:r>
+      <w:r>
+        <w:rPr>
+          <w:szCs w:val="28"/>
+        </w:rPr>
+        <w:t>9 (</w:t>
+      </w:r>
+      <w:proofErr w:type="gramStart"/>
+      <w:r>
+        <w:rPr>
+          <w:szCs w:val="28"/>
           <w:lang w:val="en-US"/>
         </w:rPr>
-      </w:pPr>
-      <w:r>
-        <w:rPr>
-          <w:szCs w:val="28"/>
-        </w:rPr>
-        <w:t>Расчетные данные взяты исходя из варианта №</w:t>
-      </w:r>
-      <w:r>
-        <w:rPr>
-          <w:szCs w:val="28"/>
-          <w:lang w:val="en-US"/>
-        </w:rPr>
-        <w:t>9 (Q</w:t>
-      </w:r>
+        <w:t>Q</w:t>
+      </w:r>
+      <w:proofErr w:type="gramEnd"/>
       <w:r>
         <w:rPr>
           <w:szCs w:val="28"/>
@@ -6203,7 +6208,6 @@
       <w:r>
         <w:rPr>
           <w:szCs w:val="28"/>
-          <w:lang w:val="en-US"/>
         </w:rPr>
         <w:t>).</w:t>
       </w:r>
@@ -6241,6 +6245,9 @@
       </w:r>
       <w:r>
         <w:t>мазута на котельной</w:t>
+      </w:r>
+      <w:r>
+        <w:t>,</w:t>
       </w:r>
       <w:r>
         <w:rPr>
@@ -6764,13 +6771,7 @@
                     <w:rPr>
                       <w:rFonts w:ascii="Cambria Math" w:hAnsi="Cambria Math"/>
                     </w:rPr>
-                    <m:t>12,5</m:t>
-                  </m:r>
-                  <m:r>
-                    <w:rPr>
-                      <w:rFonts w:ascii="Cambria Math" w:hAnsi="Cambria Math"/>
-                    </w:rPr>
-                    <m:t>*</m:t>
+                    <m:t>12,5*</m:t>
                   </m:r>
                   <m:sSup>
                     <m:sSupPr>
@@ -6860,31 +6861,7 @@
             <w:rPr>
               <w:rFonts w:ascii="Cambria Math" w:hAnsi="Cambria Math"/>
             </w:rPr>
-            <m:t>=</m:t>
-          </m:r>
-          <m:r>
-            <w:rPr>
-              <w:rFonts w:ascii="Cambria Math" w:hAnsi="Cambria Math"/>
-            </w:rPr>
-            <m:t>28</m:t>
-          </m:r>
-          <m:r>
-            <w:rPr>
-              <w:rFonts w:ascii="Cambria Math" w:hAnsi="Cambria Math"/>
-            </w:rPr>
-            <m:t>,</m:t>
-          </m:r>
-          <m:r>
-            <w:rPr>
-              <w:rFonts w:ascii="Cambria Math" w:hAnsi="Cambria Math"/>
-            </w:rPr>
-            <m:t>21</m:t>
-          </m:r>
-          <m:r>
-            <w:rPr>
-              <w:rFonts w:ascii="Cambria Math" w:hAnsi="Cambria Math"/>
-            </w:rPr>
-            <m:t xml:space="preserve">м </m:t>
+            <m:t xml:space="preserve">=28,21м </m:t>
           </m:r>
         </m:oMath>
       </m:oMathPara>
@@ -7900,14 +7877,7 @@
                           <w:rFonts w:ascii="Cambria Math" w:hAnsi="Cambria Math"/>
                           <w:lang w:val="en-US"/>
                         </w:rPr>
-                        <m:t>12,5</m:t>
-                      </m:r>
-                      <m:r>
-                        <w:rPr>
-                          <w:rFonts w:ascii="Cambria Math" w:hAnsi="Cambria Math"/>
-                          <w:lang w:val="en-US"/>
-                        </w:rPr>
-                        <m:t>*10</m:t>
+                        <m:t>12,5*10</m:t>
                       </m:r>
                     </m:e>
                     <m:sup>
@@ -8018,19 +7988,7 @@
             <w:rPr>
               <w:rFonts w:ascii="Cambria Math" w:hAnsi="Cambria Math"/>
             </w:rPr>
-            <m:t>= 1</m:t>
-          </m:r>
-          <m:r>
-            <w:rPr>
-              <w:rFonts w:ascii="Cambria Math" w:hAnsi="Cambria Math"/>
-            </w:rPr>
-            <m:t>04</m:t>
-          </m:r>
-          <m:r>
-            <w:rPr>
-              <w:rFonts w:ascii="Cambria Math" w:hAnsi="Cambria Math"/>
-            </w:rPr>
-            <m:t>м</m:t>
+            <m:t>= 104м</m:t>
           </m:r>
         </m:oMath>
       </m:oMathPara>
@@ -8445,14 +8403,7 @@
                           <w:rFonts w:ascii="Cambria Math" w:hAnsi="Cambria Math"/>
                           <w:lang w:val="en-US"/>
                         </w:rPr>
-                        <m:t>12,5</m:t>
-                      </m:r>
-                      <m:r>
-                        <w:rPr>
-                          <w:rFonts w:ascii="Cambria Math" w:hAnsi="Cambria Math"/>
-                          <w:lang w:val="en-US"/>
-                        </w:rPr>
-                        <m:t>*10</m:t>
+                        <m:t>12,5*10</m:t>
                       </m:r>
                     </m:e>
                     <m:sup>
@@ -8563,19 +8514,7 @@
             <w:rPr>
               <w:rFonts w:ascii="Cambria Math" w:hAnsi="Cambria Math"/>
             </w:rPr>
-            <m:t xml:space="preserve">= </m:t>
-          </m:r>
-          <m:r>
-            <w:rPr>
-              <w:rFonts w:ascii="Cambria Math" w:hAnsi="Cambria Math"/>
-            </w:rPr>
-            <m:t>534</m:t>
-          </m:r>
-          <m:r>
-            <w:rPr>
-              <w:rFonts w:ascii="Cambria Math" w:hAnsi="Cambria Math"/>
-            </w:rPr>
-            <m:t>м</m:t>
+            <m:t>= 534м</m:t>
           </m:r>
         </m:oMath>
       </m:oMathPara>
@@ -8628,9 +8567,6 @@
         <w:t xml:space="preserve"> интенсивность теплового излучения </w:t>
       </w:r>
       <w:r>
-        <w:rPr>
-          <w:lang w:val="en-US"/>
-        </w:rPr>
         <w:t xml:space="preserve">~ 28 </w:t>
       </w:r>
       <w:r>
@@ -8651,9 +8587,6 @@
         <w:t xml:space="preserve"> присутствуют дерево и рубероид, которые имеют пороговое значение интенсивности теплового излучения меньше чем </w:t>
       </w:r>
       <w:r>
-        <w:rPr>
-          <w:lang w:val="en-US"/>
-        </w:rPr>
         <w:t xml:space="preserve">28 </w:t>
       </w:r>
       <w:r>
@@ -8691,9 +8624,6 @@
         <w:t xml:space="preserve"> интенсивность теплового излучения </w:t>
       </w:r>
       <w:r>
-        <w:rPr>
-          <w:lang w:val="en-US"/>
-        </w:rPr>
         <w:t xml:space="preserve">~ 28 </w:t>
       </w:r>
       <w:r>
@@ -8711,9 +8641,6 @@
         <w:t xml:space="preserve">. Он содержит газ, который имеет пороговое значение интенсивности теплового излучения меньше чем </w:t>
       </w:r>
       <w:r>
-        <w:rPr>
-          <w:lang w:val="en-US"/>
-        </w:rPr>
         <w:t xml:space="preserve">28 </w:t>
       </w:r>
       <w:r>
@@ -8754,18 +8681,33 @@
         <w:t xml:space="preserve"> интенсивность теплового излучения </w:t>
       </w:r>
       <w:r>
-        <w:rPr>
-          <w:lang w:val="en-US"/>
-        </w:rPr>
         <w:t>~ 2</w:t>
       </w:r>
-      <w:proofErr w:type="spellStart"/>
-      <w:r>
+      <w:r>
+        <w:t>2 кВт/м</w:t>
+      </w:r>
+      <w:proofErr w:type="gramStart"/>
+      <w:r>
+        <w:rPr>
+          <w:vertAlign w:val="superscript"/>
+        </w:rPr>
         <w:t>2</w:t>
       </w:r>
-      <w:proofErr w:type="spellEnd"/>
-      <w:r>
-        <w:t xml:space="preserve"> кВт/м</w:t>
+      <w:proofErr w:type="gramEnd"/>
+      <w:r>
+        <w:t xml:space="preserve">. В его конструкции присутствуют дерево, которое имеют пороговое значение интенсивности теплового излучения меньше чем </w:t>
+      </w:r>
+      <w:r>
+        <w:t>2</w:t>
+      </w:r>
+      <w:r>
+        <w:t>2</w:t>
+      </w:r>
+      <w:r>
+        <w:t xml:space="preserve"> </w:t>
+      </w:r>
+      <w:r>
+        <w:t>кВт/м</w:t>
       </w:r>
       <w:proofErr w:type="gramStart"/>
       <w:r>
@@ -8776,100 +8718,60 @@
       </w:r>
       <w:proofErr w:type="gramEnd"/>
       <w:r>
+        <w:t xml:space="preserve">. </w:t>
+      </w:r>
+      <w:proofErr w:type="gramStart"/>
+      <w:r>
+        <w:t>Значит это здание сгорит</w:t>
+      </w:r>
+      <w:proofErr w:type="gramEnd"/>
+      <w:r>
+        <w:t>.</w:t>
+      </w:r>
+      <w:r>
+        <w:t xml:space="preserve"> (ОФ = 10000 тыс. грн.)</w:t>
+      </w:r>
+      <w:r>
+        <w:t xml:space="preserve"> (максимальная смена – 300 человек).</w:t>
+      </w:r>
+    </w:p>
+    <w:p>
+      <w:pPr>
+        <w:pStyle w:val="a3"/>
+      </w:pPr>
+      <w:r>
+        <w:t xml:space="preserve">Около </w:t>
+      </w:r>
+      <w:r>
+        <w:t>летно-испытательной станции</w:t>
+      </w:r>
+      <w:r>
+        <w:t xml:space="preserve"> интенсивность теплового излучения </w:t>
+      </w:r>
+      <w:r>
+        <w:t>~ 2</w:t>
+      </w:r>
+      <w:r>
+        <w:t>0 кВт/м</w:t>
+      </w:r>
+      <w:proofErr w:type="gramStart"/>
+      <w:r>
+        <w:rPr>
+          <w:vertAlign w:val="superscript"/>
+        </w:rPr>
+        <w:t>2</w:t>
+      </w:r>
+      <w:proofErr w:type="gramEnd"/>
+      <w:r>
         <w:t xml:space="preserve">. В его конструкции присутствуют дерево, которое имеют пороговое значение интенсивности теплового излучения меньше чем </w:t>
       </w:r>
       <w:r>
-        <w:rPr>
-          <w:lang w:val="en-US"/>
-        </w:rPr>
         <w:t>2</w:t>
       </w:r>
-      <w:proofErr w:type="spellStart"/>
-      <w:r>
-        <w:t>2</w:t>
-      </w:r>
-      <w:proofErr w:type="spellEnd"/>
-      <w:r>
-        <w:rPr>
-          <w:lang w:val="en-US"/>
-        </w:rPr>
-        <w:t xml:space="preserve"> </w:t>
-      </w:r>
-      <w:r>
-        <w:t>кВт/м</w:t>
-      </w:r>
-      <w:proofErr w:type="gramStart"/>
-      <w:r>
-        <w:rPr>
-          <w:vertAlign w:val="superscript"/>
-        </w:rPr>
-        <w:t>2</w:t>
-      </w:r>
-      <w:proofErr w:type="gramEnd"/>
-      <w:r>
-        <w:t>. Значит это здание сгорит</w:t>
-      </w:r>
-      <w:proofErr w:type="gramStart"/>
-      <w:r>
-        <w:t>.</w:t>
-      </w:r>
-      <w:r>
-        <w:t xml:space="preserve"> </w:t>
-      </w:r>
-      <w:proofErr w:type="gramEnd"/>
-      <w:r>
-        <w:t>(ОФ = 10000 тыс. грн.)</w:t>
-      </w:r>
-      <w:r>
-        <w:t xml:space="preserve"> (максимальная смена – 300 человек).</w:t>
-      </w:r>
-    </w:p>
-    <w:p>
-      <w:pPr>
-        <w:pStyle w:val="a3"/>
-      </w:pPr>
-      <w:r>
-        <w:t xml:space="preserve">Около </w:t>
-      </w:r>
-      <w:r>
-        <w:t>летно-испытательной станции</w:t>
-      </w:r>
-      <w:r>
-        <w:t xml:space="preserve"> интенсивность теплового излучения </w:t>
-      </w:r>
-      <w:r>
-        <w:rPr>
-          <w:lang w:val="en-US"/>
-        </w:rPr>
-        <w:t>~ 2</w:t>
-      </w:r>
-      <w:r>
-        <w:t>0 кВт/м</w:t>
-      </w:r>
-      <w:proofErr w:type="gramStart"/>
-      <w:r>
-        <w:rPr>
-          <w:vertAlign w:val="superscript"/>
-        </w:rPr>
-        <w:t>2</w:t>
-      </w:r>
-      <w:proofErr w:type="gramEnd"/>
-      <w:r>
-        <w:t xml:space="preserve">. В его конструкции присутствуют дерево, которое имеют пороговое значение интенсивности теплового излучения меньше чем </w:t>
-      </w:r>
-      <w:r>
-        <w:rPr>
-          <w:lang w:val="en-US"/>
-        </w:rPr>
-        <w:t>2</w:t>
-      </w:r>
       <w:r>
         <w:t>0</w:t>
       </w:r>
       <w:r>
-        <w:rPr>
-          <w:lang w:val="en-US"/>
-        </w:rPr>
         <w:t xml:space="preserve"> </w:t>
       </w:r>
       <w:r>
@@ -9270,35 +9172,7 @@
         <w:rPr>
           <w:rFonts w:eastAsiaTheme="minorEastAsia"/>
         </w:rPr>
-        <w:t>, тис</w:t>
-      </w:r>
-      <w:proofErr w:type="gramStart"/>
-      <w:r>
-        <w:rPr>
-          <w:rFonts w:eastAsiaTheme="minorEastAsia"/>
-        </w:rPr>
-        <w:t>.</w:t>
-      </w:r>
-      <w:proofErr w:type="gramEnd"/>
-      <w:r>
-        <w:rPr>
-          <w:rFonts w:eastAsiaTheme="minorEastAsia"/>
-        </w:rPr>
-        <w:t xml:space="preserve"> </w:t>
-      </w:r>
-      <w:proofErr w:type="gramStart"/>
-      <w:r>
-        <w:rPr>
-          <w:rFonts w:eastAsiaTheme="minorEastAsia"/>
-        </w:rPr>
-        <w:t>г</w:t>
-      </w:r>
-      <w:proofErr w:type="gramEnd"/>
-      <w:r>
-        <w:rPr>
-          <w:rFonts w:eastAsiaTheme="minorEastAsia"/>
-        </w:rPr>
-        <w:t>рн</w:t>
+        <w:t>, тис. грн</w:t>
       </w:r>
       <w:r>
         <w:rPr>
@@ -9444,34 +9318,7 @@
                 <w:rPr>
                   <w:rFonts w:ascii="Cambria Math" w:hAnsi="Cambria Math"/>
                 </w:rPr>
-                <m:t>0,7*</m:t>
-              </m:r>
-              <m:r>
-                <m:rPr>
-                  <m:sty m:val="p"/>
-                </m:rPr>
-                <w:rPr>
-                  <w:rFonts w:ascii="Cambria Math" w:hAnsi="Cambria Math"/>
-                </w:rPr>
-                <m:t>(3*1000+10000</m:t>
-              </m:r>
-              <m:r>
-                <m:rPr>
-                  <m:sty m:val="p"/>
-                </m:rPr>
-                <w:rPr>
-                  <w:rFonts w:ascii="Cambria Math" w:hAnsi="Cambria Math"/>
-                </w:rPr>
-                <m:t>+3000</m:t>
-              </m:r>
-              <m:r>
-                <m:rPr>
-                  <m:sty m:val="p"/>
-                </m:rPr>
-                <w:rPr>
-                  <w:rFonts w:ascii="Cambria Math" w:hAnsi="Cambria Math"/>
-                </w:rPr>
-                <m:t>)</m:t>
+                <m:t>0,7*(3*1000+10000+3000)</m:t>
               </m:r>
             </m:num>
             <m:den>
@@ -9482,25 +9329,7 @@
                 <w:rPr>
                   <w:rFonts w:ascii="Cambria Math" w:hAnsi="Cambria Math"/>
                 </w:rPr>
-                <m:t>1</m:t>
-              </m:r>
-              <m:r>
-                <m:rPr>
-                  <m:sty m:val="p"/>
-                </m:rPr>
-                <w:rPr>
-                  <w:rFonts w:ascii="Cambria Math" w:hAnsi="Cambria Math"/>
-                </w:rPr>
-                <m:t>,</m:t>
-              </m:r>
-              <m:r>
-                <m:rPr>
-                  <m:sty m:val="p"/>
-                </m:rPr>
-                <w:rPr>
-                  <w:rFonts w:ascii="Cambria Math" w:hAnsi="Cambria Math"/>
-                </w:rPr>
-                <m:t>301</m:t>
+                <m:t>1,301</m:t>
               </m:r>
             </m:den>
           </m:f>
@@ -9511,16 +9340,7 @@
             <w:rPr>
               <w:rFonts w:ascii="Cambria Math" w:hAnsi="Cambria Math"/>
             </w:rPr>
-            <m:t xml:space="preserve">≈ </m:t>
-          </m:r>
-          <m:r>
-            <m:rPr>
-              <m:sty m:val="p"/>
-            </m:rPr>
-            <w:rPr>
-              <w:rFonts w:ascii="Cambria Math" w:hAnsi="Cambria Math"/>
-            </w:rPr>
-            <m:t>8609</m:t>
+            <m:t>≈ 8609</m:t>
           </m:r>
         </m:oMath>
       </m:oMathPara>
@@ -10177,34 +9997,7 @@
             <w:rPr>
               <w:rFonts w:ascii="Cambria Math" w:hAnsi="Cambria Math"/>
             </w:rPr>
-            <m:t>15+</m:t>
-          </m:r>
-          <m:r>
-            <m:rPr>
-              <m:sty m:val="p"/>
-            </m:rPr>
-            <w:rPr>
-              <w:rFonts w:ascii="Cambria Math" w:hAnsi="Cambria Math"/>
-            </w:rPr>
-            <m:t>399=414</m:t>
-          </m:r>
-          <m:r>
-            <m:rPr>
-              <m:sty m:val="p"/>
-            </m:rPr>
-            <w:rPr>
-              <w:rFonts w:ascii="Cambria Math" w:hAnsi="Cambria Math"/>
-            </w:rPr>
-            <m:t xml:space="preserve"> человек</m:t>
-          </m:r>
-          <m:r>
-            <m:rPr>
-              <m:sty m:val="p"/>
-            </m:rPr>
-            <w:rPr>
-              <w:rFonts w:ascii="Cambria Math" w:hAnsi="Cambria Math"/>
-            </w:rPr>
-            <m:t xml:space="preserve">     </m:t>
+            <m:t xml:space="preserve">15+399=414 человек     </m:t>
           </m:r>
         </m:oMath>
       </m:oMathPara>
@@ -10310,25 +10103,7 @@
             <w:rPr>
               <w:rFonts w:ascii="Cambria Math" w:hAnsi="Cambria Math"/>
             </w:rPr>
-            <m:t>=</m:t>
-          </m:r>
-          <m:r>
-            <m:rPr>
-              <m:sty m:val="p"/>
-            </m:rPr>
-            <w:rPr>
-              <w:rFonts w:ascii="Cambria Math" w:hAnsi="Cambria Math"/>
-            </w:rPr>
-            <m:t>393</m:t>
-          </m:r>
-          <m:r>
-            <m:rPr>
-              <m:sty m:val="p"/>
-            </m:rPr>
-            <w:rPr>
-              <w:rFonts w:ascii="Cambria Math" w:hAnsi="Cambria Math"/>
-            </w:rPr>
-            <m:t xml:space="preserve"> человек</m:t>
+            <m:t>=393 человек</m:t>
           </m:r>
         </m:oMath>
       </m:oMathPara>
@@ -10573,13 +10348,7 @@
             <w:rPr>
               <w:rFonts w:ascii="Cambria Math" w:hAnsi="Cambria Math"/>
             </w:rPr>
-            <m:t>Ущ=</m:t>
-          </m:r>
-          <m:r>
-            <w:rPr>
-              <w:rFonts w:ascii="Cambria Math" w:hAnsi="Cambria Math"/>
-            </w:rPr>
-            <m:t>8609+18*393,3+288*</m:t>
+            <m:t>Ущ=8609+18*393,3+288*</m:t>
           </m:r>
           <m:d>
             <m:dPr>
@@ -10603,19 +10372,7 @@
             <w:rPr>
               <w:rFonts w:ascii="Cambria Math" w:hAnsi="Cambria Math"/>
             </w:rPr>
-            <m:t>=</m:t>
-          </m:r>
-          <m:r>
-            <w:rPr>
-              <w:rFonts w:ascii="Cambria Math" w:hAnsi="Cambria Math"/>
-            </w:rPr>
-            <m:t xml:space="preserve"> </m:t>
-          </m:r>
-          <m:r>
-            <w:rPr>
-              <w:rFonts w:ascii="Cambria Math" w:hAnsi="Cambria Math"/>
-            </w:rPr>
-            <m:t>21650</m:t>
+            <m:t>= 21650</m:t>
           </m:r>
         </m:oMath>
       </m:oMathPara>
@@ -10966,10 +10723,16 @@
         <w:t xml:space="preserve">марш </w:t>
       </w:r>
       <w:r>
+        <w:t xml:space="preserve">= </w:t>
+      </w:r>
+      <w:r>
         <w:rPr>
           <w:lang w:val="en-US"/>
         </w:rPr>
-        <w:t xml:space="preserve">= n – </w:t>
+        <w:t>n</w:t>
+      </w:r>
+      <w:r>
+        <w:t xml:space="preserve"> – </w:t>
       </w:r>
       <w:r>
         <w:t>количество элементов завода, где возникли первичный и вторичный пожары);</w:t>
@@ -11376,9 +11139,6 @@
         <w:t>сооружений, с учетом необходимости приспособления и использования частей помещения для укрытия населения в случае возникновения ЧС</w:t>
       </w:r>
       <w:r>
-        <w:rPr>
-          <w:lang w:val="en-US"/>
-        </w:rPr>
         <w:t>;</w:t>
       </w:r>
     </w:p>
@@ -11822,14 +11582,30 @@
         </w:tabs>
         <w:rPr>
           <w:szCs w:val="28"/>
+          <w:lang w:val="en-US"/>
+        </w:rPr>
+      </w:pPr>
+      <w:r>
+        <w:rPr>
+          <w:szCs w:val="28"/>
+        </w:rPr>
+        <w:t>2. Ц</w:t>
+      </w:r>
+      <w:proofErr w:type="spellStart"/>
+      <w:r>
+        <w:rPr>
+          <w:szCs w:val="28"/>
           <w:lang w:val="uk-UA"/>
         </w:rPr>
-      </w:pPr>
-      <w:r>
-        <w:rPr>
-          <w:szCs w:val="28"/>
-        </w:rPr>
-        <w:t>2. Ц</w:t>
+        <w:t>ивільний</w:t>
+      </w:r>
+      <w:proofErr w:type="spellEnd"/>
+      <w:r>
+        <w:rPr>
+          <w:szCs w:val="28"/>
+          <w:lang w:val="uk-UA"/>
+        </w:rPr>
+        <w:t xml:space="preserve"> захист/ </w:t>
       </w:r>
       <w:proofErr w:type="spellStart"/>
       <w:r>
@@ -11837,7 +11613,7 @@
           <w:szCs w:val="28"/>
           <w:lang w:val="uk-UA"/>
         </w:rPr>
-        <w:t>ивільний</w:t>
+        <w:t>Кобрін</w:t>
       </w:r>
       <w:proofErr w:type="spellEnd"/>
       <w:r>
@@ -11845,7 +11621,7 @@
           <w:szCs w:val="28"/>
           <w:lang w:val="uk-UA"/>
         </w:rPr>
-        <w:t xml:space="preserve"> захист/ </w:t>
+        <w:t xml:space="preserve"> В.М., </w:t>
       </w:r>
       <w:proofErr w:type="spellStart"/>
       <w:r>
@@ -11853,7 +11629,7 @@
           <w:szCs w:val="28"/>
           <w:lang w:val="uk-UA"/>
         </w:rPr>
-        <w:t>Кобрін</w:t>
+        <w:t>Вамболь</w:t>
       </w:r>
       <w:proofErr w:type="spellEnd"/>
       <w:r>
@@ -11861,7 +11637,7 @@
           <w:szCs w:val="28"/>
           <w:lang w:val="uk-UA"/>
         </w:rPr>
-        <w:t xml:space="preserve"> В.М., </w:t>
+        <w:t xml:space="preserve"> С.О., </w:t>
       </w:r>
       <w:proofErr w:type="spellStart"/>
       <w:r>
@@ -11869,7 +11645,7 @@
           <w:szCs w:val="28"/>
           <w:lang w:val="uk-UA"/>
         </w:rPr>
-        <w:t>Вамболь</w:t>
+        <w:t>Клеєвська</w:t>
       </w:r>
       <w:proofErr w:type="spellEnd"/>
       <w:r>
@@ -11877,7 +11653,7 @@
           <w:szCs w:val="28"/>
           <w:lang w:val="uk-UA"/>
         </w:rPr>
-        <w:t xml:space="preserve"> С.О., </w:t>
+        <w:t xml:space="preserve"> В.Л., Яковлєв Л.Б. – Харків, Нац. </w:t>
       </w:r>
       <w:proofErr w:type="spellStart"/>
       <w:r>
@@ -11885,7 +11661,7 @@
           <w:szCs w:val="28"/>
           <w:lang w:val="uk-UA"/>
         </w:rPr>
-        <w:t>Клеєвська</w:t>
+        <w:t>аєрокосм</w:t>
       </w:r>
       <w:proofErr w:type="spellEnd"/>
       <w:r>
@@ -11893,7 +11669,7 @@
           <w:szCs w:val="28"/>
           <w:lang w:val="uk-UA"/>
         </w:rPr>
-        <w:t xml:space="preserve"> В.Л., Яковлєв Л.Б. – Харків, Нац. </w:t>
+        <w:t>. ун-т ім. М.Є. Жуковського «</w:t>
       </w:r>
       <w:proofErr w:type="spellStart"/>
       <w:r>
@@ -11901,7 +11677,7 @@
           <w:szCs w:val="28"/>
           <w:lang w:val="uk-UA"/>
         </w:rPr>
-        <w:t>аєрокосм</w:t>
+        <w:t>Харк</w:t>
       </w:r>
       <w:proofErr w:type="spellEnd"/>
       <w:r>
@@ -11909,7 +11685,7 @@
           <w:szCs w:val="28"/>
           <w:lang w:val="uk-UA"/>
         </w:rPr>
-        <w:t>. ун-т ім. М.Є. Жуковського «</w:t>
+        <w:t xml:space="preserve">. </w:t>
       </w:r>
       <w:proofErr w:type="spellStart"/>
       <w:r>
@@ -11917,7 +11693,7 @@
           <w:szCs w:val="28"/>
           <w:lang w:val="uk-UA"/>
         </w:rPr>
-        <w:t>Харк</w:t>
+        <w:t>авиац</w:t>
       </w:r>
       <w:proofErr w:type="spellEnd"/>
       <w:r>
@@ -11933,7 +11709,7 @@
           <w:szCs w:val="28"/>
           <w:lang w:val="uk-UA"/>
         </w:rPr>
-        <w:t>авиац</w:t>
+        <w:t>ин-т</w:t>
       </w:r>
       <w:proofErr w:type="spellEnd"/>
       <w:r>
@@ -11941,127 +11717,276 @@
           <w:szCs w:val="28"/>
           <w:lang w:val="uk-UA"/>
         </w:rPr>
-        <w:t xml:space="preserve">. </w:t>
-      </w:r>
-      <w:proofErr w:type="spellStart"/>
+        <w:t xml:space="preserve">», 2007. – 48 </w:t>
+      </w:r>
+      <w:proofErr w:type="gramStart"/>
       <w:r>
         <w:rPr>
           <w:szCs w:val="28"/>
           <w:lang w:val="uk-UA"/>
         </w:rPr>
-        <w:t>ин-т</w:t>
-      </w:r>
-      <w:proofErr w:type="spellEnd"/>
+        <w:t>с</w:t>
+      </w:r>
+      <w:proofErr w:type="gramEnd"/>
       <w:r>
         <w:rPr>
           <w:szCs w:val="28"/>
           <w:lang w:val="uk-UA"/>
         </w:rPr>
-        <w:t xml:space="preserve">», 2007. – 48 </w:t>
-      </w:r>
-      <w:proofErr w:type="gramStart"/>
-      <w:r>
-        <w:rPr>
-          <w:szCs w:val="28"/>
-          <w:lang w:val="uk-UA"/>
-        </w:rPr>
-        <w:t>с</w:t>
-      </w:r>
-      <w:proofErr w:type="gramEnd"/>
-      <w:r>
-        <w:rPr>
-          <w:szCs w:val="28"/>
-          <w:lang w:val="uk-UA"/>
-        </w:rPr>
         <w:t>.</w:t>
       </w:r>
     </w:p>
     <w:p>
+      <w:pPr>
+        <w:tabs>
+          <w:tab w:val="left" w:pos="1260"/>
+        </w:tabs>
+        <w:jc w:val="center"/>
+        <w:rPr>
+          <w:szCs w:val="28"/>
+          <w:lang w:val="en-US"/>
+        </w:rPr>
+      </w:pPr>
       <w:r>
         <w:br/>
       </w:r>
       <w:r>
         <w:br/>
       </w:r>
-      <w:r>
-        <w:br/>
-      </w:r>
-      <w:r>
-        <w:br/>
-      </w:r>
-      <w:r>
-        <w:br/>
-      </w:r>
-      <w:r>
-        <w:br/>
-      </w:r>
-      <w:r>
-        <w:br/>
-      </w:r>
-      <w:r>
-        <w:br/>
-      </w:r>
-      <w:r>
-        <w:br/>
-      </w:r>
-      <w:r>
-        <w:br/>
-      </w:r>
-      <w:r>
-        <w:br/>
-      </w:r>
-      <w:r>
-        <w:br/>
-      </w:r>
-      <w:r>
-        <w:br/>
-      </w:r>
-      <w:r>
-        <w:br/>
-      </w:r>
-      <w:r>
-        <w:br/>
-      </w:r>
-      <w:r>
-        <w:br/>
-      </w:r>
-      <w:r>
-        <w:br/>
-      </w:r>
-      <w:r>
-        <w:br/>
-      </w:r>
-      <w:r>
-        <w:br/>
-      </w:r>
-      <w:r>
-        <w:br/>
-      </w:r>
-      <w:r>
-        <w:br/>
-      </w:r>
-      <w:r>
-        <w:br/>
-      </w:r>
-      <w:r>
-        <w:br/>
-      </w:r>
-    </w:p>
-    <w:p/>
-    <w:p/>
-    <w:p/>
-    <w:p/>
-    <w:p/>
-    <w:p>
-      <w:pPr>
+    </w:p>
+    <w:p>
+      <w:pPr>
+        <w:tabs>
+          <w:tab w:val="left" w:pos="1260"/>
+        </w:tabs>
         <w:jc w:val="center"/>
         <w:rPr>
           <w:szCs w:val="28"/>
-        </w:rPr>
-      </w:pPr>
-    </w:p>
-    <w:p>
-      <w:pPr>
+          <w:lang w:val="en-US"/>
+        </w:rPr>
+      </w:pPr>
+    </w:p>
+    <w:p>
+      <w:pPr>
+        <w:tabs>
+          <w:tab w:val="left" w:pos="1260"/>
+        </w:tabs>
+        <w:jc w:val="center"/>
+        <w:rPr>
+          <w:szCs w:val="28"/>
+          <w:lang w:val="en-US"/>
+        </w:rPr>
+      </w:pPr>
+    </w:p>
+    <w:p>
+      <w:pPr>
+        <w:tabs>
+          <w:tab w:val="left" w:pos="1260"/>
+        </w:tabs>
+        <w:jc w:val="center"/>
+        <w:rPr>
+          <w:szCs w:val="28"/>
+          <w:lang w:val="en-US"/>
+        </w:rPr>
+      </w:pPr>
+    </w:p>
+    <w:p>
+      <w:pPr>
+        <w:tabs>
+          <w:tab w:val="left" w:pos="1260"/>
+        </w:tabs>
+        <w:jc w:val="center"/>
+        <w:rPr>
+          <w:szCs w:val="28"/>
+          <w:lang w:val="en-US"/>
+        </w:rPr>
+      </w:pPr>
+    </w:p>
+    <w:p>
+      <w:pPr>
+        <w:tabs>
+          <w:tab w:val="left" w:pos="1260"/>
+        </w:tabs>
+        <w:jc w:val="center"/>
+        <w:rPr>
+          <w:szCs w:val="28"/>
+          <w:lang w:val="en-US"/>
+        </w:rPr>
+      </w:pPr>
+    </w:p>
+    <w:p>
+      <w:pPr>
+        <w:tabs>
+          <w:tab w:val="left" w:pos="1260"/>
+        </w:tabs>
+        <w:jc w:val="center"/>
+        <w:rPr>
+          <w:szCs w:val="28"/>
+          <w:lang w:val="en-US"/>
+        </w:rPr>
+      </w:pPr>
+    </w:p>
+    <w:p>
+      <w:pPr>
+        <w:tabs>
+          <w:tab w:val="left" w:pos="1260"/>
+        </w:tabs>
+        <w:jc w:val="center"/>
+        <w:rPr>
+          <w:szCs w:val="28"/>
+          <w:lang w:val="en-US"/>
+        </w:rPr>
+      </w:pPr>
+    </w:p>
+    <w:p>
+      <w:pPr>
+        <w:tabs>
+          <w:tab w:val="left" w:pos="1260"/>
+        </w:tabs>
+        <w:jc w:val="center"/>
+        <w:rPr>
+          <w:szCs w:val="28"/>
+          <w:lang w:val="en-US"/>
+        </w:rPr>
+      </w:pPr>
+    </w:p>
+    <w:p>
+      <w:pPr>
+        <w:tabs>
+          <w:tab w:val="left" w:pos="1260"/>
+        </w:tabs>
+        <w:jc w:val="center"/>
+        <w:rPr>
+          <w:szCs w:val="28"/>
+          <w:lang w:val="en-US"/>
+        </w:rPr>
+      </w:pPr>
+    </w:p>
+    <w:p>
+      <w:pPr>
+        <w:tabs>
+          <w:tab w:val="left" w:pos="1260"/>
+        </w:tabs>
+        <w:jc w:val="center"/>
+        <w:rPr>
+          <w:szCs w:val="28"/>
+          <w:lang w:val="en-US"/>
+        </w:rPr>
+      </w:pPr>
+    </w:p>
+    <w:p>
+      <w:pPr>
+        <w:tabs>
+          <w:tab w:val="left" w:pos="1260"/>
+        </w:tabs>
+        <w:jc w:val="center"/>
+        <w:rPr>
+          <w:szCs w:val="28"/>
+          <w:lang w:val="en-US"/>
+        </w:rPr>
+      </w:pPr>
+    </w:p>
+    <w:p>
+      <w:pPr>
+        <w:tabs>
+          <w:tab w:val="left" w:pos="1260"/>
+        </w:tabs>
+        <w:jc w:val="center"/>
+        <w:rPr>
+          <w:szCs w:val="28"/>
+          <w:lang w:val="en-US"/>
+        </w:rPr>
+      </w:pPr>
+    </w:p>
+    <w:p>
+      <w:pPr>
+        <w:tabs>
+          <w:tab w:val="left" w:pos="1260"/>
+        </w:tabs>
+        <w:jc w:val="center"/>
+        <w:rPr>
+          <w:szCs w:val="28"/>
+          <w:lang w:val="en-US"/>
+        </w:rPr>
+      </w:pPr>
+    </w:p>
+    <w:p>
+      <w:pPr>
+        <w:tabs>
+          <w:tab w:val="left" w:pos="1260"/>
+        </w:tabs>
+        <w:jc w:val="center"/>
+        <w:rPr>
+          <w:szCs w:val="28"/>
+          <w:lang w:val="en-US"/>
+        </w:rPr>
+      </w:pPr>
+    </w:p>
+    <w:p>
+      <w:pPr>
+        <w:tabs>
+          <w:tab w:val="left" w:pos="1260"/>
+        </w:tabs>
+        <w:jc w:val="center"/>
+        <w:rPr>
+          <w:szCs w:val="28"/>
+          <w:lang w:val="en-US"/>
+        </w:rPr>
+      </w:pPr>
+    </w:p>
+    <w:p>
+      <w:pPr>
+        <w:tabs>
+          <w:tab w:val="left" w:pos="1260"/>
+        </w:tabs>
+        <w:jc w:val="center"/>
+        <w:rPr>
+          <w:szCs w:val="28"/>
+          <w:lang w:val="en-US"/>
+        </w:rPr>
+      </w:pPr>
+    </w:p>
+    <w:p>
+      <w:pPr>
+        <w:tabs>
+          <w:tab w:val="left" w:pos="1260"/>
+        </w:tabs>
+        <w:jc w:val="center"/>
+        <w:rPr>
+          <w:szCs w:val="28"/>
+          <w:lang w:val="en-US"/>
+        </w:rPr>
+      </w:pPr>
+    </w:p>
+    <w:p>
+      <w:pPr>
+        <w:tabs>
+          <w:tab w:val="left" w:pos="1260"/>
+        </w:tabs>
+        <w:jc w:val="center"/>
+        <w:rPr>
+          <w:szCs w:val="28"/>
+          <w:lang w:val="en-US"/>
+        </w:rPr>
+      </w:pPr>
+    </w:p>
+    <w:p>
+      <w:pPr>
+        <w:tabs>
+          <w:tab w:val="left" w:pos="1260"/>
+        </w:tabs>
+        <w:jc w:val="center"/>
+        <w:rPr>
+          <w:szCs w:val="28"/>
+          <w:lang w:val="en-US"/>
+        </w:rPr>
+      </w:pPr>
+    </w:p>
+    <w:p>
+      <w:pPr>
+        <w:tabs>
+          <w:tab w:val="left" w:pos="1260"/>
+        </w:tabs>
         <w:jc w:val="center"/>
         <w:rPr>
           <w:szCs w:val="28"/>
@@ -12099,243 +12024,149 @@
         <w:t>пожарной</w:t>
       </w:r>
       <w:r>
-        <w:t xml:space="preserve"> обстановки, которая может возникнуть на территории Павловского авиационного завода в результате аварии на </w:t>
-      </w:r>
-      <w:r>
-        <w:t>станции автомобилей-заправщиков</w:t>
-      </w:r>
-    </w:p>
-    <w:tbl>
-      <w:tblPr>
-        <w:tblStyle w:val="a8"/>
-        <w:tblW w:w="10340" w:type="dxa"/>
-        <w:tblInd w:w="-318" w:type="dxa"/>
-        <w:tblBorders>
-          <w:top w:val="none" w:sz="0" w:space="0" w:color="auto"/>
-          <w:left w:val="none" w:sz="0" w:space="0" w:color="auto"/>
-          <w:bottom w:val="none" w:sz="0" w:space="0" w:color="auto"/>
-          <w:right w:val="none" w:sz="0" w:space="0" w:color="auto"/>
-          <w:insideH w:val="none" w:sz="0" w:space="0" w:color="auto"/>
-          <w:insideV w:val="none" w:sz="0" w:space="0" w:color="auto"/>
-        </w:tblBorders>
-        <w:tblLook w:val="04A0"/>
-      </w:tblPr>
-      <w:tblGrid>
-        <w:gridCol w:w="2257"/>
-        <w:gridCol w:w="8083"/>
-      </w:tblGrid>
-      <w:tr>
-        <w:trPr>
-          <w:cantSplit/>
-          <w:trHeight w:val="12965"/>
-        </w:trPr>
-        <w:tc>
-          <w:tcPr>
-            <w:tcW w:w="2255" w:type="dxa"/>
-            <w:textDirection w:val="btLr"/>
-          </w:tcPr>
-          <w:p>
-            <w:pPr>
-              <w:ind w:left="113" w:right="113"/>
-              <w:jc w:val="center"/>
-              <w:rPr>
-                <w:b/>
-                <w:szCs w:val="28"/>
-              </w:rPr>
-            </w:pPr>
-            <w:r>
-              <w:rPr>
-                <w:b/>
-                <w:szCs w:val="28"/>
-              </w:rPr>
-              <w:t>Карточка</w:t>
-            </w:r>
-          </w:p>
-          <w:p>
-            <w:pPr>
-              <w:ind w:left="113" w:right="113"/>
-              <w:rPr>
-                <w:szCs w:val="28"/>
-              </w:rPr>
-            </w:pPr>
-            <w:r>
-              <w:rPr>
-                <w:szCs w:val="28"/>
-              </w:rPr>
-              <w:t xml:space="preserve">ожидаемой </w:t>
-            </w:r>
-            <w:proofErr w:type="spellStart"/>
-            <w:r>
-              <w:rPr>
-                <w:szCs w:val="28"/>
-              </w:rPr>
-              <w:t>_________</w:t>
-            </w:r>
-            <w:r>
-              <w:rPr>
-                <w:szCs w:val="28"/>
-              </w:rPr>
-              <w:t>пожарной</w:t>
-            </w:r>
-            <w:r>
-              <w:rPr>
-                <w:szCs w:val="28"/>
-              </w:rPr>
-              <w:t>____________обстановки</w:t>
-            </w:r>
-            <w:proofErr w:type="spellEnd"/>
-            <w:r>
-              <w:rPr>
-                <w:szCs w:val="28"/>
-              </w:rPr>
-              <w:t xml:space="preserve">, которая может возникнуть на территории </w:t>
-            </w:r>
-          </w:p>
-          <w:p>
-            <w:pPr>
-              <w:ind w:left="113" w:right="113"/>
-              <w:rPr>
-                <w:sz w:val="20"/>
-              </w:rPr>
-            </w:pPr>
-            <w:r>
-              <w:rPr>
-                <w:szCs w:val="28"/>
-              </w:rPr>
-              <w:t xml:space="preserve">                     </w:t>
-            </w:r>
-            <w:r>
-              <w:rPr>
-                <w:sz w:val="20"/>
-              </w:rPr>
-              <w:t xml:space="preserve">(инженерной, пожарной, радиационной, химической)                                                                          </w:t>
-            </w:r>
-          </w:p>
-          <w:p>
-            <w:pPr>
-              <w:ind w:left="113" w:right="113"/>
-              <w:rPr>
-                <w:szCs w:val="28"/>
-                <w:u w:val="single"/>
-              </w:rPr>
-            </w:pPr>
-            <w:r>
-              <w:rPr>
-                <w:szCs w:val="28"/>
-                <w:u w:val="single"/>
-              </w:rPr>
-              <w:t xml:space="preserve">                                                                         Павловского  авиационного завода                                                            </w:t>
-            </w:r>
-          </w:p>
-          <w:p>
-            <w:pPr>
-              <w:ind w:left="113" w:right="113"/>
-              <w:rPr>
-                <w:szCs w:val="28"/>
-                <w:u w:val="single"/>
-              </w:rPr>
-            </w:pPr>
-            <w:r>
-              <w:rPr>
-                <w:sz w:val="20"/>
-              </w:rPr>
-              <w:t xml:space="preserve">                                                                                                            (название исследуемого объекта)</w:t>
-            </w:r>
-          </w:p>
-          <w:p>
-            <w:pPr>
-              <w:ind w:left="113" w:right="113"/>
-              <w:rPr>
-                <w:szCs w:val="28"/>
-              </w:rPr>
-            </w:pPr>
-            <w:r>
-              <w:rPr>
-                <w:szCs w:val="28"/>
-              </w:rPr>
-              <w:t xml:space="preserve">в результате </w:t>
-            </w:r>
-            <w:r>
-              <w:rPr>
-                <w:szCs w:val="22"/>
-                <w:u w:val="double"/>
-              </w:rPr>
-              <w:t xml:space="preserve">аварии на </w:t>
-            </w:r>
-            <w:r>
-              <w:rPr>
-                <w:u w:val="double"/>
-              </w:rPr>
-              <w:t>станции автомобилей-заправщиков</w:t>
-            </w:r>
-            <w:r>
-              <w:rPr>
-                <w:szCs w:val="28"/>
-                <w:u w:val="double"/>
-              </w:rPr>
-              <w:t xml:space="preserve"> АЭС</w:t>
-            </w:r>
-            <w:r>
-              <w:rPr>
-                <w:szCs w:val="28"/>
-              </w:rPr>
-              <w:t>_____________________________________________________________</w:t>
-            </w:r>
-          </w:p>
-          <w:p>
-            <w:pPr>
-              <w:ind w:left="113" w:right="113"/>
-              <w:rPr>
-                <w:sz w:val="20"/>
-              </w:rPr>
-            </w:pPr>
-            <w:r>
-              <w:rPr>
-                <w:szCs w:val="28"/>
-              </w:rPr>
-              <w:t xml:space="preserve">                                      </w:t>
-            </w:r>
-            <w:r>
-              <w:rPr>
-                <w:sz w:val="20"/>
-              </w:rPr>
-              <w:t xml:space="preserve"> (название причин возникновения чрезвычайной ситуации)</w:t>
-            </w:r>
-          </w:p>
-          <w:p>
-            <w:pPr>
-              <w:ind w:left="113" w:right="113"/>
-              <w:jc w:val="center"/>
-              <w:rPr>
-                <w:szCs w:val="28"/>
-              </w:rPr>
-            </w:pPr>
-          </w:p>
-        </w:tc>
-        <w:tc>
-          <w:tcPr>
-            <w:tcW w:w="8085" w:type="dxa"/>
-          </w:tcPr>
-          <w:p>
-            <w:pPr>
-              <w:tabs>
-                <w:tab w:val="left" w:pos="486"/>
-                <w:tab w:val="center" w:pos="4119"/>
-              </w:tabs>
-              <w:rPr>
-                <w:szCs w:val="28"/>
-              </w:rPr>
-            </w:pPr>
-          </w:p>
-        </w:tc>
-      </w:tr>
-    </w:tbl>
+        <w:t xml:space="preserve"> обстановки, которая может возникнуть на территории Павловского авиационного завода </w:t>
+      </w:r>
+      <w:r>
+        <w:rPr>
+          <w:szCs w:val="28"/>
+        </w:rPr>
+        <w:t xml:space="preserve">в результате </w:t>
+      </w:r>
+      <w:r>
+        <w:t>возгорания</w:t>
+      </w:r>
+      <w:r>
+        <w:t xml:space="preserve"> </w:t>
+      </w:r>
+      <w:r>
+        <w:t>мазута на котельной</w:t>
+      </w:r>
+    </w:p>
+    <w:p>
+      <w:pPr>
+        <w:autoSpaceDE w:val="0"/>
+        <w:autoSpaceDN w:val="0"/>
+        <w:adjustRightInd w:val="0"/>
+        <w:spacing w:after="0"/>
+        <w:ind w:firstLine="0"/>
+        <w:jc w:val="center"/>
+      </w:pPr>
+    </w:p>
+    <w:p>
+      <w:pPr>
+        <w:autoSpaceDE w:val="0"/>
+        <w:autoSpaceDN w:val="0"/>
+        <w:adjustRightInd w:val="0"/>
+        <w:spacing w:after="0"/>
+        <w:ind w:firstLine="0"/>
+        <w:jc w:val="center"/>
+      </w:pPr>
+    </w:p>
+    <w:p>
+      <w:pPr>
+        <w:autoSpaceDE w:val="0"/>
+        <w:autoSpaceDN w:val="0"/>
+        <w:adjustRightInd w:val="0"/>
+        <w:spacing w:after="0"/>
+        <w:ind w:firstLine="0"/>
+        <w:jc w:val="center"/>
+      </w:pPr>
+    </w:p>
+    <w:p>
+      <w:pPr>
+        <w:autoSpaceDE w:val="0"/>
+        <w:autoSpaceDN w:val="0"/>
+        <w:adjustRightInd w:val="0"/>
+        <w:spacing w:after="0"/>
+        <w:ind w:firstLine="0"/>
+        <w:jc w:val="center"/>
+      </w:pPr>
+    </w:p>
+    <w:p>
+      <w:pPr>
+        <w:autoSpaceDE w:val="0"/>
+        <w:autoSpaceDN w:val="0"/>
+        <w:adjustRightInd w:val="0"/>
+        <w:spacing w:after="0"/>
+        <w:ind w:firstLine="0"/>
+        <w:jc w:val="center"/>
+      </w:pPr>
+    </w:p>
+    <w:p>
+      <w:pPr>
+        <w:autoSpaceDE w:val="0"/>
+        <w:autoSpaceDN w:val="0"/>
+        <w:adjustRightInd w:val="0"/>
+        <w:spacing w:after="0"/>
+        <w:ind w:firstLine="0"/>
+        <w:jc w:val="center"/>
+      </w:pPr>
+    </w:p>
     <w:p>
       <w:pPr>
         <w:spacing w:line="276" w:lineRule="auto"/>
         <w:ind w:firstLine="0"/>
         <w:jc w:val="left"/>
       </w:pPr>
+      <w:r>
+        <w:rPr>
+          <w:noProof/>
+          <w:lang w:eastAsia="ru-RU"/>
+        </w:rPr>
+        <w:drawing>
+          <wp:anchor distT="0" distB="0" distL="114300" distR="114300" simplePos="0" relativeHeight="251658240" behindDoc="1" locked="0" layoutInCell="1" allowOverlap="1">
+            <wp:simplePos x="0" y="0"/>
+            <wp:positionH relativeFrom="column">
+              <wp:posOffset>-1154319</wp:posOffset>
+            </wp:positionH>
+            <wp:positionV relativeFrom="paragraph">
+              <wp:posOffset>418756</wp:posOffset>
+            </wp:positionV>
+            <wp:extent cx="8070531" cy="5155717"/>
+            <wp:effectExtent l="0" t="1466850" r="0" b="1435583"/>
+            <wp:wrapNone/>
+            <wp:docPr id="23" name="Рисунок 2"/>
+            <wp:cNvGraphicFramePr>
+              <a:graphicFrameLocks xmlns:a="http://schemas.openxmlformats.org/drawingml/2006/main" noChangeAspect="1"/>
+            </wp:cNvGraphicFramePr>
+            <a:graphic xmlns:a="http://schemas.openxmlformats.org/drawingml/2006/main">
+              <a:graphicData uri="http://schemas.openxmlformats.org/drawingml/2006/picture">
+                <pic:pic xmlns:pic="http://schemas.openxmlformats.org/drawingml/2006/picture">
+                  <pic:nvPicPr>
+                    <pic:cNvPr id="0" name="Picture 2"/>
+                    <pic:cNvPicPr>
+                      <a:picLocks noChangeAspect="1" noChangeArrowheads="1"/>
+                    </pic:cNvPicPr>
+                  </pic:nvPicPr>
+                  <pic:blipFill>
+                    <a:blip r:embed="rId38" cstate="print"/>
+                    <a:srcRect/>
+                    <a:stretch>
+                      <a:fillRect/>
+                    </a:stretch>
+                  </pic:blipFill>
+                  <pic:spPr bwMode="auto">
+                    <a:xfrm rot="16200000">
+                      <a:off x="0" y="0"/>
+                      <a:ext cx="8074834" cy="5158466"/>
+                    </a:xfrm>
+                    <a:prstGeom prst="rect">
+                      <a:avLst/>
+                    </a:prstGeom>
+                    <a:noFill/>
+                    <a:ln w="9525">
+                      <a:noFill/>
+                      <a:miter lim="800000"/>
+                      <a:headEnd/>
+                      <a:tailEnd/>
+                    </a:ln>
+                  </pic:spPr>
+                </pic:pic>
+              </a:graphicData>
+            </a:graphic>
+          </wp:anchor>
+        </w:drawing>
+      </w:r>
     </w:p>
     <w:sectPr>
       <w:pgSz w:w="11906" w:h="16838"/>
@@ -14345,7 +14176,7 @@
 </file>
 
 <file path=customXml/itemProps1.xml><?xml version="1.0" encoding="utf-8"?>
-<ds:datastoreItem xmlns:ds="http://schemas.openxmlformats.org/officeDocument/2006/customXml" ds:itemID="{5ACD5655-850E-4E7C-9215-05B1765A3740}">
+<ds:datastoreItem xmlns:ds="http://schemas.openxmlformats.org/officeDocument/2006/customXml" ds:itemID="{82FE2235-26EE-46E6-9A4E-479FDC81A066}">
   <ds:schemaRefs>
     <ds:schemaRef ds:uri="http://schemas.openxmlformats.org/officeDocument/2006/bibliography"/>
   </ds:schemaRefs>

</xml_diff>

<commit_message>
labor_protection.docx has been changed.
</commit_message>
<xml_diff>
--- a/documentation/labor_protection.docx
+++ b/documentation/labor_protection.docx
@@ -101,7 +101,7 @@
           <v:shape id="_x0000_i1025" type="#_x0000_t75" style="width:481.55pt;height:228.15pt" o:ole="">
             <v:imagedata r:id="rId6" o:title=""/>
           </v:shape>
-          <o:OLEObject Type="Embed" ProgID="Visio.Drawing.11" ShapeID="_x0000_i1025" DrawAspect="Content" ObjectID="_1452760388" r:id="rId7"/>
+          <o:OLEObject Type="Embed" ProgID="Visio.Drawing.11" ShapeID="_x0000_i1025" DrawAspect="Content" ObjectID="_1452922635" r:id="rId7"/>
         </w:object>
       </w:r>
     </w:p>
@@ -4307,8 +4307,38 @@
       </w:r>
     </w:p>
     <w:p>
+      <w:pPr>
+        <w:pStyle w:val="a3"/>
+        <w:rPr>
+          <w:lang w:val="en-US"/>
+        </w:rPr>
+      </w:pPr>
       <w:r>
         <w:t>Ответственность за безопасность людей и окружающей среды, бережное отношение к ресурсам может привести к ослаблению влияния вредных производственных факторов на население и окружающую среду.</w:t>
+      </w:r>
+    </w:p>
+    <w:p>
+      <w:pPr>
+        <w:pStyle w:val="a3"/>
+      </w:pPr>
+      <w:r>
+        <w:t xml:space="preserve">Воздействие на окружающую среду и население могут осуществлять такие производственные факторы, как задымленность и повышенный уровень шума. Механическая система вентиляции предусматривает очистку воздуха, место разработки находится далеко </w:t>
+      </w:r>
+      <w:proofErr w:type="gramStart"/>
+      <w:r>
+        <w:t>от</w:t>
+      </w:r>
+      <w:proofErr w:type="gramEnd"/>
+      <w:r>
+        <w:t>. Таким образом, разработка специальных мероприятий по ослаблению воздействия данных факторов на окружающую среду и население не требуется.</w:t>
+      </w:r>
+    </w:p>
+    <w:p>
+      <w:pPr>
+        <w:pStyle w:val="a3"/>
+      </w:pPr>
+      <w:r>
+        <w:t>Также на окружающую среду и население воздействует ЭМИ излучение приборов и установок, находящихся в месте проектирования/производства изделия. Однако, как было сказано выше, КБ находится далеко от жилых массивов и мест отдыха населения, поэтому разработка специальных мероприятий по ослаблению воздействия данных факторов на окружающую среду и население не требуется</w:t>
       </w:r>
     </w:p>
     <w:p>
@@ -4424,6 +4454,7 @@
         <w:pStyle w:val="a3"/>
       </w:pPr>
       <w:r>
+        <w:lastRenderedPageBreak/>
         <w:t>В данном подразделе приведён перечень чрезвычайных ситуаций, которые могут возникнуть на территории исследуемого объекта.</w:t>
       </w:r>
     </w:p>
@@ -4659,7 +4690,6 @@
         <w:rPr>
           <w:szCs w:val="28"/>
         </w:rPr>
-        <w:lastRenderedPageBreak/>
         <w:t xml:space="preserve">В </w:t>
       </w:r>
       <w:proofErr w:type="gramStart"/>
@@ -5338,6 +5368,7 @@
         <w:rPr>
           <w:szCs w:val="28"/>
         </w:rPr>
+        <w:lastRenderedPageBreak/>
         <w:t xml:space="preserve"> На складе взрывчатых веществ – пожары и внезапные взрывы (10200);</w:t>
       </w:r>
     </w:p>
@@ -5534,7 +5565,6 @@
         <w:rPr>
           <w:szCs w:val="28"/>
         </w:rPr>
-        <w:lastRenderedPageBreak/>
         <w:t xml:space="preserve"> На коммунальном газопроводе – авария в системе жизнеобеспечения (10800);</w:t>
       </w:r>
     </w:p>
@@ -6119,7 +6149,6 @@
         <w:jc w:val="left"/>
       </w:pPr>
       <w:r>
-        <w:lastRenderedPageBreak/>
         <w:t xml:space="preserve">4.2.2 </w:t>
       </w:r>
       <w:r>
@@ -7187,6 +7216,7 @@
         <w:rPr>
           <w:rFonts w:eastAsiaTheme="minorEastAsia"/>
         </w:rPr>
+        <w:lastRenderedPageBreak/>
         <w:t xml:space="preserve">где  </w:t>
       </w:r>
       <m:oMath>
@@ -7596,14 +7626,7 @@
         <w:rPr>
           <w:rFonts w:eastAsiaTheme="minorEastAsia"/>
         </w:rPr>
-        <w:t xml:space="preserve"> (для исследуемого пожара на стоянке автомобилей-заправщиков (при разливе мазута на асфальтовое </w:t>
-      </w:r>
-      <w:r>
-        <w:rPr>
-          <w:rFonts w:eastAsiaTheme="minorEastAsia"/>
-        </w:rPr>
-        <w:lastRenderedPageBreak/>
-        <w:t xml:space="preserve">покрытие стоянки) – 50мм); </w:t>
+        <w:t xml:space="preserve"> (для исследуемого пожара на стоянке автомобилей-заправщиков (при разливе мазута на асфальтовое покрытие стоянки) – 50мм); </w:t>
       </w:r>
       <m:oMath>
         <m:sSub>
@@ -8740,6 +8763,7 @@
         <w:pStyle w:val="a3"/>
       </w:pPr>
       <w:r>
+        <w:lastRenderedPageBreak/>
         <w:t xml:space="preserve">Около </w:t>
       </w:r>
       <w:r>
@@ -8881,7 +8905,6 @@
     </w:p>
     <w:p>
       <w:r>
-        <w:lastRenderedPageBreak/>
         <w:t xml:space="preserve">– </w:t>
       </w:r>
       <w:r>
@@ -10374,6 +10397,12 @@
             </w:rPr>
             <m:t>= 21650</m:t>
           </m:r>
+          <m:r>
+            <w:rPr>
+              <w:rFonts w:ascii="Cambria Math" w:hAnsi="Cambria Math"/>
+            </w:rPr>
+            <m:t xml:space="preserve"> МЗП</m:t>
+          </m:r>
         </m:oMath>
       </m:oMathPara>
     </w:p>
@@ -10605,7 +10634,6 @@
         <w:pStyle w:val="a3"/>
       </w:pPr>
       <w:r>
-        <w:lastRenderedPageBreak/>
         <w:t>– Перечень неотложных работ в зоне ЧС:</w:t>
       </w:r>
     </w:p>
@@ -11081,6 +11109,7 @@
         <w:jc w:val="left"/>
       </w:pPr>
       <w:r>
+        <w:lastRenderedPageBreak/>
         <w:t>создание и поддержание в постоянной готовности общегосударственных и территориальных систем наблюдения и лабораторного контроля;</w:t>
       </w:r>
     </w:p>
@@ -11171,7 +11200,6 @@
         <w:jc w:val="left"/>
       </w:pPr>
       <w:r>
-        <w:lastRenderedPageBreak/>
         <w:t>учет при разработке генеральных планов застройки населенных пунктов и ведение градостроительства в условиях риска возникновения ЧС на отдельных территориях;</w:t>
       </w:r>
     </w:p>
@@ -11291,9 +11319,6 @@
         <w:adjustRightInd w:val="0"/>
         <w:spacing w:after="0"/>
         <w:jc w:val="left"/>
-        <w:rPr>
-          <w:szCs w:val="28"/>
-        </w:rPr>
       </w:pPr>
       <w:r>
         <w:t>Рассчитано общее сопротивление растеканию тока заземляющего устройства. Оно составило порядка 2.5 Ом, что меньше нормативно допустимой величины сопротивления защитного заземления для электроустановок напряжением до 1000</w:t>
@@ -11312,701 +11337,19 @@
       </w:r>
       <w:proofErr w:type="spellEnd"/>
       <w:r>
-        <w:t xml:space="preserve"> сети с изолированной нейтралью, равное 4 Ом</w:t>
+        <w:t xml:space="preserve"> сети с изолированной </w:t>
+      </w:r>
+      <w:proofErr w:type="spellStart"/>
+      <w:r>
+        <w:t>нейтралью</w:t>
+      </w:r>
+      <w:proofErr w:type="spellEnd"/>
+      <w:r>
+        <w:t>, равное 4 Ом</w:t>
       </w:r>
       <w:r>
         <w:t>.</w:t>
       </w:r>
-    </w:p>
-    <w:p>
-      <w:pPr>
-        <w:jc w:val="center"/>
-        <w:rPr>
-          <w:b/>
-          <w:szCs w:val="28"/>
-        </w:rPr>
-      </w:pPr>
-    </w:p>
-    <w:p>
-      <w:pPr>
-        <w:jc w:val="center"/>
-        <w:rPr>
-          <w:b/>
-          <w:szCs w:val="28"/>
-        </w:rPr>
-      </w:pPr>
-    </w:p>
-    <w:p>
-      <w:pPr>
-        <w:jc w:val="center"/>
-        <w:rPr>
-          <w:b/>
-          <w:szCs w:val="28"/>
-        </w:rPr>
-      </w:pPr>
-    </w:p>
-    <w:p>
-      <w:pPr>
-        <w:jc w:val="center"/>
-        <w:rPr>
-          <w:b/>
-          <w:szCs w:val="28"/>
-        </w:rPr>
-      </w:pPr>
-    </w:p>
-    <w:p>
-      <w:pPr>
-        <w:jc w:val="center"/>
-        <w:rPr>
-          <w:b/>
-          <w:szCs w:val="28"/>
-        </w:rPr>
-      </w:pPr>
-    </w:p>
-    <w:p>
-      <w:pPr>
-        <w:jc w:val="center"/>
-        <w:rPr>
-          <w:b/>
-          <w:szCs w:val="28"/>
-        </w:rPr>
-      </w:pPr>
-    </w:p>
-    <w:p>
-      <w:pPr>
-        <w:jc w:val="center"/>
-        <w:rPr>
-          <w:b/>
-          <w:szCs w:val="28"/>
-        </w:rPr>
-      </w:pPr>
-    </w:p>
-    <w:p>
-      <w:pPr>
-        <w:jc w:val="center"/>
-        <w:rPr>
-          <w:b/>
-          <w:szCs w:val="28"/>
-        </w:rPr>
-      </w:pPr>
-    </w:p>
-    <w:p>
-      <w:pPr>
-        <w:jc w:val="center"/>
-        <w:rPr>
-          <w:b/>
-          <w:szCs w:val="28"/>
-        </w:rPr>
-      </w:pPr>
-    </w:p>
-    <w:p>
-      <w:pPr>
-        <w:jc w:val="center"/>
-        <w:rPr>
-          <w:b/>
-          <w:szCs w:val="28"/>
-        </w:rPr>
-      </w:pPr>
-    </w:p>
-    <w:p>
-      <w:pPr>
-        <w:jc w:val="center"/>
-        <w:rPr>
-          <w:b/>
-          <w:szCs w:val="28"/>
-        </w:rPr>
-      </w:pPr>
-    </w:p>
-    <w:p>
-      <w:pPr>
-        <w:jc w:val="center"/>
-        <w:rPr>
-          <w:b/>
-          <w:szCs w:val="28"/>
-        </w:rPr>
-      </w:pPr>
-    </w:p>
-    <w:p>
-      <w:pPr>
-        <w:jc w:val="center"/>
-        <w:rPr>
-          <w:b/>
-          <w:szCs w:val="28"/>
-        </w:rPr>
-      </w:pPr>
-    </w:p>
-    <w:p>
-      <w:pPr>
-        <w:jc w:val="center"/>
-        <w:rPr>
-          <w:b/>
-          <w:szCs w:val="28"/>
-        </w:rPr>
-      </w:pPr>
-    </w:p>
-    <w:p>
-      <w:pPr>
-        <w:jc w:val="center"/>
-        <w:rPr>
-          <w:b/>
-          <w:szCs w:val="28"/>
-        </w:rPr>
-      </w:pPr>
-      <w:r>
-        <w:rPr>
-          <w:b/>
-          <w:szCs w:val="28"/>
-        </w:rPr>
-        <w:lastRenderedPageBreak/>
-        <w:t>СПИСОК ИСПОЛЬЗОВАННЫХ ИСТОЧНИКОВ</w:t>
-      </w:r>
-    </w:p>
-    <w:p>
-      <w:pPr>
-        <w:jc w:val="center"/>
-        <w:rPr>
-          <w:szCs w:val="28"/>
-        </w:rPr>
-      </w:pPr>
-    </w:p>
-    <w:p>
-      <w:pPr>
-        <w:tabs>
-          <w:tab w:val="left" w:pos="1260"/>
-        </w:tabs>
-        <w:rPr>
-          <w:szCs w:val="28"/>
-        </w:rPr>
-      </w:pPr>
-      <w:r>
-        <w:rPr>
-          <w:szCs w:val="28"/>
-        </w:rPr>
-        <w:t xml:space="preserve">1. </w:t>
-      </w:r>
-      <w:r>
-        <w:rPr>
-          <w:szCs w:val="28"/>
-        </w:rPr>
-        <w:t xml:space="preserve">Основы охраны труда/ </w:t>
-      </w:r>
-      <w:proofErr w:type="spellStart"/>
-      <w:r>
-        <w:rPr>
-          <w:szCs w:val="28"/>
-        </w:rPr>
-        <w:t>Вамболь</w:t>
-      </w:r>
-      <w:proofErr w:type="spellEnd"/>
-      <w:r>
-        <w:rPr>
-          <w:szCs w:val="28"/>
-        </w:rPr>
-        <w:t xml:space="preserve"> В.В., Колосков В.Ю., Кручина В.В. – Харьков; </w:t>
-      </w:r>
-      <w:proofErr w:type="spellStart"/>
-      <w:r>
-        <w:rPr>
-          <w:szCs w:val="28"/>
-        </w:rPr>
-        <w:t>Нац</w:t>
-      </w:r>
-      <w:proofErr w:type="spellEnd"/>
-      <w:r>
-        <w:rPr>
-          <w:szCs w:val="28"/>
-        </w:rPr>
-        <w:t xml:space="preserve">. </w:t>
-      </w:r>
-      <w:proofErr w:type="spellStart"/>
-      <w:r>
-        <w:rPr>
-          <w:szCs w:val="28"/>
-        </w:rPr>
-        <w:t>аэрокосм</w:t>
-      </w:r>
-      <w:proofErr w:type="spellEnd"/>
-      <w:r>
-        <w:rPr>
-          <w:szCs w:val="28"/>
-        </w:rPr>
-        <w:t xml:space="preserve">. ун-т им. Н. Е. Жуковского « </w:t>
-      </w:r>
-      <w:proofErr w:type="spellStart"/>
-      <w:r>
-        <w:rPr>
-          <w:szCs w:val="28"/>
-        </w:rPr>
-        <w:t>Харьк</w:t>
-      </w:r>
-      <w:proofErr w:type="spellEnd"/>
-      <w:r>
-        <w:rPr>
-          <w:szCs w:val="28"/>
-        </w:rPr>
-        <w:t xml:space="preserve">. авиац. </w:t>
-      </w:r>
-      <w:proofErr w:type="spellStart"/>
-      <w:r>
-        <w:rPr>
-          <w:szCs w:val="28"/>
-        </w:rPr>
-        <w:t>ин-т</w:t>
-      </w:r>
-      <w:proofErr w:type="spellEnd"/>
-      <w:r>
-        <w:rPr>
-          <w:szCs w:val="28"/>
-        </w:rPr>
-        <w:t xml:space="preserve"> », 2008. – 61 </w:t>
-      </w:r>
-      <w:proofErr w:type="gramStart"/>
-      <w:r>
-        <w:rPr>
-          <w:szCs w:val="28"/>
-        </w:rPr>
-        <w:t>с</w:t>
-      </w:r>
-      <w:proofErr w:type="gramEnd"/>
-      <w:r>
-        <w:rPr>
-          <w:szCs w:val="28"/>
-        </w:rPr>
-        <w:t>.</w:t>
-      </w:r>
-    </w:p>
-    <w:p>
-      <w:pPr>
-        <w:tabs>
-          <w:tab w:val="left" w:pos="1260"/>
-        </w:tabs>
-        <w:rPr>
-          <w:szCs w:val="28"/>
-          <w:lang w:val="en-US"/>
-        </w:rPr>
-      </w:pPr>
-      <w:r>
-        <w:rPr>
-          <w:szCs w:val="28"/>
-        </w:rPr>
-        <w:t>2. Ц</w:t>
-      </w:r>
-      <w:proofErr w:type="spellStart"/>
-      <w:r>
-        <w:rPr>
-          <w:szCs w:val="28"/>
-          <w:lang w:val="uk-UA"/>
-        </w:rPr>
-        <w:t>ивільний</w:t>
-      </w:r>
-      <w:proofErr w:type="spellEnd"/>
-      <w:r>
-        <w:rPr>
-          <w:szCs w:val="28"/>
-          <w:lang w:val="uk-UA"/>
-        </w:rPr>
-        <w:t xml:space="preserve"> захист/ </w:t>
-      </w:r>
-      <w:proofErr w:type="spellStart"/>
-      <w:r>
-        <w:rPr>
-          <w:szCs w:val="28"/>
-          <w:lang w:val="uk-UA"/>
-        </w:rPr>
-        <w:t>Кобрін</w:t>
-      </w:r>
-      <w:proofErr w:type="spellEnd"/>
-      <w:r>
-        <w:rPr>
-          <w:szCs w:val="28"/>
-          <w:lang w:val="uk-UA"/>
-        </w:rPr>
-        <w:t xml:space="preserve"> В.М., </w:t>
-      </w:r>
-      <w:proofErr w:type="spellStart"/>
-      <w:r>
-        <w:rPr>
-          <w:szCs w:val="28"/>
-          <w:lang w:val="uk-UA"/>
-        </w:rPr>
-        <w:t>Вамболь</w:t>
-      </w:r>
-      <w:proofErr w:type="spellEnd"/>
-      <w:r>
-        <w:rPr>
-          <w:szCs w:val="28"/>
-          <w:lang w:val="uk-UA"/>
-        </w:rPr>
-        <w:t xml:space="preserve"> С.О., </w:t>
-      </w:r>
-      <w:proofErr w:type="spellStart"/>
-      <w:r>
-        <w:rPr>
-          <w:szCs w:val="28"/>
-          <w:lang w:val="uk-UA"/>
-        </w:rPr>
-        <w:t>Клеєвська</w:t>
-      </w:r>
-      <w:proofErr w:type="spellEnd"/>
-      <w:r>
-        <w:rPr>
-          <w:szCs w:val="28"/>
-          <w:lang w:val="uk-UA"/>
-        </w:rPr>
-        <w:t xml:space="preserve"> В.Л., Яковлєв Л.Б. – Харків, Нац. </w:t>
-      </w:r>
-      <w:proofErr w:type="spellStart"/>
-      <w:r>
-        <w:rPr>
-          <w:szCs w:val="28"/>
-          <w:lang w:val="uk-UA"/>
-        </w:rPr>
-        <w:t>аєрокосм</w:t>
-      </w:r>
-      <w:proofErr w:type="spellEnd"/>
-      <w:r>
-        <w:rPr>
-          <w:szCs w:val="28"/>
-          <w:lang w:val="uk-UA"/>
-        </w:rPr>
-        <w:t>. ун-т ім. М.Є. Жуковського «</w:t>
-      </w:r>
-      <w:proofErr w:type="spellStart"/>
-      <w:r>
-        <w:rPr>
-          <w:szCs w:val="28"/>
-          <w:lang w:val="uk-UA"/>
-        </w:rPr>
-        <w:t>Харк</w:t>
-      </w:r>
-      <w:proofErr w:type="spellEnd"/>
-      <w:r>
-        <w:rPr>
-          <w:szCs w:val="28"/>
-          <w:lang w:val="uk-UA"/>
-        </w:rPr>
-        <w:t xml:space="preserve">. </w:t>
-      </w:r>
-      <w:proofErr w:type="spellStart"/>
-      <w:r>
-        <w:rPr>
-          <w:szCs w:val="28"/>
-          <w:lang w:val="uk-UA"/>
-        </w:rPr>
-        <w:t>авиац</w:t>
-      </w:r>
-      <w:proofErr w:type="spellEnd"/>
-      <w:r>
-        <w:rPr>
-          <w:szCs w:val="28"/>
-          <w:lang w:val="uk-UA"/>
-        </w:rPr>
-        <w:t xml:space="preserve">. </w:t>
-      </w:r>
-      <w:proofErr w:type="spellStart"/>
-      <w:r>
-        <w:rPr>
-          <w:szCs w:val="28"/>
-          <w:lang w:val="uk-UA"/>
-        </w:rPr>
-        <w:t>ин-т</w:t>
-      </w:r>
-      <w:proofErr w:type="spellEnd"/>
-      <w:r>
-        <w:rPr>
-          <w:szCs w:val="28"/>
-          <w:lang w:val="uk-UA"/>
-        </w:rPr>
-        <w:t xml:space="preserve">», 2007. – 48 </w:t>
-      </w:r>
-      <w:proofErr w:type="gramStart"/>
-      <w:r>
-        <w:rPr>
-          <w:szCs w:val="28"/>
-          <w:lang w:val="uk-UA"/>
-        </w:rPr>
-        <w:t>с</w:t>
-      </w:r>
-      <w:proofErr w:type="gramEnd"/>
-      <w:r>
-        <w:rPr>
-          <w:szCs w:val="28"/>
-          <w:lang w:val="uk-UA"/>
-        </w:rPr>
-        <w:t>.</w:t>
-      </w:r>
-    </w:p>
-    <w:p>
-      <w:pPr>
-        <w:tabs>
-          <w:tab w:val="left" w:pos="1260"/>
-        </w:tabs>
-        <w:jc w:val="center"/>
-        <w:rPr>
-          <w:szCs w:val="28"/>
-          <w:lang w:val="en-US"/>
-        </w:rPr>
-      </w:pPr>
-      <w:r>
-        <w:br/>
-      </w:r>
-      <w:r>
-        <w:br/>
-      </w:r>
-    </w:p>
-    <w:p>
-      <w:pPr>
-        <w:tabs>
-          <w:tab w:val="left" w:pos="1260"/>
-        </w:tabs>
-        <w:jc w:val="center"/>
-        <w:rPr>
-          <w:szCs w:val="28"/>
-          <w:lang w:val="en-US"/>
-        </w:rPr>
-      </w:pPr>
-    </w:p>
-    <w:p>
-      <w:pPr>
-        <w:tabs>
-          <w:tab w:val="left" w:pos="1260"/>
-        </w:tabs>
-        <w:jc w:val="center"/>
-        <w:rPr>
-          <w:szCs w:val="28"/>
-          <w:lang w:val="en-US"/>
-        </w:rPr>
-      </w:pPr>
-    </w:p>
-    <w:p>
-      <w:pPr>
-        <w:tabs>
-          <w:tab w:val="left" w:pos="1260"/>
-        </w:tabs>
-        <w:jc w:val="center"/>
-        <w:rPr>
-          <w:szCs w:val="28"/>
-          <w:lang w:val="en-US"/>
-        </w:rPr>
-      </w:pPr>
-    </w:p>
-    <w:p>
-      <w:pPr>
-        <w:tabs>
-          <w:tab w:val="left" w:pos="1260"/>
-        </w:tabs>
-        <w:jc w:val="center"/>
-        <w:rPr>
-          <w:szCs w:val="28"/>
-          <w:lang w:val="en-US"/>
-        </w:rPr>
-      </w:pPr>
-    </w:p>
-    <w:p>
-      <w:pPr>
-        <w:tabs>
-          <w:tab w:val="left" w:pos="1260"/>
-        </w:tabs>
-        <w:jc w:val="center"/>
-        <w:rPr>
-          <w:szCs w:val="28"/>
-          <w:lang w:val="en-US"/>
-        </w:rPr>
-      </w:pPr>
-    </w:p>
-    <w:p>
-      <w:pPr>
-        <w:tabs>
-          <w:tab w:val="left" w:pos="1260"/>
-        </w:tabs>
-        <w:jc w:val="center"/>
-        <w:rPr>
-          <w:szCs w:val="28"/>
-          <w:lang w:val="en-US"/>
-        </w:rPr>
-      </w:pPr>
-    </w:p>
-    <w:p>
-      <w:pPr>
-        <w:tabs>
-          <w:tab w:val="left" w:pos="1260"/>
-        </w:tabs>
-        <w:jc w:val="center"/>
-        <w:rPr>
-          <w:szCs w:val="28"/>
-          <w:lang w:val="en-US"/>
-        </w:rPr>
-      </w:pPr>
-    </w:p>
-    <w:p>
-      <w:pPr>
-        <w:tabs>
-          <w:tab w:val="left" w:pos="1260"/>
-        </w:tabs>
-        <w:jc w:val="center"/>
-        <w:rPr>
-          <w:szCs w:val="28"/>
-          <w:lang w:val="en-US"/>
-        </w:rPr>
-      </w:pPr>
-    </w:p>
-    <w:p>
-      <w:pPr>
-        <w:tabs>
-          <w:tab w:val="left" w:pos="1260"/>
-        </w:tabs>
-        <w:jc w:val="center"/>
-        <w:rPr>
-          <w:szCs w:val="28"/>
-          <w:lang w:val="en-US"/>
-        </w:rPr>
-      </w:pPr>
-    </w:p>
-    <w:p>
-      <w:pPr>
-        <w:tabs>
-          <w:tab w:val="left" w:pos="1260"/>
-        </w:tabs>
-        <w:jc w:val="center"/>
-        <w:rPr>
-          <w:szCs w:val="28"/>
-          <w:lang w:val="en-US"/>
-        </w:rPr>
-      </w:pPr>
-    </w:p>
-    <w:p>
-      <w:pPr>
-        <w:tabs>
-          <w:tab w:val="left" w:pos="1260"/>
-        </w:tabs>
-        <w:jc w:val="center"/>
-        <w:rPr>
-          <w:szCs w:val="28"/>
-          <w:lang w:val="en-US"/>
-        </w:rPr>
-      </w:pPr>
-    </w:p>
-    <w:p>
-      <w:pPr>
-        <w:tabs>
-          <w:tab w:val="left" w:pos="1260"/>
-        </w:tabs>
-        <w:jc w:val="center"/>
-        <w:rPr>
-          <w:szCs w:val="28"/>
-          <w:lang w:val="en-US"/>
-        </w:rPr>
-      </w:pPr>
-    </w:p>
-    <w:p>
-      <w:pPr>
-        <w:tabs>
-          <w:tab w:val="left" w:pos="1260"/>
-        </w:tabs>
-        <w:jc w:val="center"/>
-        <w:rPr>
-          <w:szCs w:val="28"/>
-          <w:lang w:val="en-US"/>
-        </w:rPr>
-      </w:pPr>
-    </w:p>
-    <w:p>
-      <w:pPr>
-        <w:tabs>
-          <w:tab w:val="left" w:pos="1260"/>
-        </w:tabs>
-        <w:jc w:val="center"/>
-        <w:rPr>
-          <w:szCs w:val="28"/>
-          <w:lang w:val="en-US"/>
-        </w:rPr>
-      </w:pPr>
-    </w:p>
-    <w:p>
-      <w:pPr>
-        <w:tabs>
-          <w:tab w:val="left" w:pos="1260"/>
-        </w:tabs>
-        <w:jc w:val="center"/>
-        <w:rPr>
-          <w:szCs w:val="28"/>
-          <w:lang w:val="en-US"/>
-        </w:rPr>
-      </w:pPr>
-    </w:p>
-    <w:p>
-      <w:pPr>
-        <w:tabs>
-          <w:tab w:val="left" w:pos="1260"/>
-        </w:tabs>
-        <w:jc w:val="center"/>
-        <w:rPr>
-          <w:szCs w:val="28"/>
-          <w:lang w:val="en-US"/>
-        </w:rPr>
-      </w:pPr>
-    </w:p>
-    <w:p>
-      <w:pPr>
-        <w:tabs>
-          <w:tab w:val="left" w:pos="1260"/>
-        </w:tabs>
-        <w:jc w:val="center"/>
-        <w:rPr>
-          <w:szCs w:val="28"/>
-          <w:lang w:val="en-US"/>
-        </w:rPr>
-      </w:pPr>
-    </w:p>
-    <w:p>
-      <w:pPr>
-        <w:tabs>
-          <w:tab w:val="left" w:pos="1260"/>
-        </w:tabs>
-        <w:jc w:val="center"/>
-        <w:rPr>
-          <w:szCs w:val="28"/>
-          <w:lang w:val="en-US"/>
-        </w:rPr>
-      </w:pPr>
-    </w:p>
-    <w:p>
-      <w:pPr>
-        <w:tabs>
-          <w:tab w:val="left" w:pos="1260"/>
-        </w:tabs>
-        <w:jc w:val="center"/>
-        <w:rPr>
-          <w:szCs w:val="28"/>
-          <w:lang w:val="en-US"/>
-        </w:rPr>
-      </w:pPr>
-    </w:p>
-    <w:p>
-      <w:pPr>
-        <w:tabs>
-          <w:tab w:val="left" w:pos="1260"/>
-        </w:tabs>
-        <w:jc w:val="center"/>
-        <w:rPr>
-          <w:szCs w:val="28"/>
-        </w:rPr>
-      </w:pPr>
-      <w:r>
-        <w:rPr>
-          <w:szCs w:val="28"/>
-        </w:rPr>
-        <w:lastRenderedPageBreak/>
-        <w:t xml:space="preserve">ПРИЛОЖЕНИЕ </w:t>
-      </w:r>
-      <w:proofErr w:type="gramStart"/>
-      <w:r>
-        <w:rPr>
-          <w:szCs w:val="28"/>
-        </w:rPr>
-        <w:t>В</w:t>
-      </w:r>
-      <w:proofErr w:type="gramEnd"/>
     </w:p>
     <w:p>
       <w:pPr>
@@ -12014,73 +11357,99 @@
         <w:autoSpaceDN w:val="0"/>
         <w:adjustRightInd w:val="0"/>
         <w:spacing w:after="0"/>
-        <w:ind w:firstLine="0"/>
-        <w:jc w:val="center"/>
-      </w:pPr>
-      <w:r>
-        <w:t xml:space="preserve">Карточка ожидаемой </w:t>
-      </w:r>
-      <w:r>
-        <w:t>пожарной</w:t>
-      </w:r>
-      <w:r>
-        <w:t xml:space="preserve"> обстановки, которая может возникнуть на территории Павловского авиационного завода </w:t>
-      </w:r>
-      <w:r>
-        <w:rPr>
-          <w:szCs w:val="28"/>
-        </w:rPr>
-        <w:t xml:space="preserve">в результате </w:t>
-      </w:r>
-      <w:r>
-        <w:t>возгорания</w:t>
-      </w:r>
-      <w:r>
-        <w:t xml:space="preserve"> </w:t>
-      </w:r>
-      <w:r>
-        <w:t>мазута на котельной</w:t>
-      </w:r>
-    </w:p>
-    <w:p>
-      <w:pPr>
+        <w:jc w:val="left"/>
+      </w:pPr>
+      <w:r>
+        <w:t>Была проанализирована ЧС, которая может возникнуть в результате возгорания мазута в котельной на территории Павловского авиазавода. Были определены возможные последствия такой ЧС:</w:t>
+      </w:r>
+    </w:p>
+    <w:p>
+      <w:pPr>
+        <w:pStyle w:val="a3"/>
+        <w:numPr>
+          <w:ilvl w:val="0"/>
+          <w:numId w:val="12"/>
+        </w:numPr>
         <w:autoSpaceDE w:val="0"/>
         <w:autoSpaceDN w:val="0"/>
         <w:adjustRightInd w:val="0"/>
-        <w:spacing w:after="0"/>
-        <w:ind w:firstLine="0"/>
-        <w:jc w:val="center"/>
-      </w:pPr>
-    </w:p>
-    <w:p>
-      <w:pPr>
+        <w:jc w:val="left"/>
+      </w:pPr>
+      <w:r>
+        <w:t>потери ОФ – 8609 МЗП (минимальных заработных плат);</w:t>
+      </w:r>
+    </w:p>
+    <w:p>
+      <w:pPr>
+        <w:pStyle w:val="a3"/>
+        <w:numPr>
+          <w:ilvl w:val="0"/>
+          <w:numId w:val="12"/>
+        </w:numPr>
         <w:autoSpaceDE w:val="0"/>
         <w:autoSpaceDN w:val="0"/>
         <w:adjustRightInd w:val="0"/>
-        <w:spacing w:after="0"/>
-        <w:ind w:firstLine="0"/>
-        <w:jc w:val="center"/>
-      </w:pPr>
-    </w:p>
-    <w:p>
-      <w:pPr>
+        <w:jc w:val="left"/>
+      </w:pPr>
+      <w:r>
+        <w:t>общи</w:t>
+      </w:r>
+      <w:r>
+        <w:t>е</w:t>
+      </w:r>
+      <w:r>
+        <w:t xml:space="preserve"> </w:t>
+      </w:r>
+      <w:r>
+        <w:t xml:space="preserve">и санитарные </w:t>
+      </w:r>
+      <w:r>
+        <w:t>потер</w:t>
+      </w:r>
+      <w:r>
+        <w:t>и</w:t>
+      </w:r>
+      <w:r>
+        <w:t xml:space="preserve"> производственного персонала (населения)</w:t>
+      </w:r>
+      <w:r>
+        <w:t xml:space="preserve">  - 414 и 393 человек соответственно;</w:t>
+      </w:r>
+    </w:p>
+    <w:p>
+      <w:pPr>
+        <w:pStyle w:val="a3"/>
+        <w:numPr>
+          <w:ilvl w:val="0"/>
+          <w:numId w:val="12"/>
+        </w:numPr>
         <w:autoSpaceDE w:val="0"/>
         <w:autoSpaceDN w:val="0"/>
         <w:adjustRightInd w:val="0"/>
-        <w:spacing w:after="0"/>
-        <w:ind w:firstLine="0"/>
-        <w:jc w:val="center"/>
-      </w:pPr>
-    </w:p>
-    <w:p>
-      <w:pPr>
+        <w:jc w:val="left"/>
+      </w:pPr>
+      <w:r>
+        <w:t>ущерб – 21650 МЗП;</w:t>
+      </w:r>
+    </w:p>
+    <w:p>
+      <w:pPr>
+        <w:pStyle w:val="a3"/>
+        <w:numPr>
+          <w:ilvl w:val="0"/>
+          <w:numId w:val="12"/>
+        </w:numPr>
         <w:autoSpaceDE w:val="0"/>
         <w:autoSpaceDN w:val="0"/>
         <w:adjustRightInd w:val="0"/>
-        <w:spacing w:after="0"/>
-        <w:ind w:firstLine="0"/>
-        <w:jc w:val="center"/>
-      </w:pPr>
+        <w:jc w:val="left"/>
+      </w:pPr>
+      <w:r>
+        <w:t>количество погибших – 21</w:t>
+      </w:r>
+      <w:r>
+        <w:t xml:space="preserve"> человек.</w:t>
+      </w:r>
     </w:p>
     <w:p>
       <w:pPr>
@@ -12088,9 +11457,554 @@
         <w:autoSpaceDN w:val="0"/>
         <w:adjustRightInd w:val="0"/>
         <w:spacing w:after="0"/>
-        <w:ind w:firstLine="0"/>
+        <w:jc w:val="left"/>
+      </w:pPr>
+      <w:r>
+        <w:t>На основании этих последствий, было определено, что уровень возможной ЧС – общегосударственный.</w:t>
+      </w:r>
+    </w:p>
+    <w:p>
+      <w:pPr>
         <w:jc w:val="center"/>
-      </w:pPr>
+        <w:rPr>
+          <w:b/>
+          <w:szCs w:val="28"/>
+        </w:rPr>
+      </w:pPr>
+      <w:r>
+        <w:rPr>
+          <w:b/>
+          <w:szCs w:val="28"/>
+        </w:rPr>
+        <w:lastRenderedPageBreak/>
+        <w:t>СПИСОК ИСПОЛЬЗОВАННЫХ ИСТОЧНИКОВ</w:t>
+      </w:r>
+    </w:p>
+    <w:p>
+      <w:pPr>
+        <w:jc w:val="center"/>
+        <w:rPr>
+          <w:szCs w:val="28"/>
+        </w:rPr>
+      </w:pPr>
+    </w:p>
+    <w:p>
+      <w:pPr>
+        <w:tabs>
+          <w:tab w:val="left" w:pos="1260"/>
+        </w:tabs>
+        <w:rPr>
+          <w:szCs w:val="28"/>
+        </w:rPr>
+      </w:pPr>
+      <w:r>
+        <w:rPr>
+          <w:szCs w:val="28"/>
+        </w:rPr>
+        <w:t xml:space="preserve">1. </w:t>
+      </w:r>
+      <w:r>
+        <w:rPr>
+          <w:szCs w:val="28"/>
+        </w:rPr>
+        <w:t xml:space="preserve">Основы охраны труда/ </w:t>
+      </w:r>
+      <w:proofErr w:type="spellStart"/>
+      <w:r>
+        <w:rPr>
+          <w:szCs w:val="28"/>
+        </w:rPr>
+        <w:t>Вамболь</w:t>
+      </w:r>
+      <w:proofErr w:type="spellEnd"/>
+      <w:r>
+        <w:rPr>
+          <w:szCs w:val="28"/>
+        </w:rPr>
+        <w:t xml:space="preserve"> В.В., Колосков В.Ю., Кручина В.В. – Харьков; </w:t>
+      </w:r>
+      <w:proofErr w:type="spellStart"/>
+      <w:r>
+        <w:rPr>
+          <w:szCs w:val="28"/>
+        </w:rPr>
+        <w:t>Нац</w:t>
+      </w:r>
+      <w:proofErr w:type="spellEnd"/>
+      <w:r>
+        <w:rPr>
+          <w:szCs w:val="28"/>
+        </w:rPr>
+        <w:t xml:space="preserve">. </w:t>
+      </w:r>
+      <w:proofErr w:type="spellStart"/>
+      <w:r>
+        <w:rPr>
+          <w:szCs w:val="28"/>
+        </w:rPr>
+        <w:t>аэрокосм</w:t>
+      </w:r>
+      <w:proofErr w:type="spellEnd"/>
+      <w:r>
+        <w:rPr>
+          <w:szCs w:val="28"/>
+        </w:rPr>
+        <w:t xml:space="preserve">. ун-т им. Н. Е. Жуковского « </w:t>
+      </w:r>
+      <w:proofErr w:type="spellStart"/>
+      <w:r>
+        <w:rPr>
+          <w:szCs w:val="28"/>
+        </w:rPr>
+        <w:t>Харьк</w:t>
+      </w:r>
+      <w:proofErr w:type="spellEnd"/>
+      <w:r>
+        <w:rPr>
+          <w:szCs w:val="28"/>
+        </w:rPr>
+        <w:t xml:space="preserve">. авиац. </w:t>
+      </w:r>
+      <w:proofErr w:type="spellStart"/>
+      <w:r>
+        <w:rPr>
+          <w:szCs w:val="28"/>
+        </w:rPr>
+        <w:t>ин-т</w:t>
+      </w:r>
+      <w:proofErr w:type="spellEnd"/>
+      <w:r>
+        <w:rPr>
+          <w:szCs w:val="28"/>
+        </w:rPr>
+        <w:t xml:space="preserve"> », 2008. – 61 </w:t>
+      </w:r>
+      <w:proofErr w:type="gramStart"/>
+      <w:r>
+        <w:rPr>
+          <w:szCs w:val="28"/>
+        </w:rPr>
+        <w:t>с</w:t>
+      </w:r>
+      <w:proofErr w:type="gramEnd"/>
+      <w:r>
+        <w:rPr>
+          <w:szCs w:val="28"/>
+        </w:rPr>
+        <w:t>.</w:t>
+      </w:r>
+    </w:p>
+    <w:p>
+      <w:pPr>
+        <w:tabs>
+          <w:tab w:val="left" w:pos="1260"/>
+        </w:tabs>
+        <w:rPr>
+          <w:szCs w:val="28"/>
+        </w:rPr>
+      </w:pPr>
+      <w:r>
+        <w:rPr>
+          <w:szCs w:val="28"/>
+        </w:rPr>
+        <w:t>2. Ц</w:t>
+      </w:r>
+      <w:proofErr w:type="spellStart"/>
+      <w:r>
+        <w:rPr>
+          <w:szCs w:val="28"/>
+          <w:lang w:val="uk-UA"/>
+        </w:rPr>
+        <w:t>ивільний</w:t>
+      </w:r>
+      <w:proofErr w:type="spellEnd"/>
+      <w:r>
+        <w:rPr>
+          <w:szCs w:val="28"/>
+          <w:lang w:val="uk-UA"/>
+        </w:rPr>
+        <w:t xml:space="preserve"> захист/ </w:t>
+      </w:r>
+      <w:proofErr w:type="spellStart"/>
+      <w:r>
+        <w:rPr>
+          <w:szCs w:val="28"/>
+          <w:lang w:val="uk-UA"/>
+        </w:rPr>
+        <w:t>Кобрін</w:t>
+      </w:r>
+      <w:proofErr w:type="spellEnd"/>
+      <w:r>
+        <w:rPr>
+          <w:szCs w:val="28"/>
+          <w:lang w:val="uk-UA"/>
+        </w:rPr>
+        <w:t xml:space="preserve"> В.М., </w:t>
+      </w:r>
+      <w:proofErr w:type="spellStart"/>
+      <w:r>
+        <w:rPr>
+          <w:szCs w:val="28"/>
+          <w:lang w:val="uk-UA"/>
+        </w:rPr>
+        <w:t>Вамболь</w:t>
+      </w:r>
+      <w:proofErr w:type="spellEnd"/>
+      <w:r>
+        <w:rPr>
+          <w:szCs w:val="28"/>
+          <w:lang w:val="uk-UA"/>
+        </w:rPr>
+        <w:t xml:space="preserve"> С.О., </w:t>
+      </w:r>
+      <w:proofErr w:type="spellStart"/>
+      <w:r>
+        <w:rPr>
+          <w:szCs w:val="28"/>
+          <w:lang w:val="uk-UA"/>
+        </w:rPr>
+        <w:t>Клеєвська</w:t>
+      </w:r>
+      <w:proofErr w:type="spellEnd"/>
+      <w:r>
+        <w:rPr>
+          <w:szCs w:val="28"/>
+          <w:lang w:val="uk-UA"/>
+        </w:rPr>
+        <w:t xml:space="preserve"> В.Л., Яковлєв Л.Б. – Харків, Нац. </w:t>
+      </w:r>
+      <w:proofErr w:type="spellStart"/>
+      <w:r>
+        <w:rPr>
+          <w:szCs w:val="28"/>
+          <w:lang w:val="uk-UA"/>
+        </w:rPr>
+        <w:t>аєрокосм</w:t>
+      </w:r>
+      <w:proofErr w:type="spellEnd"/>
+      <w:r>
+        <w:rPr>
+          <w:szCs w:val="28"/>
+          <w:lang w:val="uk-UA"/>
+        </w:rPr>
+        <w:t>. ун-т ім. М.Є. Жуковського «</w:t>
+      </w:r>
+      <w:proofErr w:type="spellStart"/>
+      <w:r>
+        <w:rPr>
+          <w:szCs w:val="28"/>
+          <w:lang w:val="uk-UA"/>
+        </w:rPr>
+        <w:t>Харк</w:t>
+      </w:r>
+      <w:proofErr w:type="spellEnd"/>
+      <w:r>
+        <w:rPr>
+          <w:szCs w:val="28"/>
+          <w:lang w:val="uk-UA"/>
+        </w:rPr>
+        <w:t xml:space="preserve">. </w:t>
+      </w:r>
+      <w:proofErr w:type="spellStart"/>
+      <w:r>
+        <w:rPr>
+          <w:szCs w:val="28"/>
+          <w:lang w:val="uk-UA"/>
+        </w:rPr>
+        <w:t>авиац</w:t>
+      </w:r>
+      <w:proofErr w:type="spellEnd"/>
+      <w:r>
+        <w:rPr>
+          <w:szCs w:val="28"/>
+          <w:lang w:val="uk-UA"/>
+        </w:rPr>
+        <w:t xml:space="preserve">. </w:t>
+      </w:r>
+      <w:proofErr w:type="spellStart"/>
+      <w:r>
+        <w:rPr>
+          <w:szCs w:val="28"/>
+          <w:lang w:val="uk-UA"/>
+        </w:rPr>
+        <w:t>ин-т</w:t>
+      </w:r>
+      <w:proofErr w:type="spellEnd"/>
+      <w:r>
+        <w:rPr>
+          <w:szCs w:val="28"/>
+          <w:lang w:val="uk-UA"/>
+        </w:rPr>
+        <w:t xml:space="preserve">», 2007. – 48 </w:t>
+      </w:r>
+      <w:proofErr w:type="gramStart"/>
+      <w:r>
+        <w:rPr>
+          <w:szCs w:val="28"/>
+          <w:lang w:val="uk-UA"/>
+        </w:rPr>
+        <w:t>с</w:t>
+      </w:r>
+      <w:proofErr w:type="gramEnd"/>
+      <w:r>
+        <w:rPr>
+          <w:szCs w:val="28"/>
+          <w:lang w:val="uk-UA"/>
+        </w:rPr>
+        <w:t>.</w:t>
+      </w:r>
+    </w:p>
+    <w:p>
+      <w:pPr>
+        <w:tabs>
+          <w:tab w:val="left" w:pos="1260"/>
+        </w:tabs>
+        <w:jc w:val="center"/>
+        <w:rPr>
+          <w:szCs w:val="28"/>
+        </w:rPr>
+      </w:pPr>
+      <w:r>
+        <w:br/>
+      </w:r>
+      <w:r>
+        <w:br/>
+      </w:r>
+    </w:p>
+    <w:p>
+      <w:pPr>
+        <w:tabs>
+          <w:tab w:val="left" w:pos="1260"/>
+        </w:tabs>
+        <w:jc w:val="center"/>
+        <w:rPr>
+          <w:szCs w:val="28"/>
+        </w:rPr>
+      </w:pPr>
+    </w:p>
+    <w:p>
+      <w:pPr>
+        <w:tabs>
+          <w:tab w:val="left" w:pos="1260"/>
+        </w:tabs>
+        <w:jc w:val="center"/>
+        <w:rPr>
+          <w:szCs w:val="28"/>
+        </w:rPr>
+      </w:pPr>
+    </w:p>
+    <w:p>
+      <w:pPr>
+        <w:tabs>
+          <w:tab w:val="left" w:pos="1260"/>
+        </w:tabs>
+        <w:jc w:val="center"/>
+        <w:rPr>
+          <w:szCs w:val="28"/>
+        </w:rPr>
+      </w:pPr>
+    </w:p>
+    <w:p>
+      <w:pPr>
+        <w:tabs>
+          <w:tab w:val="left" w:pos="1260"/>
+        </w:tabs>
+        <w:jc w:val="center"/>
+        <w:rPr>
+          <w:szCs w:val="28"/>
+        </w:rPr>
+      </w:pPr>
+    </w:p>
+    <w:p>
+      <w:pPr>
+        <w:tabs>
+          <w:tab w:val="left" w:pos="1260"/>
+        </w:tabs>
+        <w:jc w:val="center"/>
+        <w:rPr>
+          <w:szCs w:val="28"/>
+        </w:rPr>
+      </w:pPr>
+    </w:p>
+    <w:p>
+      <w:pPr>
+        <w:tabs>
+          <w:tab w:val="left" w:pos="1260"/>
+        </w:tabs>
+        <w:jc w:val="center"/>
+        <w:rPr>
+          <w:szCs w:val="28"/>
+        </w:rPr>
+      </w:pPr>
+    </w:p>
+    <w:p>
+      <w:pPr>
+        <w:tabs>
+          <w:tab w:val="left" w:pos="1260"/>
+        </w:tabs>
+        <w:jc w:val="center"/>
+        <w:rPr>
+          <w:szCs w:val="28"/>
+        </w:rPr>
+      </w:pPr>
+    </w:p>
+    <w:p>
+      <w:pPr>
+        <w:tabs>
+          <w:tab w:val="left" w:pos="1260"/>
+        </w:tabs>
+        <w:jc w:val="center"/>
+        <w:rPr>
+          <w:szCs w:val="28"/>
+        </w:rPr>
+      </w:pPr>
+    </w:p>
+    <w:p>
+      <w:pPr>
+        <w:tabs>
+          <w:tab w:val="left" w:pos="1260"/>
+        </w:tabs>
+        <w:jc w:val="center"/>
+        <w:rPr>
+          <w:szCs w:val="28"/>
+        </w:rPr>
+      </w:pPr>
+    </w:p>
+    <w:p>
+      <w:pPr>
+        <w:tabs>
+          <w:tab w:val="left" w:pos="1260"/>
+        </w:tabs>
+        <w:jc w:val="center"/>
+        <w:rPr>
+          <w:szCs w:val="28"/>
+        </w:rPr>
+      </w:pPr>
+    </w:p>
+    <w:p>
+      <w:pPr>
+        <w:tabs>
+          <w:tab w:val="left" w:pos="1260"/>
+        </w:tabs>
+        <w:jc w:val="center"/>
+        <w:rPr>
+          <w:szCs w:val="28"/>
+        </w:rPr>
+      </w:pPr>
+    </w:p>
+    <w:p>
+      <w:pPr>
+        <w:tabs>
+          <w:tab w:val="left" w:pos="1260"/>
+        </w:tabs>
+        <w:jc w:val="center"/>
+        <w:rPr>
+          <w:szCs w:val="28"/>
+        </w:rPr>
+      </w:pPr>
+    </w:p>
+    <w:p>
+      <w:pPr>
+        <w:tabs>
+          <w:tab w:val="left" w:pos="1260"/>
+        </w:tabs>
+        <w:jc w:val="center"/>
+        <w:rPr>
+          <w:szCs w:val="28"/>
+        </w:rPr>
+      </w:pPr>
+    </w:p>
+    <w:p>
+      <w:pPr>
+        <w:tabs>
+          <w:tab w:val="left" w:pos="1260"/>
+        </w:tabs>
+        <w:jc w:val="center"/>
+        <w:rPr>
+          <w:szCs w:val="28"/>
+        </w:rPr>
+      </w:pPr>
+    </w:p>
+    <w:p>
+      <w:pPr>
+        <w:tabs>
+          <w:tab w:val="left" w:pos="1260"/>
+        </w:tabs>
+        <w:jc w:val="center"/>
+        <w:rPr>
+          <w:szCs w:val="28"/>
+        </w:rPr>
+      </w:pPr>
+    </w:p>
+    <w:p>
+      <w:pPr>
+        <w:tabs>
+          <w:tab w:val="left" w:pos="1260"/>
+        </w:tabs>
+        <w:jc w:val="center"/>
+        <w:rPr>
+          <w:szCs w:val="28"/>
+        </w:rPr>
+      </w:pPr>
+    </w:p>
+    <w:p>
+      <w:pPr>
+        <w:tabs>
+          <w:tab w:val="left" w:pos="1260"/>
+        </w:tabs>
+        <w:jc w:val="center"/>
+        <w:rPr>
+          <w:szCs w:val="28"/>
+        </w:rPr>
+      </w:pPr>
+    </w:p>
+    <w:p>
+      <w:pPr>
+        <w:tabs>
+          <w:tab w:val="left" w:pos="1260"/>
+        </w:tabs>
+        <w:jc w:val="center"/>
+        <w:rPr>
+          <w:szCs w:val="28"/>
+        </w:rPr>
+      </w:pPr>
+    </w:p>
+    <w:p>
+      <w:pPr>
+        <w:tabs>
+          <w:tab w:val="left" w:pos="1260"/>
+        </w:tabs>
+        <w:jc w:val="center"/>
+        <w:rPr>
+          <w:szCs w:val="28"/>
+        </w:rPr>
+      </w:pPr>
+    </w:p>
+    <w:p>
+      <w:pPr>
+        <w:tabs>
+          <w:tab w:val="left" w:pos="1260"/>
+        </w:tabs>
+        <w:jc w:val="center"/>
+        <w:rPr>
+          <w:szCs w:val="28"/>
+        </w:rPr>
+      </w:pPr>
+      <w:r>
+        <w:rPr>
+          <w:szCs w:val="28"/>
+        </w:rPr>
+        <w:lastRenderedPageBreak/>
+        <w:t xml:space="preserve">ПРИЛОЖЕНИЕ </w:t>
+      </w:r>
+      <w:proofErr w:type="gramStart"/>
+      <w:r>
+        <w:rPr>
+          <w:szCs w:val="28"/>
+        </w:rPr>
+        <w:t>В</w:t>
+      </w:r>
+      <w:proofErr w:type="gramEnd"/>
     </w:p>
     <w:p>
       <w:pPr>
@@ -12101,12 +12015,79 @@
         <w:ind w:firstLine="0"/>
         <w:jc w:val="center"/>
       </w:pPr>
-    </w:p>
-    <w:p>
-      <w:pPr>
-        <w:spacing w:line="276" w:lineRule="auto"/>
+      <w:r>
+        <w:t xml:space="preserve">Карточка ожидаемой </w:t>
+      </w:r>
+      <w:r>
+        <w:t>пожарной</w:t>
+      </w:r>
+      <w:r>
+        <w:t xml:space="preserve"> обстановки, которая может возникнуть на территории Павловского авиационного завода </w:t>
+      </w:r>
+      <w:r>
+        <w:rPr>
+          <w:szCs w:val="28"/>
+        </w:rPr>
+        <w:t xml:space="preserve">в результате </w:t>
+      </w:r>
+      <w:r>
+        <w:t>возгорания</w:t>
+      </w:r>
+      <w:r>
+        <w:t xml:space="preserve"> </w:t>
+      </w:r>
+      <w:r>
+        <w:t>мазута на котельной</w:t>
+      </w:r>
+    </w:p>
+    <w:p>
+      <w:pPr>
+        <w:autoSpaceDE w:val="0"/>
+        <w:autoSpaceDN w:val="0"/>
+        <w:adjustRightInd w:val="0"/>
+        <w:spacing w:after="0"/>
         <w:ind w:firstLine="0"/>
-        <w:jc w:val="left"/>
+        <w:jc w:val="center"/>
+      </w:pPr>
+    </w:p>
+    <w:p>
+      <w:pPr>
+        <w:autoSpaceDE w:val="0"/>
+        <w:autoSpaceDN w:val="0"/>
+        <w:adjustRightInd w:val="0"/>
+        <w:spacing w:after="0"/>
+        <w:ind w:firstLine="0"/>
+        <w:jc w:val="center"/>
+      </w:pPr>
+    </w:p>
+    <w:p>
+      <w:pPr>
+        <w:autoSpaceDE w:val="0"/>
+        <w:autoSpaceDN w:val="0"/>
+        <w:adjustRightInd w:val="0"/>
+        <w:spacing w:after="0"/>
+        <w:ind w:firstLine="0"/>
+        <w:jc w:val="center"/>
+      </w:pPr>
+    </w:p>
+    <w:p>
+      <w:pPr>
+        <w:autoSpaceDE w:val="0"/>
+        <w:autoSpaceDN w:val="0"/>
+        <w:adjustRightInd w:val="0"/>
+        <w:spacing w:after="0"/>
+        <w:ind w:firstLine="0"/>
+        <w:jc w:val="center"/>
+      </w:pPr>
+    </w:p>
+    <w:p>
+      <w:pPr>
+        <w:autoSpaceDE w:val="0"/>
+        <w:autoSpaceDN w:val="0"/>
+        <w:adjustRightInd w:val="0"/>
+        <w:spacing w:after="0"/>
+        <w:ind w:firstLine="0"/>
+        <w:jc w:val="center"/>
       </w:pPr>
       <w:r>
         <w:rPr>
@@ -12117,15 +12098,15 @@
           <wp:anchor distT="0" distB="0" distL="114300" distR="114300" simplePos="0" relativeHeight="251658240" behindDoc="1" locked="0" layoutInCell="1" allowOverlap="1">
             <wp:simplePos x="0" y="0"/>
             <wp:positionH relativeFrom="column">
-              <wp:posOffset>-1154319</wp:posOffset>
+              <wp:posOffset>-1677155</wp:posOffset>
             </wp:positionH>
             <wp:positionV relativeFrom="paragraph">
-              <wp:posOffset>418756</wp:posOffset>
+              <wp:posOffset>165721</wp:posOffset>
             </wp:positionV>
-            <wp:extent cx="8070531" cy="5155717"/>
-            <wp:effectExtent l="0" t="1466850" r="0" b="1435583"/>
+            <wp:extent cx="9246151" cy="5252871"/>
+            <wp:effectExtent l="0" t="2000250" r="0" b="1986129"/>
             <wp:wrapNone/>
-            <wp:docPr id="23" name="Рисунок 2"/>
+            <wp:docPr id="22" name="Рисунок 2" descr="C:\Documents and Settings\home\Рабочий стол\Безымянный.bmp"/>
             <wp:cNvGraphicFramePr>
               <a:graphicFrameLocks xmlns:a="http://schemas.openxmlformats.org/drawingml/2006/main" noChangeAspect="1"/>
             </wp:cNvGraphicFramePr>
@@ -12133,7 +12114,7 @@
               <a:graphicData uri="http://schemas.openxmlformats.org/drawingml/2006/picture">
                 <pic:pic xmlns:pic="http://schemas.openxmlformats.org/drawingml/2006/picture">
                   <pic:nvPicPr>
-                    <pic:cNvPr id="0" name="Picture 2"/>
+                    <pic:cNvPr id="0" name="Picture 2" descr="C:\Documents and Settings\home\Рабочий стол\Безымянный.bmp"/>
                     <pic:cNvPicPr>
                       <a:picLocks noChangeAspect="1" noChangeArrowheads="1"/>
                     </pic:cNvPicPr>
@@ -12148,7 +12129,7 @@
                   <pic:spPr bwMode="auto">
                     <a:xfrm rot="16200000">
                       <a:off x="0" y="0"/>
-                      <a:ext cx="8074834" cy="5158466"/>
+                      <a:ext cx="9247496" cy="5253635"/>
                     </a:xfrm>
                     <a:prstGeom prst="rect">
                       <a:avLst/>
@@ -12167,6 +12148,23 @@
           </wp:anchor>
         </w:drawing>
       </w:r>
+    </w:p>
+    <w:p>
+      <w:pPr>
+        <w:autoSpaceDE w:val="0"/>
+        <w:autoSpaceDN w:val="0"/>
+        <w:adjustRightInd w:val="0"/>
+        <w:spacing w:after="0"/>
+        <w:ind w:firstLine="0"/>
+        <w:jc w:val="center"/>
+      </w:pPr>
+    </w:p>
+    <w:p>
+      <w:pPr>
+        <w:spacing w:line="276" w:lineRule="auto"/>
+        <w:ind w:firstLine="0"/>
+        <w:jc w:val="left"/>
+      </w:pPr>
     </w:p>
     <w:sectPr>
       <w:pgSz w:w="11906" w:h="16838"/>
@@ -12321,16 +12319,16 @@
     </w:lvl>
   </w:abstractNum>
   <w:abstractNum w:abstractNumId="1">
-    <w:nsid w:val="1D5A3EFE"/>
+    <w:nsid w:val="172B03CC"/>
     <w:multiLevelType w:val="hybridMultilevel"/>
-    <w:tmpl w:val="95F66A4E"/>
+    <w:tmpl w:val="B352DB98"/>
     <w:lvl w:ilvl="0" w:tplc="04190001">
       <w:start w:val="1"/>
       <w:numFmt w:val="bullet"/>
       <w:lvlText w:val=""/>
       <w:lvlJc w:val="left"/>
       <w:pPr>
-        <w:ind w:left="1069" w:hanging="360"/>
+        <w:ind w:left="900" w:hanging="360"/>
       </w:pPr>
       <w:rPr>
         <w:rFonts w:ascii="Symbol" w:hAnsi="Symbol" w:hint="default"/>
@@ -12342,7 +12340,7 @@
       <w:lvlText w:val="o"/>
       <w:lvlJc w:val="left"/>
       <w:pPr>
-        <w:ind w:left="1789" w:hanging="360"/>
+        <w:ind w:left="1620" w:hanging="360"/>
       </w:pPr>
       <w:rPr>
         <w:rFonts w:ascii="Courier New" w:hAnsi="Courier New" w:cs="Courier New" w:hint="default"/>
@@ -12354,7 +12352,7 @@
       <w:lvlText w:val=""/>
       <w:lvlJc w:val="left"/>
       <w:pPr>
-        <w:ind w:left="2509" w:hanging="360"/>
+        <w:ind w:left="2340" w:hanging="360"/>
       </w:pPr>
       <w:rPr>
         <w:rFonts w:ascii="Wingdings" w:hAnsi="Wingdings" w:hint="default"/>
@@ -12366,7 +12364,7 @@
       <w:lvlText w:val=""/>
       <w:lvlJc w:val="left"/>
       <w:pPr>
-        <w:ind w:left="3229" w:hanging="360"/>
+        <w:ind w:left="3060" w:hanging="360"/>
       </w:pPr>
       <w:rPr>
         <w:rFonts w:ascii="Symbol" w:hAnsi="Symbol" w:hint="default"/>
@@ -12378,7 +12376,7 @@
       <w:lvlText w:val="o"/>
       <w:lvlJc w:val="left"/>
       <w:pPr>
-        <w:ind w:left="3949" w:hanging="360"/>
+        <w:ind w:left="3780" w:hanging="360"/>
       </w:pPr>
       <w:rPr>
         <w:rFonts w:ascii="Courier New" w:hAnsi="Courier New" w:cs="Courier New" w:hint="default"/>
@@ -12390,7 +12388,7 @@
       <w:lvlText w:val=""/>
       <w:lvlJc w:val="left"/>
       <w:pPr>
-        <w:ind w:left="4669" w:hanging="360"/>
+        <w:ind w:left="4500" w:hanging="360"/>
       </w:pPr>
       <w:rPr>
         <w:rFonts w:ascii="Wingdings" w:hAnsi="Wingdings" w:hint="default"/>
@@ -12402,7 +12400,7 @@
       <w:lvlText w:val=""/>
       <w:lvlJc w:val="left"/>
       <w:pPr>
-        <w:ind w:left="5389" w:hanging="360"/>
+        <w:ind w:left="5220" w:hanging="360"/>
       </w:pPr>
       <w:rPr>
         <w:rFonts w:ascii="Symbol" w:hAnsi="Symbol" w:hint="default"/>
@@ -12414,7 +12412,7 @@
       <w:lvlText w:val="o"/>
       <w:lvlJc w:val="left"/>
       <w:pPr>
-        <w:ind w:left="6109" w:hanging="360"/>
+        <w:ind w:left="5940" w:hanging="360"/>
       </w:pPr>
       <w:rPr>
         <w:rFonts w:ascii="Courier New" w:hAnsi="Courier New" w:cs="Courier New" w:hint="default"/>
@@ -12426,7 +12424,7 @@
       <w:lvlText w:val=""/>
       <w:lvlJc w:val="left"/>
       <w:pPr>
-        <w:ind w:left="6829" w:hanging="360"/>
+        <w:ind w:left="6660" w:hanging="360"/>
       </w:pPr>
       <w:rPr>
         <w:rFonts w:ascii="Wingdings" w:hAnsi="Wingdings" w:hint="default"/>
@@ -12434,9 +12432,9 @@
     </w:lvl>
   </w:abstractNum>
   <w:abstractNum w:abstractNumId="2">
-    <w:nsid w:val="1FC455BC"/>
+    <w:nsid w:val="1D5A3EFE"/>
     <w:multiLevelType w:val="hybridMultilevel"/>
-    <w:tmpl w:val="84B47A32"/>
+    <w:tmpl w:val="95F66A4E"/>
     <w:lvl w:ilvl="0" w:tplc="04190001">
       <w:start w:val="1"/>
       <w:numFmt w:val="bullet"/>
@@ -12547,6 +12545,119 @@
     </w:lvl>
   </w:abstractNum>
   <w:abstractNum w:abstractNumId="3">
+    <w:nsid w:val="1FC455BC"/>
+    <w:multiLevelType w:val="hybridMultilevel"/>
+    <w:tmpl w:val="84B47A32"/>
+    <w:lvl w:ilvl="0" w:tplc="04190001">
+      <w:start w:val="1"/>
+      <w:numFmt w:val="bullet"/>
+      <w:lvlText w:val=""/>
+      <w:lvlJc w:val="left"/>
+      <w:pPr>
+        <w:ind w:left="1069" w:hanging="360"/>
+      </w:pPr>
+      <w:rPr>
+        <w:rFonts w:ascii="Symbol" w:hAnsi="Symbol" w:hint="default"/>
+      </w:rPr>
+    </w:lvl>
+    <w:lvl w:ilvl="1" w:tplc="04190003" w:tentative="1">
+      <w:start w:val="1"/>
+      <w:numFmt w:val="bullet"/>
+      <w:lvlText w:val="o"/>
+      <w:lvlJc w:val="left"/>
+      <w:pPr>
+        <w:ind w:left="1789" w:hanging="360"/>
+      </w:pPr>
+      <w:rPr>
+        <w:rFonts w:ascii="Courier New" w:hAnsi="Courier New" w:cs="Courier New" w:hint="default"/>
+      </w:rPr>
+    </w:lvl>
+    <w:lvl w:ilvl="2" w:tplc="04190005" w:tentative="1">
+      <w:start w:val="1"/>
+      <w:numFmt w:val="bullet"/>
+      <w:lvlText w:val=""/>
+      <w:lvlJc w:val="left"/>
+      <w:pPr>
+        <w:ind w:left="2509" w:hanging="360"/>
+      </w:pPr>
+      <w:rPr>
+        <w:rFonts w:ascii="Wingdings" w:hAnsi="Wingdings" w:hint="default"/>
+      </w:rPr>
+    </w:lvl>
+    <w:lvl w:ilvl="3" w:tplc="04190001" w:tentative="1">
+      <w:start w:val="1"/>
+      <w:numFmt w:val="bullet"/>
+      <w:lvlText w:val=""/>
+      <w:lvlJc w:val="left"/>
+      <w:pPr>
+        <w:ind w:left="3229" w:hanging="360"/>
+      </w:pPr>
+      <w:rPr>
+        <w:rFonts w:ascii="Symbol" w:hAnsi="Symbol" w:hint="default"/>
+      </w:rPr>
+    </w:lvl>
+    <w:lvl w:ilvl="4" w:tplc="04190003" w:tentative="1">
+      <w:start w:val="1"/>
+      <w:numFmt w:val="bullet"/>
+      <w:lvlText w:val="o"/>
+      <w:lvlJc w:val="left"/>
+      <w:pPr>
+        <w:ind w:left="3949" w:hanging="360"/>
+      </w:pPr>
+      <w:rPr>
+        <w:rFonts w:ascii="Courier New" w:hAnsi="Courier New" w:cs="Courier New" w:hint="default"/>
+      </w:rPr>
+    </w:lvl>
+    <w:lvl w:ilvl="5" w:tplc="04190005" w:tentative="1">
+      <w:start w:val="1"/>
+      <w:numFmt w:val="bullet"/>
+      <w:lvlText w:val=""/>
+      <w:lvlJc w:val="left"/>
+      <w:pPr>
+        <w:ind w:left="4669" w:hanging="360"/>
+      </w:pPr>
+      <w:rPr>
+        <w:rFonts w:ascii="Wingdings" w:hAnsi="Wingdings" w:hint="default"/>
+      </w:rPr>
+    </w:lvl>
+    <w:lvl w:ilvl="6" w:tplc="04190001" w:tentative="1">
+      <w:start w:val="1"/>
+      <w:numFmt w:val="bullet"/>
+      <w:lvlText w:val=""/>
+      <w:lvlJc w:val="left"/>
+      <w:pPr>
+        <w:ind w:left="5389" w:hanging="360"/>
+      </w:pPr>
+      <w:rPr>
+        <w:rFonts w:ascii="Symbol" w:hAnsi="Symbol" w:hint="default"/>
+      </w:rPr>
+    </w:lvl>
+    <w:lvl w:ilvl="7" w:tplc="04190003" w:tentative="1">
+      <w:start w:val="1"/>
+      <w:numFmt w:val="bullet"/>
+      <w:lvlText w:val="o"/>
+      <w:lvlJc w:val="left"/>
+      <w:pPr>
+        <w:ind w:left="6109" w:hanging="360"/>
+      </w:pPr>
+      <w:rPr>
+        <w:rFonts w:ascii="Courier New" w:hAnsi="Courier New" w:cs="Courier New" w:hint="default"/>
+      </w:rPr>
+    </w:lvl>
+    <w:lvl w:ilvl="8" w:tplc="04190005" w:tentative="1">
+      <w:start w:val="1"/>
+      <w:numFmt w:val="bullet"/>
+      <w:lvlText w:val=""/>
+      <w:lvlJc w:val="left"/>
+      <w:pPr>
+        <w:ind w:left="6829" w:hanging="360"/>
+      </w:pPr>
+      <w:rPr>
+        <w:rFonts w:ascii="Wingdings" w:hAnsi="Wingdings" w:hint="default"/>
+      </w:rPr>
+    </w:lvl>
+  </w:abstractNum>
+  <w:abstractNum w:abstractNumId="4">
     <w:nsid w:val="22681E44"/>
     <w:multiLevelType w:val="multilevel"/>
     <w:tmpl w:val="9AB23816"/>
@@ -12686,7 +12797,7 @@
       </w:rPr>
     </w:lvl>
   </w:abstractNum>
-  <w:abstractNum w:abstractNumId="4">
+  <w:abstractNum w:abstractNumId="5">
     <w:nsid w:val="2E3E3DDB"/>
     <w:multiLevelType w:val="hybridMultilevel"/>
     <w:tmpl w:val="A7D66A24"/>
@@ -12805,7 +12916,7 @@
       </w:pPr>
     </w:lvl>
   </w:abstractNum>
-  <w:abstractNum w:abstractNumId="5">
+  <w:abstractNum w:abstractNumId="6">
     <w:nsid w:val="2EEE1567"/>
     <w:multiLevelType w:val="hybridMultilevel"/>
     <w:tmpl w:val="46F0C6A4"/>
@@ -12894,7 +13005,7 @@
       </w:pPr>
     </w:lvl>
   </w:abstractNum>
-  <w:abstractNum w:abstractNumId="6">
+  <w:abstractNum w:abstractNumId="7">
     <w:nsid w:val="5F9F3287"/>
     <w:multiLevelType w:val="hybridMultilevel"/>
     <w:tmpl w:val="2C9263B0"/>
@@ -13007,7 +13118,7 @@
       </w:rPr>
     </w:lvl>
   </w:abstractNum>
-  <w:abstractNum w:abstractNumId="7">
+  <w:abstractNum w:abstractNumId="8">
     <w:nsid w:val="684A3060"/>
     <w:multiLevelType w:val="hybridMultilevel"/>
     <w:tmpl w:val="CB5ACF1A"/>
@@ -13126,7 +13237,7 @@
       </w:pPr>
     </w:lvl>
   </w:abstractNum>
-  <w:abstractNum w:abstractNumId="8">
+  <w:abstractNum w:abstractNumId="9">
     <w:nsid w:val="698F72F2"/>
     <w:multiLevelType w:val="hybridMultilevel"/>
     <w:tmpl w:val="1932F968"/>
@@ -13239,7 +13350,7 @@
       </w:rPr>
     </w:lvl>
   </w:abstractNum>
-  <w:abstractNum w:abstractNumId="9">
+  <w:abstractNum w:abstractNumId="10">
     <w:nsid w:val="796C64C8"/>
     <w:multiLevelType w:val="multilevel"/>
     <w:tmpl w:val="23A0F1F0"/>
@@ -13379,7 +13490,7 @@
       </w:rPr>
     </w:lvl>
   </w:abstractNum>
-  <w:abstractNum w:abstractNumId="10">
+  <w:abstractNum w:abstractNumId="11">
     <w:nsid w:val="79C95A55"/>
     <w:multiLevelType w:val="hybridMultilevel"/>
     <w:tmpl w:val="69740CFE"/>
@@ -13496,34 +13607,37 @@
     <w:abstractNumId w:val="0"/>
   </w:num>
   <w:num w:numId="2">
+    <w:abstractNumId w:val="4"/>
+  </w:num>
+  <w:num w:numId="3">
+    <w:abstractNumId w:val="10"/>
+  </w:num>
+  <w:num w:numId="4">
     <w:abstractNumId w:val="3"/>
   </w:num>
-  <w:num w:numId="3">
+  <w:num w:numId="5">
     <w:abstractNumId w:val="9"/>
   </w:num>
-  <w:num w:numId="4">
+  <w:num w:numId="6">
+    <w:abstractNumId w:val="7"/>
+  </w:num>
+  <w:num w:numId="7">
+    <w:abstractNumId w:val="8"/>
+  </w:num>
+  <w:num w:numId="8">
+    <w:abstractNumId w:val="5"/>
+  </w:num>
+  <w:num w:numId="9">
     <w:abstractNumId w:val="2"/>
   </w:num>
-  <w:num w:numId="5">
-    <w:abstractNumId w:val="8"/>
-  </w:num>
-  <w:num w:numId="6">
+  <w:num w:numId="10">
     <w:abstractNumId w:val="6"/>
   </w:num>
-  <w:num w:numId="7">
-    <w:abstractNumId w:val="7"/>
+  <w:num w:numId="11">
+    <w:abstractNumId w:val="11"/>
   </w:num>
-  <w:num w:numId="8">
-    <w:abstractNumId w:val="4"/>
-  </w:num>
-  <w:num w:numId="9">
+  <w:num w:numId="12">
     <w:abstractNumId w:val="1"/>
-  </w:num>
-  <w:num w:numId="10">
-    <w:abstractNumId w:val="5"/>
-  </w:num>
-  <w:num w:numId="11">
-    <w:abstractNumId w:val="10"/>
   </w:num>
 </w:numbering>
 </file>
@@ -14176,7 +14290,7 @@
 </file>
 
 <file path=customXml/itemProps1.xml><?xml version="1.0" encoding="utf-8"?>
-<ds:datastoreItem xmlns:ds="http://schemas.openxmlformats.org/officeDocument/2006/customXml" ds:itemID="{82FE2235-26EE-46E6-9A4E-479FDC81A066}">
+<ds:datastoreItem xmlns:ds="http://schemas.openxmlformats.org/officeDocument/2006/customXml" ds:itemID="{F67F9F01-0A22-4DD7-B556-C067DE98DDE4}">
   <ds:schemaRefs>
     <ds:schemaRef ds:uri="http://schemas.openxmlformats.org/officeDocument/2006/bibliography"/>
   </ds:schemaRefs>

</xml_diff>